<commit_message>
Integration CRC et nouvelles commandes à l'application ArduinoServer
</commit_message>
<xml_diff>
--- a/Etude/Analyse Fonctionelle.docx
+++ b/Etude/Analyse Fonctionelle.docx
@@ -441,7 +441,15 @@
         <w:t>et</w:t>
       </w:r>
       <w:r>
-        <w:t xml:space="preserve"> Fenêtre (Ouvert/Fermé) ; Chauffage (Marche/Arret) ; etc…</w:t>
+        <w:t xml:space="preserve"> Fenêtre (Ouvert/Fermé) ; Chauffage (Marche/</w:t>
+      </w:r>
+      <w:proofErr w:type="spellStart"/>
+      <w:r>
+        <w:t>Arret</w:t>
+      </w:r>
+      <w:proofErr w:type="spellEnd"/>
+      <w:r>
+        <w:t>) ; etc…</w:t>
       </w:r>
     </w:p>
     <w:p>
@@ -2467,7 +2475,15 @@
         </w:numPr>
       </w:pPr>
       <w:r>
-        <w:t>Un programme arduino server permettant le pilotage des équipements</w:t>
+        <w:t xml:space="preserve">Un programme </w:t>
+      </w:r>
+      <w:proofErr w:type="spellStart"/>
+      <w:r>
+        <w:t>arduino</w:t>
+      </w:r>
+      <w:proofErr w:type="spellEnd"/>
+      <w:r>
+        <w:t xml:space="preserve"> server permettant le pilotage des équipements</w:t>
       </w:r>
     </w:p>
     <w:p>
@@ -2862,8 +2878,13 @@
           <w:szCs w:val="26"/>
         </w:rPr>
       </w:pPr>
-      <w:r>
-        <w:t xml:space="preserve">Parser un message texte </w:t>
+      <w:proofErr w:type="spellStart"/>
+      <w:r>
+        <w:t>Parser</w:t>
+      </w:r>
+      <w:proofErr w:type="spellEnd"/>
+      <w:r>
+        <w:t xml:space="preserve"> un message texte </w:t>
       </w:r>
       <w:r>
         <w:t xml:space="preserve">(conversion au </w:t>
@@ -2872,7 +2893,20 @@
         <w:t xml:space="preserve">format </w:t>
       </w:r>
       <w:r>
-        <w:t>machine =&gt; Commande,Configuration,etc…)</w:t>
+        <w:t xml:space="preserve">machine =&gt; </w:t>
+      </w:r>
+      <w:proofErr w:type="spellStart"/>
+      <w:r>
+        <w:t>Commande</w:t>
+      </w:r>
+      <w:proofErr w:type="gramStart"/>
+      <w:r>
+        <w:t>,Configuration,etc</w:t>
+      </w:r>
+      <w:proofErr w:type="spellEnd"/>
+      <w:proofErr w:type="gramEnd"/>
+      <w:r>
+        <w:t>…)</w:t>
       </w:r>
     </w:p>
     <w:p>
@@ -3281,7 +3315,7 @@
               <w:ind w:left="708"/>
             </w:pPr>
             <w:r>
-              <w:t>"CMD" == Commande</w:t>
+              <w:t>"CMD" = Commande</w:t>
             </w:r>
           </w:p>
           <w:p>
@@ -3289,7 +3323,12 @@
               <w:ind w:left="708"/>
             </w:pPr>
             <w:r>
-              <w:t>"CFG" == Configuration</w:t>
+              <w:t xml:space="preserve">"CFG" </w:t>
+            </w:r>
+            <w:bookmarkStart w:id="0" w:name="_GoBack"/>
+            <w:bookmarkEnd w:id="0"/>
+            <w:r>
+              <w:t>= Configuration</w:t>
             </w:r>
           </w:p>
         </w:tc>
@@ -3409,8 +3448,738 @@
             <w:r>
               <w:t>…</w:t>
             </w:r>
-            <w:bookmarkStart w:id="0" w:name="_GoBack"/>
-            <w:bookmarkEnd w:id="0"/>
+          </w:p>
+        </w:tc>
+      </w:tr>
+    </w:tbl>
+    <w:p>
+      <w:pPr>
+        <w:pStyle w:val="Titre3"/>
+      </w:pPr>
+      <w:r>
+        <w:t>Messages</w:t>
+      </w:r>
+    </w:p>
+    <w:tbl>
+      <w:tblPr>
+        <w:tblStyle w:val="Grilledutableau"/>
+        <w:tblW w:w="0" w:type="auto"/>
+        <w:tblLook w:val="04A0" w:firstRow="1" w:lastRow="0" w:firstColumn="1" w:lastColumn="0" w:noHBand="0" w:noVBand="1"/>
+      </w:tblPr>
+      <w:tblGrid>
+        <w:gridCol w:w="1359"/>
+        <w:gridCol w:w="1017"/>
+        <w:gridCol w:w="3261"/>
+        <w:gridCol w:w="3651"/>
+      </w:tblGrid>
+      <w:tr>
+        <w:tc>
+          <w:tcPr>
+            <w:tcW w:w="1359" w:type="dxa"/>
+          </w:tcPr>
+          <w:p>
+            <w:pPr>
+              <w:pStyle w:val="Titre3"/>
+              <w:jc w:val="center"/>
+              <w:outlineLvl w:val="2"/>
+            </w:pPr>
+            <w:r>
+              <w:t>Émetteur</w:t>
+            </w:r>
+          </w:p>
+        </w:tc>
+        <w:tc>
+          <w:tcPr>
+            <w:tcW w:w="1017" w:type="dxa"/>
+          </w:tcPr>
+          <w:p>
+            <w:pPr>
+              <w:pStyle w:val="Titre3"/>
+              <w:jc w:val="center"/>
+              <w:outlineLvl w:val="2"/>
+            </w:pPr>
+            <w:r>
+              <w:t>Code message</w:t>
+            </w:r>
+          </w:p>
+        </w:tc>
+        <w:tc>
+          <w:tcPr>
+            <w:tcW w:w="3261" w:type="dxa"/>
+          </w:tcPr>
+          <w:p>
+            <w:pPr>
+              <w:pStyle w:val="Titre3"/>
+              <w:outlineLvl w:val="2"/>
+            </w:pPr>
+            <w:r>
+              <w:t>Message</w:t>
+            </w:r>
+          </w:p>
+        </w:tc>
+        <w:tc>
+          <w:tcPr>
+            <w:tcW w:w="3651" w:type="dxa"/>
+          </w:tcPr>
+          <w:p>
+            <w:pPr>
+              <w:pStyle w:val="Titre3"/>
+              <w:outlineLvl w:val="2"/>
+            </w:pPr>
+            <w:r>
+              <w:t>Paramètres</w:t>
+            </w:r>
+          </w:p>
+        </w:tc>
+      </w:tr>
+      <w:tr>
+        <w:tc>
+          <w:tcPr>
+            <w:tcW w:w="1359" w:type="dxa"/>
+            <w:vAlign w:val="center"/>
+          </w:tcPr>
+          <w:p>
+            <w:pPr>
+              <w:jc w:val="center"/>
+            </w:pPr>
+            <w:r>
+              <w:t xml:space="preserve">Desktop </w:t>
+            </w:r>
+            <w:r>
+              <w:t>Admin</w:t>
+            </w:r>
+          </w:p>
+        </w:tc>
+        <w:tc>
+          <w:tcPr>
+            <w:tcW w:w="1017" w:type="dxa"/>
+            <w:vAlign w:val="center"/>
+          </w:tcPr>
+          <w:p>
+            <w:pPr>
+              <w:jc w:val="center"/>
+            </w:pPr>
+            <w:r>
+              <w:t>CMD</w:t>
+            </w:r>
+          </w:p>
+        </w:tc>
+        <w:tc>
+          <w:tcPr>
+            <w:tcW w:w="3261" w:type="dxa"/>
+            <w:vAlign w:val="center"/>
+          </w:tcPr>
+          <w:p>
+            <w:r>
+              <w:t>Lit la valeur d’un Pin digital</w:t>
+            </w:r>
+          </w:p>
+        </w:tc>
+        <w:tc>
+          <w:tcPr>
+            <w:tcW w:w="3651" w:type="dxa"/>
+            <w:vAlign w:val="center"/>
+          </w:tcPr>
+          <w:p>
+            <w:pPr>
+              <w:tabs>
+                <w:tab w:val="left" w:pos="1451"/>
+              </w:tabs>
+            </w:pPr>
+            <w:proofErr w:type="spellStart"/>
+            <w:r>
+              <w:rPr>
+                <w:b/>
+              </w:rPr>
+              <w:t>CodeCmd</w:t>
+            </w:r>
+            <w:proofErr w:type="spellEnd"/>
+            <w:r>
+              <w:tab/>
+              <w:t>: "DIN"</w:t>
+            </w:r>
+          </w:p>
+          <w:p>
+            <w:pPr>
+              <w:tabs>
+                <w:tab w:val="left" w:pos="1451"/>
+              </w:tabs>
+            </w:pPr>
+            <w:proofErr w:type="spellStart"/>
+            <w:r>
+              <w:rPr>
+                <w:b/>
+              </w:rPr>
+              <w:t>PinNum</w:t>
+            </w:r>
+            <w:proofErr w:type="spellEnd"/>
+            <w:r>
+              <w:tab/>
+              <w:t>: Numéro de pin</w:t>
+            </w:r>
+          </w:p>
+        </w:tc>
+      </w:tr>
+      <w:tr>
+        <w:tc>
+          <w:tcPr>
+            <w:tcW w:w="1359" w:type="dxa"/>
+            <w:vAlign w:val="center"/>
+          </w:tcPr>
+          <w:p>
+            <w:pPr>
+              <w:jc w:val="center"/>
+            </w:pPr>
+            <w:r>
+              <w:t xml:space="preserve">Desktop </w:t>
+            </w:r>
+            <w:r>
+              <w:t>Admin</w:t>
+            </w:r>
+          </w:p>
+        </w:tc>
+        <w:tc>
+          <w:tcPr>
+            <w:tcW w:w="1017" w:type="dxa"/>
+            <w:vAlign w:val="center"/>
+          </w:tcPr>
+          <w:p>
+            <w:pPr>
+              <w:jc w:val="center"/>
+            </w:pPr>
+            <w:r>
+              <w:t>CMD</w:t>
+            </w:r>
+          </w:p>
+        </w:tc>
+        <w:tc>
+          <w:tcPr>
+            <w:tcW w:w="3261" w:type="dxa"/>
+            <w:vAlign w:val="center"/>
+          </w:tcPr>
+          <w:p>
+            <w:r>
+              <w:t>Ecrit</w:t>
+            </w:r>
+            <w:r>
+              <w:t xml:space="preserve"> la valeur d’un Pin digital</w:t>
+            </w:r>
+          </w:p>
+        </w:tc>
+        <w:tc>
+          <w:tcPr>
+            <w:tcW w:w="3651" w:type="dxa"/>
+            <w:vAlign w:val="center"/>
+          </w:tcPr>
+          <w:p>
+            <w:pPr>
+              <w:tabs>
+                <w:tab w:val="left" w:pos="1451"/>
+              </w:tabs>
+            </w:pPr>
+            <w:proofErr w:type="spellStart"/>
+            <w:r>
+              <w:rPr>
+                <w:b/>
+              </w:rPr>
+              <w:t>CodeCmd</w:t>
+            </w:r>
+            <w:proofErr w:type="spellEnd"/>
+            <w:r>
+              <w:tab/>
+              <w:t>: "DOUT"</w:t>
+            </w:r>
+          </w:p>
+          <w:p>
+            <w:pPr>
+              <w:tabs>
+                <w:tab w:val="left" w:pos="1451"/>
+              </w:tabs>
+            </w:pPr>
+            <w:proofErr w:type="spellStart"/>
+            <w:r>
+              <w:rPr>
+                <w:b/>
+              </w:rPr>
+              <w:t>PinNum</w:t>
+            </w:r>
+            <w:proofErr w:type="spellEnd"/>
+            <w:r>
+              <w:tab/>
+              <w:t>: Numéro de pin</w:t>
+            </w:r>
+          </w:p>
+          <w:p>
+            <w:pPr>
+              <w:tabs>
+                <w:tab w:val="left" w:pos="1451"/>
+              </w:tabs>
+            </w:pPr>
+            <w:r>
+              <w:rPr>
+                <w:b/>
+              </w:rPr>
+              <w:t>Value</w:t>
+            </w:r>
+            <w:r>
+              <w:tab/>
+              <w:t>: Valeur (0 ou 1)</w:t>
+            </w:r>
+          </w:p>
+        </w:tc>
+      </w:tr>
+      <w:tr>
+        <w:tc>
+          <w:tcPr>
+            <w:tcW w:w="1359" w:type="dxa"/>
+            <w:vAlign w:val="center"/>
+          </w:tcPr>
+          <w:p>
+            <w:pPr>
+              <w:jc w:val="center"/>
+            </w:pPr>
+            <w:r>
+              <w:t xml:space="preserve">Desktop </w:t>
+            </w:r>
+            <w:r>
+              <w:t>Admin</w:t>
+            </w:r>
+          </w:p>
+        </w:tc>
+        <w:tc>
+          <w:tcPr>
+            <w:tcW w:w="1017" w:type="dxa"/>
+            <w:vAlign w:val="center"/>
+          </w:tcPr>
+          <w:p>
+            <w:pPr>
+              <w:jc w:val="center"/>
+            </w:pPr>
+            <w:r>
+              <w:t>CMD</w:t>
+            </w:r>
+          </w:p>
+        </w:tc>
+        <w:tc>
+          <w:tcPr>
+            <w:tcW w:w="3261" w:type="dxa"/>
+            <w:vAlign w:val="center"/>
+          </w:tcPr>
+          <w:p>
+            <w:r>
+              <w:t xml:space="preserve">Lit la valeur d’un Pin </w:t>
+            </w:r>
+            <w:r>
+              <w:t>analogique</w:t>
+            </w:r>
+          </w:p>
+        </w:tc>
+        <w:tc>
+          <w:tcPr>
+            <w:tcW w:w="3651" w:type="dxa"/>
+            <w:vAlign w:val="center"/>
+          </w:tcPr>
+          <w:p>
+            <w:pPr>
+              <w:tabs>
+                <w:tab w:val="left" w:pos="1451"/>
+              </w:tabs>
+            </w:pPr>
+            <w:proofErr w:type="spellStart"/>
+            <w:r>
+              <w:rPr>
+                <w:b/>
+              </w:rPr>
+              <w:t>CodeCmd</w:t>
+            </w:r>
+            <w:proofErr w:type="spellEnd"/>
+            <w:r>
+              <w:tab/>
+              <w:t>: "AIN"</w:t>
+            </w:r>
+          </w:p>
+          <w:p>
+            <w:pPr>
+              <w:tabs>
+                <w:tab w:val="left" w:pos="1451"/>
+              </w:tabs>
+            </w:pPr>
+            <w:proofErr w:type="spellStart"/>
+            <w:r>
+              <w:rPr>
+                <w:b/>
+              </w:rPr>
+              <w:t>PinNum</w:t>
+            </w:r>
+            <w:proofErr w:type="spellEnd"/>
+            <w:r>
+              <w:tab/>
+              <w:t>: Numéro de pin</w:t>
+            </w:r>
+          </w:p>
+        </w:tc>
+      </w:tr>
+      <w:tr>
+        <w:tc>
+          <w:tcPr>
+            <w:tcW w:w="1359" w:type="dxa"/>
+            <w:vAlign w:val="center"/>
+          </w:tcPr>
+          <w:p>
+            <w:pPr>
+              <w:jc w:val="center"/>
+            </w:pPr>
+            <w:r>
+              <w:t xml:space="preserve">Desktop </w:t>
+            </w:r>
+            <w:r>
+              <w:t>Admin</w:t>
+            </w:r>
+          </w:p>
+        </w:tc>
+        <w:tc>
+          <w:tcPr>
+            <w:tcW w:w="1017" w:type="dxa"/>
+            <w:vAlign w:val="center"/>
+          </w:tcPr>
+          <w:p>
+            <w:pPr>
+              <w:jc w:val="center"/>
+            </w:pPr>
+            <w:r>
+              <w:t>CMD</w:t>
+            </w:r>
+          </w:p>
+        </w:tc>
+        <w:tc>
+          <w:tcPr>
+            <w:tcW w:w="3261" w:type="dxa"/>
+            <w:vAlign w:val="center"/>
+          </w:tcPr>
+          <w:p>
+            <w:r>
+              <w:t>Ecrit</w:t>
+            </w:r>
+            <w:r>
+              <w:t xml:space="preserve"> la valeur d’un Pin </w:t>
+            </w:r>
+            <w:r>
+              <w:t>analogique</w:t>
+            </w:r>
+          </w:p>
+        </w:tc>
+        <w:tc>
+          <w:tcPr>
+            <w:tcW w:w="3651" w:type="dxa"/>
+            <w:vAlign w:val="center"/>
+          </w:tcPr>
+          <w:p>
+            <w:pPr>
+              <w:tabs>
+                <w:tab w:val="left" w:pos="1451"/>
+              </w:tabs>
+            </w:pPr>
+            <w:proofErr w:type="spellStart"/>
+            <w:r>
+              <w:rPr>
+                <w:b/>
+              </w:rPr>
+              <w:t>CodeCmd</w:t>
+            </w:r>
+            <w:proofErr w:type="spellEnd"/>
+            <w:r>
+              <w:tab/>
+              <w:t>: "AOUT"</w:t>
+            </w:r>
+          </w:p>
+          <w:p>
+            <w:pPr>
+              <w:tabs>
+                <w:tab w:val="left" w:pos="1451"/>
+              </w:tabs>
+            </w:pPr>
+            <w:proofErr w:type="spellStart"/>
+            <w:r>
+              <w:rPr>
+                <w:b/>
+              </w:rPr>
+              <w:t>PinNum</w:t>
+            </w:r>
+            <w:proofErr w:type="spellEnd"/>
+            <w:r>
+              <w:tab/>
+              <w:t>: Numéro de pin</w:t>
+            </w:r>
+          </w:p>
+          <w:p>
+            <w:pPr>
+              <w:tabs>
+                <w:tab w:val="left" w:pos="1451"/>
+              </w:tabs>
+            </w:pPr>
+            <w:r>
+              <w:rPr>
+                <w:b/>
+              </w:rPr>
+              <w:t>Value</w:t>
+            </w:r>
+            <w:r>
+              <w:tab/>
+              <w:t>: Valeur (0-255)</w:t>
+            </w:r>
+          </w:p>
+        </w:tc>
+      </w:tr>
+      <w:tr>
+        <w:tc>
+          <w:tcPr>
+            <w:tcW w:w="1359" w:type="dxa"/>
+            <w:vAlign w:val="center"/>
+          </w:tcPr>
+          <w:p>
+            <w:pPr>
+              <w:jc w:val="center"/>
+            </w:pPr>
+            <w:r>
+              <w:t xml:space="preserve">Desktop </w:t>
+            </w:r>
+            <w:r>
+              <w:t>Admin</w:t>
+            </w:r>
+          </w:p>
+        </w:tc>
+        <w:tc>
+          <w:tcPr>
+            <w:tcW w:w="1017" w:type="dxa"/>
+            <w:vAlign w:val="center"/>
+          </w:tcPr>
+          <w:p>
+            <w:pPr>
+              <w:jc w:val="center"/>
+            </w:pPr>
+            <w:r>
+              <w:t>CMD</w:t>
+            </w:r>
+          </w:p>
+        </w:tc>
+        <w:tc>
+          <w:tcPr>
+            <w:tcW w:w="3261" w:type="dxa"/>
+            <w:vAlign w:val="center"/>
+          </w:tcPr>
+          <w:p>
+            <w:r>
+              <w:t>Active la LED interne</w:t>
+            </w:r>
+          </w:p>
+        </w:tc>
+        <w:tc>
+          <w:tcPr>
+            <w:tcW w:w="3651" w:type="dxa"/>
+            <w:vAlign w:val="center"/>
+          </w:tcPr>
+          <w:p>
+            <w:pPr>
+              <w:tabs>
+                <w:tab w:val="left" w:pos="1451"/>
+              </w:tabs>
+            </w:pPr>
+            <w:proofErr w:type="spellStart"/>
+            <w:r>
+              <w:rPr>
+                <w:b/>
+              </w:rPr>
+              <w:t>CodeCmd</w:t>
+            </w:r>
+            <w:proofErr w:type="spellEnd"/>
+            <w:r>
+              <w:tab/>
+              <w:t>: "</w:t>
+            </w:r>
+            <w:r>
+              <w:t>LEDH</w:t>
+            </w:r>
+            <w:r>
+              <w:t>"</w:t>
+            </w:r>
+          </w:p>
+        </w:tc>
+      </w:tr>
+      <w:tr>
+        <w:tc>
+          <w:tcPr>
+            <w:tcW w:w="1359" w:type="dxa"/>
+            <w:vAlign w:val="center"/>
+          </w:tcPr>
+          <w:p>
+            <w:pPr>
+              <w:jc w:val="center"/>
+            </w:pPr>
+            <w:r>
+              <w:t xml:space="preserve">Desktop </w:t>
+            </w:r>
+            <w:r>
+              <w:t>Admin</w:t>
+            </w:r>
+          </w:p>
+        </w:tc>
+        <w:tc>
+          <w:tcPr>
+            <w:tcW w:w="1017" w:type="dxa"/>
+            <w:vAlign w:val="center"/>
+          </w:tcPr>
+          <w:p>
+            <w:pPr>
+              <w:jc w:val="center"/>
+            </w:pPr>
+            <w:r>
+              <w:t>CMD</w:t>
+            </w:r>
+          </w:p>
+        </w:tc>
+        <w:tc>
+          <w:tcPr>
+            <w:tcW w:w="3261" w:type="dxa"/>
+            <w:vAlign w:val="center"/>
+          </w:tcPr>
+          <w:p>
+            <w:r>
+              <w:t>Désactive</w:t>
+            </w:r>
+            <w:r>
+              <w:t xml:space="preserve"> la LED interne</w:t>
+            </w:r>
+          </w:p>
+        </w:tc>
+        <w:tc>
+          <w:tcPr>
+            <w:tcW w:w="3651" w:type="dxa"/>
+            <w:vAlign w:val="center"/>
+          </w:tcPr>
+          <w:p>
+            <w:pPr>
+              <w:tabs>
+                <w:tab w:val="left" w:pos="1451"/>
+              </w:tabs>
+            </w:pPr>
+            <w:proofErr w:type="spellStart"/>
+            <w:r>
+              <w:rPr>
+                <w:b/>
+              </w:rPr>
+              <w:t>CodeCmd</w:t>
+            </w:r>
+            <w:proofErr w:type="spellEnd"/>
+            <w:r>
+              <w:tab/>
+              <w:t>: "LED</w:t>
+            </w:r>
+            <w:r>
+              <w:t>L</w:t>
+            </w:r>
+            <w:r>
+              <w:t>"</w:t>
+            </w:r>
+          </w:p>
+        </w:tc>
+      </w:tr>
+      <w:tr>
+        <w:tc>
+          <w:tcPr>
+            <w:tcW w:w="1359" w:type="dxa"/>
+            <w:vAlign w:val="center"/>
+          </w:tcPr>
+          <w:p>
+            <w:pPr>
+              <w:jc w:val="center"/>
+            </w:pPr>
+            <w:r>
+              <w:t>Arduino</w:t>
+            </w:r>
+            <w:r>
+              <w:t xml:space="preserve"> </w:t>
+            </w:r>
+            <w:r>
+              <w:t>Server</w:t>
+            </w:r>
+          </w:p>
+        </w:tc>
+        <w:tc>
+          <w:tcPr>
+            <w:tcW w:w="1017" w:type="dxa"/>
+            <w:vAlign w:val="center"/>
+          </w:tcPr>
+          <w:p>
+            <w:pPr>
+              <w:jc w:val="center"/>
+            </w:pPr>
+            <w:r>
+              <w:t>CRT</w:t>
+            </w:r>
+          </w:p>
+        </w:tc>
+        <w:tc>
+          <w:tcPr>
+            <w:tcW w:w="3261" w:type="dxa"/>
+            <w:vAlign w:val="center"/>
+          </w:tcPr>
+          <w:p>
+            <w:r>
+              <w:t xml:space="preserve">Retourne la valeur </w:t>
+            </w:r>
+            <w:r>
+              <w:t>d’un Pin</w:t>
+            </w:r>
+          </w:p>
+        </w:tc>
+        <w:tc>
+          <w:tcPr>
+            <w:tcW w:w="3651" w:type="dxa"/>
+            <w:vAlign w:val="center"/>
+          </w:tcPr>
+          <w:p>
+            <w:pPr>
+              <w:tabs>
+                <w:tab w:val="left" w:pos="1451"/>
+              </w:tabs>
+            </w:pPr>
+            <w:r>
+              <w:rPr>
+                <w:b/>
+              </w:rPr>
+              <w:t>Value</w:t>
+            </w:r>
+            <w:r>
+              <w:rPr>
+                <w:b/>
+              </w:rPr>
+              <w:tab/>
+            </w:r>
+            <w:r>
+              <w:t xml:space="preserve">: </w:t>
+            </w:r>
+            <w:r>
+              <w:t xml:space="preserve">Valeur </w:t>
+            </w:r>
+          </w:p>
+          <w:p>
+            <w:pPr>
+              <w:tabs>
+                <w:tab w:val="left" w:pos="1451"/>
+              </w:tabs>
+            </w:pPr>
+            <w:proofErr w:type="spellStart"/>
+            <w:r>
+              <w:rPr>
+                <w:b/>
+              </w:rPr>
+              <w:t>PinNum</w:t>
+            </w:r>
+            <w:proofErr w:type="spellEnd"/>
+            <w:r>
+              <w:tab/>
+              <w:t>: Numéro de pin</w:t>
+            </w:r>
           </w:p>
         </w:tc>
       </w:tr>
@@ -3529,6 +4298,7 @@
         <w:pStyle w:val="Titre2"/>
       </w:pPr>
       <w:r>
+        <w:lastRenderedPageBreak/>
         <w:t>Administration</w:t>
       </w:r>
     </w:p>
@@ -3617,6 +4387,7 @@
         <w:pStyle w:val="Titre2"/>
       </w:pPr>
       <w:r>
+        <w:lastRenderedPageBreak/>
         <w:t>Base de données</w:t>
       </w:r>
     </w:p>
@@ -7659,6 +8430,15 @@
       </w:tblBorders>
     </w:tblPr>
   </w:style>
+  <w:style w:type="paragraph" w:styleId="Sansinterligne">
+    <w:name w:val="No Spacing"/>
+    <w:uiPriority w:val="1"/>
+    <w:qFormat/>
+    <w:rsid w:val="00C45B67"/>
+    <w:pPr>
+      <w:spacing w:after="0" w:line="240" w:lineRule="auto"/>
+    </w:pPr>
+  </w:style>
 </w:styles>
 </file>
 
@@ -8023,6 +8803,15 @@
       </w:tblBorders>
     </w:tblPr>
   </w:style>
+  <w:style w:type="paragraph" w:styleId="Sansinterligne">
+    <w:name w:val="No Spacing"/>
+    <w:uiPriority w:val="1"/>
+    <w:qFormat/>
+    <w:rsid w:val="00C45B67"/>
+    <w:pPr>
+      <w:spacing w:after="0" w:line="240" w:lineRule="auto"/>
+    </w:pPr>
+  </w:style>
 </w:styles>
 </file>
 

</xml_diff>

<commit_message>
Première version éxecutable du programme d'administration
</commit_message>
<xml_diff>
--- a/Etude/Analyse Fonctionelle.docx
+++ b/Etude/Analyse Fonctionelle.docx
@@ -441,15 +441,7 @@
         <w:t>et</w:t>
       </w:r>
       <w:r>
-        <w:t xml:space="preserve"> Fenêtre (Ouvert/Fermé) ; Chauffage (Marche/</w:t>
-      </w:r>
-      <w:proofErr w:type="spellStart"/>
-      <w:r>
-        <w:t>Arret</w:t>
-      </w:r>
-      <w:proofErr w:type="spellEnd"/>
-      <w:r>
-        <w:t>) ; etc…</w:t>
+        <w:t xml:space="preserve"> Fenêtre (Ouvert/Fermé) ; Chauffage (Marche/Arret) ; etc…</w:t>
       </w:r>
     </w:p>
     <w:p>
@@ -2475,15 +2467,7 @@
         </w:numPr>
       </w:pPr>
       <w:r>
-        <w:t xml:space="preserve">Un programme </w:t>
-      </w:r>
-      <w:proofErr w:type="spellStart"/>
-      <w:r>
-        <w:t>arduino</w:t>
-      </w:r>
-      <w:proofErr w:type="spellEnd"/>
-      <w:r>
-        <w:t xml:space="preserve"> server permettant le pilotage des équipements</w:t>
+        <w:t>Un programme arduino server permettant le pilotage des équipements</w:t>
       </w:r>
     </w:p>
     <w:p>
@@ -2762,47 +2746,12 @@
       </w:pPr>
       <w:r>
         <w:lastRenderedPageBreak/>
-        <w:t>Arduino Server</w:t>
-      </w:r>
-    </w:p>
-    <w:p>
-      <w:r>
-        <w:t>L’Arduino-Server est équipé d’</w:t>
-      </w:r>
-      <w:r>
-        <w:t xml:space="preserve">une </w:t>
-      </w:r>
-      <w:r>
-        <w:t>interface réseau</w:t>
-      </w:r>
-      <w:r>
-        <w:t>,</w:t>
-      </w:r>
-      <w:r>
-        <w:t xml:space="preserve"> de capacités de stockages</w:t>
-      </w:r>
-      <w:r>
-        <w:t xml:space="preserve"> et de performances accrues. Cette carte communique directement avec </w:t>
-      </w:r>
-      <w:r>
-        <w:t xml:space="preserve">l’application d’administration pour piloter </w:t>
-      </w:r>
-      <w:r>
-        <w:t>s</w:t>
-      </w:r>
-      <w:r>
-        <w:t>es équipements</w:t>
-      </w:r>
-      <w:r>
-        <w:t xml:space="preserve"> enfants</w:t>
-      </w:r>
-      <w:r>
-        <w:t>.</w:t>
-      </w:r>
-    </w:p>
-    <w:p>
-      <w:r>
-        <w:t>Le server reçoit les messages de l’administration, les converties en données machinent puis exécute l’action. Un message de retour avec le statut d’exécution permet à l’administration de connaitre l’état de l’équipement.</w:t>
+        <w:t>Equipement</w:t>
+      </w:r>
+    </w:p>
+    <w:p>
+      <w:r>
+        <w:t>Un équipement est un microcontrôleur doté d’entrées-sorties. Un équipement peut être une carte Arduino ou tout autre équipement capable de communiquer avec l’Arduino-Server.</w:t>
       </w:r>
     </w:p>
     <w:p>
@@ -2818,9 +2767,8 @@
         <w:pStyle w:val="Paragraphedeliste"/>
         <w:numPr>
           <w:ilvl w:val="0"/>
-          <w:numId w:val="26"/>
+          <w:numId w:val="28"/>
         </w:numPr>
-        <w:ind w:left="426"/>
         <w:rPr>
           <w:rFonts w:asciiTheme="majorHAnsi" w:eastAsiaTheme="majorEastAsia" w:hAnsiTheme="majorHAnsi" w:cstheme="majorBidi"/>
           <w:b/>
@@ -2831,10 +2779,13 @@
         </w:rPr>
       </w:pPr>
       <w:r>
-        <w:t>Lire</w:t>
-      </w:r>
-      <w:r>
-        <w:t xml:space="preserve"> un message texte sur le réseau</w:t>
+        <w:t>Recevoir</w:t>
+      </w:r>
+      <w:r>
+        <w:t xml:space="preserve"> un message </w:t>
+      </w:r>
+      <w:r>
+        <w:t>en série</w:t>
       </w:r>
     </w:p>
     <w:p>
@@ -2842,9 +2793,8 @@
         <w:pStyle w:val="Paragraphedeliste"/>
         <w:numPr>
           <w:ilvl w:val="0"/>
-          <w:numId w:val="26"/>
+          <w:numId w:val="28"/>
         </w:numPr>
-        <w:ind w:left="426"/>
         <w:rPr>
           <w:rFonts w:asciiTheme="majorHAnsi" w:eastAsiaTheme="majorEastAsia" w:hAnsiTheme="majorHAnsi" w:cstheme="majorBidi"/>
           <w:b/>
@@ -2855,10 +2805,13 @@
         </w:rPr>
       </w:pPr>
       <w:r>
-        <w:t>Ecrire</w:t>
-      </w:r>
-      <w:r>
-        <w:t xml:space="preserve"> un message texte sur le réseau</w:t>
+        <w:t>Envoyer</w:t>
+      </w:r>
+      <w:r>
+        <w:t xml:space="preserve"> un message </w:t>
+      </w:r>
+      <w:r>
+        <w:t>en série</w:t>
       </w:r>
     </w:p>
     <w:p>
@@ -2866,9 +2819,8 @@
         <w:pStyle w:val="Paragraphedeliste"/>
         <w:numPr>
           <w:ilvl w:val="0"/>
-          <w:numId w:val="26"/>
+          <w:numId w:val="28"/>
         </w:numPr>
-        <w:ind w:left="426"/>
         <w:rPr>
           <w:rFonts w:asciiTheme="majorHAnsi" w:eastAsiaTheme="majorEastAsia" w:hAnsiTheme="majorHAnsi" w:cstheme="majorBidi"/>
           <w:b/>
@@ -2878,35 +2830,11 @@
           <w:szCs w:val="26"/>
         </w:rPr>
       </w:pPr>
-      <w:proofErr w:type="spellStart"/>
-      <w:r>
-        <w:t>Parser</w:t>
-      </w:r>
-      <w:proofErr w:type="spellEnd"/>
-      <w:r>
-        <w:t xml:space="preserve"> un message texte </w:t>
-      </w:r>
-      <w:r>
-        <w:t xml:space="preserve">(conversion au </w:t>
-      </w:r>
-      <w:r>
-        <w:t xml:space="preserve">format </w:t>
-      </w:r>
-      <w:r>
-        <w:t xml:space="preserve">machine =&gt; </w:t>
-      </w:r>
-      <w:proofErr w:type="spellStart"/>
-      <w:r>
-        <w:t>Commande</w:t>
-      </w:r>
-      <w:proofErr w:type="gramStart"/>
-      <w:r>
-        <w:t>,Configuration,etc</w:t>
-      </w:r>
-      <w:proofErr w:type="spellEnd"/>
-      <w:proofErr w:type="gramEnd"/>
-      <w:r>
-        <w:t>…)</w:t>
+      <w:r>
+        <w:t>Lire</w:t>
+      </w:r>
+      <w:r>
+        <w:t xml:space="preserve"> un message texte (conversion au format machine =&gt; Commande,Configuration,etc…)</w:t>
       </w:r>
     </w:p>
     <w:p>
@@ -2914,9 +2842,8 @@
         <w:pStyle w:val="Paragraphedeliste"/>
         <w:numPr>
           <w:ilvl w:val="0"/>
-          <w:numId w:val="26"/>
+          <w:numId w:val="28"/>
         </w:numPr>
-        <w:ind w:left="426"/>
         <w:rPr>
           <w:rFonts w:asciiTheme="majorHAnsi" w:eastAsiaTheme="majorEastAsia" w:hAnsiTheme="majorHAnsi" w:cstheme="majorBidi"/>
           <w:b/>
@@ -2927,82 +2854,7 @@
         </w:rPr>
       </w:pPr>
       <w:r>
-        <w:t>Exécuter un</w:t>
-      </w:r>
-      <w:r>
-        <w:t xml:space="preserve">e </w:t>
-      </w:r>
-      <w:r>
-        <w:t>commande</w:t>
-      </w:r>
-    </w:p>
-    <w:p>
-      <w:pPr>
-        <w:pStyle w:val="Paragraphedeliste"/>
-        <w:numPr>
-          <w:ilvl w:val="0"/>
-          <w:numId w:val="26"/>
-        </w:numPr>
-        <w:ind w:left="426"/>
-        <w:rPr>
-          <w:rFonts w:asciiTheme="majorHAnsi" w:eastAsiaTheme="majorEastAsia" w:hAnsiTheme="majorHAnsi" w:cstheme="majorBidi"/>
-          <w:b/>
-          <w:bCs/>
-          <w:color w:val="4F81BD" w:themeColor="accent1"/>
-          <w:sz w:val="26"/>
-          <w:szCs w:val="26"/>
-        </w:rPr>
-      </w:pPr>
-      <w:r>
-        <w:t>Transmettre une commande</w:t>
-      </w:r>
-    </w:p>
-    <w:p>
-      <w:pPr>
-        <w:pStyle w:val="Paragraphedeliste"/>
-        <w:numPr>
-          <w:ilvl w:val="0"/>
-          <w:numId w:val="26"/>
-        </w:numPr>
-        <w:ind w:left="426"/>
-        <w:rPr>
-          <w:rFonts w:asciiTheme="majorHAnsi" w:eastAsiaTheme="majorEastAsia" w:hAnsiTheme="majorHAnsi" w:cstheme="majorBidi"/>
-          <w:b/>
-          <w:bCs/>
-          <w:color w:val="4F81BD" w:themeColor="accent1"/>
-          <w:sz w:val="26"/>
-          <w:szCs w:val="26"/>
-        </w:rPr>
-      </w:pPr>
-      <w:r>
-        <w:t>Exécuter une configuration</w:t>
-      </w:r>
-    </w:p>
-    <w:p>
-      <w:r>
-        <w:br w:type="page"/>
-      </w:r>
-    </w:p>
-    <w:p>
-      <w:pPr>
-        <w:pStyle w:val="Titre2"/>
-      </w:pPr>
-      <w:r>
-        <w:lastRenderedPageBreak/>
-        <w:t>Equipement</w:t>
-      </w:r>
-    </w:p>
-    <w:p>
-      <w:r>
-        <w:t>Un équipement est un microcontrôleur doté d’entrées-sorties. Un équipement peut être une carte Arduino ou tout autre équipement capable de communiquer avec l’Arduino-Server.</w:t>
-      </w:r>
-    </w:p>
-    <w:p>
-      <w:pPr>
-        <w:pStyle w:val="Titre3"/>
-      </w:pPr>
-      <w:r>
-        <w:t>Fonctions</w:t>
+        <w:t>Exécuter une commande</w:t>
       </w:r>
     </w:p>
     <w:p>
@@ -3019,24 +2871,7 @@
         </w:rPr>
       </w:pPr>
       <w:r>
-        <w:t>Réceptionner une commande</w:t>
-      </w:r>
-    </w:p>
-    <w:p>
-      <w:pPr>
-        <w:pStyle w:val="Paragraphedeliste"/>
-        <w:numPr>
-          <w:ilvl w:val="0"/>
-          <w:numId w:val="28"/>
-        </w:numPr>
-        <w:rPr>
-          <w:color w:val="4F81BD" w:themeColor="accent1"/>
-          <w:sz w:val="26"/>
-          <w:szCs w:val="26"/>
-        </w:rPr>
-      </w:pPr>
-      <w:r>
-        <w:t>Exécuter une commande</w:t>
+        <w:t>Exécuter une configuration</w:t>
       </w:r>
     </w:p>
     <w:p>
@@ -3063,12 +2898,25 @@
       </w:pPr>
       <w:r>
         <w:lastRenderedPageBreak/>
-        <w:t>Message</w:t>
-      </w:r>
-    </w:p>
-    <w:p>
-      <w:r>
-        <w:t>Le message structure une information sur le réseau. Un message peut prendre plusieurs formes :</w:t>
+        <w:t>Arduino Server</w:t>
+      </w:r>
+    </w:p>
+    <w:p>
+      <w:r>
+        <w:t>L’Arduino-Server est une carte équipée d’une interface réseau, de capacités de stockages et de performances accrues. Cette carte communique directement les applications clientes et d’administrations pour piloter les équipements.</w:t>
+      </w:r>
+    </w:p>
+    <w:p>
+      <w:r>
+        <w:t xml:space="preserve">L’Arduino-Server est un équipement à part entière et possède les mêmes fonctions qu’un équipement de base. Cependant, l’Arduino-serveur écrit/reçoit les messages de l’administration via le réseau informatique. </w:t>
+      </w:r>
+    </w:p>
+    <w:p>
+      <w:pPr>
+        <w:pStyle w:val="Titre3"/>
+      </w:pPr>
+      <w:r>
+        <w:t>Fonctions</w:t>
       </w:r>
     </w:p>
     <w:p>
@@ -3080,7 +2928,7 @@
         </w:numPr>
       </w:pPr>
       <w:r>
-        <w:t>Une commande</w:t>
+        <w:t>++ Fonctions d’un équipement</w:t>
       </w:r>
     </w:p>
     <w:p>
@@ -3092,7 +2940,16 @@
         </w:numPr>
       </w:pPr>
       <w:r>
-        <w:t>Une configuration</w:t>
+        <w:t xml:space="preserve">Recevoir </w:t>
+      </w:r>
+      <w:r>
+        <w:t xml:space="preserve">un message </w:t>
+      </w:r>
+      <w:r>
+        <w:t>en</w:t>
+      </w:r>
+      <w:r>
+        <w:t xml:space="preserve"> réseau</w:t>
       </w:r>
     </w:p>
     <w:p>
@@ -3104,6 +2961,88 @@
         </w:numPr>
       </w:pPr>
       <w:r>
+        <w:t>Envoyer</w:t>
+      </w:r>
+      <w:r>
+        <w:t xml:space="preserve"> un message </w:t>
+      </w:r>
+      <w:r>
+        <w:t>en</w:t>
+      </w:r>
+      <w:r>
+        <w:t xml:space="preserve"> réseau</w:t>
+      </w:r>
+    </w:p>
+    <w:p>
+      <w:pPr>
+        <w:pStyle w:val="Paragraphedeliste"/>
+        <w:numPr>
+          <w:ilvl w:val="0"/>
+          <w:numId w:val="28"/>
+        </w:numPr>
+      </w:pPr>
+      <w:r>
+        <w:t>Transmettre</w:t>
+      </w:r>
+      <w:r>
+        <w:t xml:space="preserve"> </w:t>
+      </w:r>
+      <w:r>
+        <w:t>un message en série</w:t>
+      </w:r>
+    </w:p>
+    <w:p>
+      <w:r>
+        <w:br w:type="page"/>
+      </w:r>
+    </w:p>
+    <w:p>
+      <w:pPr>
+        <w:pStyle w:val="Titre2"/>
+      </w:pPr>
+      <w:r>
+        <w:lastRenderedPageBreak/>
+        <w:t>Message</w:t>
+      </w:r>
+    </w:p>
+    <w:p>
+      <w:r>
+        <w:t>Le message structure une information sur le réseau. Un message peut prendre plusieurs formes :</w:t>
+      </w:r>
+    </w:p>
+    <w:p>
+      <w:pPr>
+        <w:pStyle w:val="Paragraphedeliste"/>
+        <w:numPr>
+          <w:ilvl w:val="0"/>
+          <w:numId w:val="28"/>
+        </w:numPr>
+      </w:pPr>
+      <w:r>
+        <w:t>Une commande</w:t>
+      </w:r>
+    </w:p>
+    <w:p>
+      <w:pPr>
+        <w:pStyle w:val="Paragraphedeliste"/>
+        <w:numPr>
+          <w:ilvl w:val="0"/>
+          <w:numId w:val="28"/>
+        </w:numPr>
+      </w:pPr>
+      <w:r>
+        <w:t>Une configuration</w:t>
+      </w:r>
+    </w:p>
+    <w:p>
+      <w:pPr>
+        <w:pStyle w:val="Paragraphedeliste"/>
+        <w:numPr>
+          <w:ilvl w:val="0"/>
+          <w:numId w:val="28"/>
+        </w:numPr>
+      </w:pPr>
+      <w:r>
         <w:t>…</w:t>
       </w:r>
     </w:p>
@@ -3112,7 +3051,7 @@
         <w:pStyle w:val="Titre3"/>
       </w:pPr>
       <w:r>
-        <w:t>Format de données</w:t>
+        <w:t>Format</w:t>
       </w:r>
     </w:p>
     <w:p>
@@ -3127,65 +3066,88 @@
         <w:tblLook w:val="04A0" w:firstRow="1" w:lastRow="0" w:firstColumn="1" w:lastColumn="0" w:noHBand="0" w:noVBand="1"/>
       </w:tblPr>
       <w:tblGrid>
-        <w:gridCol w:w="757"/>
-        <w:gridCol w:w="875"/>
-        <w:gridCol w:w="1904"/>
-        <w:gridCol w:w="5752"/>
+        <w:gridCol w:w="779"/>
+        <w:gridCol w:w="851"/>
+        <w:gridCol w:w="1905"/>
+        <w:gridCol w:w="5753"/>
       </w:tblGrid>
       <w:tr>
         <w:tc>
           <w:tcPr>
-            <w:tcW w:w="229" w:type="pct"/>
+            <w:tcW w:w="419" w:type="pct"/>
+            <w:vAlign w:val="center"/>
           </w:tcPr>
           <w:p>
             <w:pPr>
-              <w:pStyle w:val="Titre3"/>
-              <w:outlineLvl w:val="2"/>
+              <w:jc w:val="center"/>
+              <w:rPr>
+                <w:b/>
+              </w:rPr>
             </w:pPr>
             <w:r>
+              <w:rPr>
+                <w:b/>
+              </w:rPr>
               <w:t>Offset</w:t>
             </w:r>
           </w:p>
         </w:tc>
         <w:tc>
           <w:tcPr>
-            <w:tcW w:w="246" w:type="pct"/>
+            <w:tcW w:w="458" w:type="pct"/>
+            <w:vAlign w:val="center"/>
           </w:tcPr>
           <w:p>
             <w:pPr>
-              <w:pStyle w:val="Titre3"/>
               <w:jc w:val="center"/>
-              <w:outlineLvl w:val="2"/>
+              <w:rPr>
+                <w:b/>
+              </w:rPr>
             </w:pPr>
             <w:r>
+              <w:rPr>
+                <w:b/>
+              </w:rPr>
               <w:t>Taille (bytes)</w:t>
             </w:r>
           </w:p>
         </w:tc>
         <w:tc>
           <w:tcPr>
-            <w:tcW w:w="1227" w:type="pct"/>
+            <w:tcW w:w="1026" w:type="pct"/>
+            <w:vAlign w:val="center"/>
           </w:tcPr>
           <w:p>
             <w:pPr>
-              <w:pStyle w:val="Titre3"/>
-              <w:outlineLvl w:val="2"/>
+              <w:jc w:val="center"/>
+              <w:rPr>
+                <w:b/>
+              </w:rPr>
             </w:pPr>
             <w:r>
+              <w:rPr>
+                <w:b/>
+              </w:rPr>
               <w:t>Définition</w:t>
             </w:r>
           </w:p>
         </w:tc>
         <w:tc>
           <w:tcPr>
-            <w:tcW w:w="3297" w:type="pct"/>
+            <w:tcW w:w="3097" w:type="pct"/>
+            <w:vAlign w:val="center"/>
           </w:tcPr>
           <w:p>
             <w:pPr>
-              <w:pStyle w:val="Titre3"/>
-              <w:outlineLvl w:val="2"/>
+              <w:jc w:val="center"/>
+              <w:rPr>
+                <w:b/>
+              </w:rPr>
             </w:pPr>
             <w:r>
+              <w:rPr>
+                <w:b/>
+              </w:rPr>
               <w:t>Commentaire</w:t>
             </w:r>
           </w:p>
@@ -3194,12 +3156,12 @@
       <w:tr>
         <w:tc>
           <w:tcPr>
-            <w:tcW w:w="229" w:type="pct"/>
+            <w:tcW w:w="419" w:type="pct"/>
+            <w:vAlign w:val="center"/>
           </w:tcPr>
           <w:p>
             <w:pPr>
-              <w:pStyle w:val="Titre3"/>
-              <w:outlineLvl w:val="2"/>
+              <w:jc w:val="center"/>
             </w:pPr>
             <w:r>
               <w:t>0</w:t>
@@ -3208,13 +3170,12 @@
         </w:tc>
         <w:tc>
           <w:tcPr>
-            <w:tcW w:w="246" w:type="pct"/>
+            <w:tcW w:w="458" w:type="pct"/>
+            <w:vAlign w:val="center"/>
           </w:tcPr>
           <w:p>
             <w:pPr>
-              <w:pStyle w:val="Titre3"/>
               <w:jc w:val="center"/>
-              <w:outlineLvl w:val="2"/>
             </w:pPr>
             <w:r>
               <w:t>3</w:t>
@@ -3223,12 +3184,12 @@
         </w:tc>
         <w:tc>
           <w:tcPr>
-            <w:tcW w:w="1227" w:type="pct"/>
+            <w:tcW w:w="1026" w:type="pct"/>
+            <w:vAlign w:val="center"/>
           </w:tcPr>
           <w:p>
             <w:pPr>
-              <w:pStyle w:val="Titre3"/>
-              <w:outlineLvl w:val="2"/>
+              <w:jc w:val="center"/>
             </w:pPr>
             <w:r>
               <w:t>Signature</w:t>
@@ -3237,12 +3198,12 @@
         </w:tc>
         <w:tc>
           <w:tcPr>
-            <w:tcW w:w="3297" w:type="pct"/>
+            <w:tcW w:w="3097" w:type="pct"/>
+            <w:vAlign w:val="center"/>
           </w:tcPr>
           <w:p>
             <w:pPr>
-              <w:pStyle w:val="Titre3"/>
-              <w:outlineLvl w:val="2"/>
+              <w:jc w:val="center"/>
             </w:pPr>
             <w:r>
               <w:t>="MSG"</w:t>
@@ -3253,12 +3214,12 @@
       <w:tr>
         <w:tc>
           <w:tcPr>
-            <w:tcW w:w="229" w:type="pct"/>
+            <w:tcW w:w="419" w:type="pct"/>
+            <w:vAlign w:val="center"/>
           </w:tcPr>
           <w:p>
             <w:pPr>
-              <w:pStyle w:val="Titre3"/>
-              <w:outlineLvl w:val="2"/>
+              <w:jc w:val="center"/>
             </w:pPr>
             <w:r>
               <w:t>3</w:t>
@@ -3267,13 +3228,12 @@
         </w:tc>
         <w:tc>
           <w:tcPr>
-            <w:tcW w:w="246" w:type="pct"/>
+            <w:tcW w:w="458" w:type="pct"/>
+            <w:vAlign w:val="center"/>
           </w:tcPr>
           <w:p>
             <w:pPr>
-              <w:pStyle w:val="Titre3"/>
               <w:jc w:val="center"/>
-              <w:outlineLvl w:val="2"/>
             </w:pPr>
             <w:r>
               <w:t>3</w:t>
@@ -3282,29 +3242,26 @@
         </w:tc>
         <w:tc>
           <w:tcPr>
-            <w:tcW w:w="1227" w:type="pct"/>
+            <w:tcW w:w="1026" w:type="pct"/>
+            <w:vAlign w:val="center"/>
           </w:tcPr>
           <w:p>
             <w:pPr>
-              <w:pStyle w:val="Titre3"/>
-              <w:outlineLvl w:val="2"/>
+              <w:jc w:val="center"/>
             </w:pPr>
             <w:r>
               <w:t>Type</w:t>
-            </w:r>
-            <w:r>
-              <w:t xml:space="preserve"> </w:t>
             </w:r>
           </w:p>
         </w:tc>
         <w:tc>
           <w:tcPr>
-            <w:tcW w:w="3297" w:type="pct"/>
+            <w:tcW w:w="3097" w:type="pct"/>
+            <w:vAlign w:val="center"/>
           </w:tcPr>
           <w:p>
             <w:pPr>
-              <w:pStyle w:val="Titre3"/>
-              <w:outlineLvl w:val="2"/>
+              <w:jc w:val="center"/>
             </w:pPr>
             <w:r>
               <w:t>Type du message, prend l’une des valeurs suivantes :</w:t>
@@ -3312,7 +3269,7 @@
           </w:p>
           <w:p>
             <w:pPr>
-              <w:ind w:left="708"/>
+              <w:jc w:val="center"/>
             </w:pPr>
             <w:r>
               <w:t>"CMD" = Commande</w:t>
@@ -3320,15 +3277,10 @@
           </w:p>
           <w:p>
             <w:pPr>
-              <w:ind w:left="708"/>
+              <w:jc w:val="center"/>
             </w:pPr>
             <w:r>
-              <w:t xml:space="preserve">"CFG" </w:t>
-            </w:r>
-            <w:bookmarkStart w:id="0" w:name="_GoBack"/>
-            <w:bookmarkEnd w:id="0"/>
-            <w:r>
-              <w:t>= Configuration</w:t>
+              <w:t>"CFG" = Configuration</w:t>
             </w:r>
           </w:p>
         </w:tc>
@@ -3336,58 +3288,81 @@
       <w:tr>
         <w:tc>
           <w:tcPr>
-            <w:tcW w:w="229" w:type="pct"/>
+            <w:tcW w:w="419" w:type="pct"/>
+            <w:vAlign w:val="center"/>
           </w:tcPr>
           <w:p>
             <w:pPr>
-              <w:pStyle w:val="Titre3"/>
-              <w:outlineLvl w:val="2"/>
+              <w:jc w:val="center"/>
+              <w:rPr>
+                <w:color w:val="E36C0A" w:themeColor="accent6" w:themeShade="BF"/>
+              </w:rPr>
             </w:pPr>
             <w:r>
+              <w:rPr>
+                <w:color w:val="E36C0A" w:themeColor="accent6" w:themeShade="BF"/>
+              </w:rPr>
               <w:t>6</w:t>
             </w:r>
           </w:p>
         </w:tc>
         <w:tc>
           <w:tcPr>
-            <w:tcW w:w="246" w:type="pct"/>
+            <w:tcW w:w="458" w:type="pct"/>
+            <w:vAlign w:val="center"/>
           </w:tcPr>
           <w:p>
             <w:pPr>
-              <w:pStyle w:val="Titre3"/>
               <w:jc w:val="center"/>
-              <w:outlineLvl w:val="2"/>
+              <w:rPr>
+                <w:color w:val="E36C0A" w:themeColor="accent6" w:themeShade="BF"/>
+              </w:rPr>
             </w:pPr>
             <w:r>
-              <w:t>?</w:t>
+              <w:rPr>
+                <w:color w:val="E36C0A" w:themeColor="accent6" w:themeShade="BF"/>
+              </w:rPr>
+              <w:t>6</w:t>
             </w:r>
           </w:p>
         </w:tc>
         <w:tc>
           <w:tcPr>
-            <w:tcW w:w="1227" w:type="pct"/>
+            <w:tcW w:w="1026" w:type="pct"/>
+            <w:vAlign w:val="center"/>
           </w:tcPr>
           <w:p>
             <w:pPr>
-              <w:pStyle w:val="Titre3"/>
-              <w:outlineLvl w:val="2"/>
+              <w:jc w:val="center"/>
+              <w:rPr>
+                <w:color w:val="E36C0A" w:themeColor="accent6" w:themeShade="BF"/>
+              </w:rPr>
             </w:pPr>
             <w:r>
-              <w:t>Premier paramètre</w:t>
+              <w:rPr>
+                <w:color w:val="E36C0A" w:themeColor="accent6" w:themeShade="BF"/>
+              </w:rPr>
+              <w:t>CodeEquip</w:t>
             </w:r>
           </w:p>
         </w:tc>
         <w:tc>
           <w:tcPr>
-            <w:tcW w:w="3297" w:type="pct"/>
+            <w:tcW w:w="3097" w:type="pct"/>
+            <w:vAlign w:val="center"/>
           </w:tcPr>
           <w:p>
             <w:pPr>
-              <w:pStyle w:val="Titre3"/>
-              <w:outlineLvl w:val="2"/>
+              <w:jc w:val="center"/>
+              <w:rPr>
+                <w:color w:val="E36C0A" w:themeColor="accent6" w:themeShade="BF"/>
+              </w:rPr>
             </w:pPr>
             <w:r>
-              <w:t>"Nom=Valeur;"</w:t>
+              <w:rPr>
+                <w:color w:val="E36C0A" w:themeColor="accent6" w:themeShade="BF"/>
+              </w:rPr>
+              <w:t>Code de l’équipement concerné par le message</w:t>
             </w:r>
           </w:p>
         </w:tc>
@@ -3395,27 +3370,26 @@
       <w:tr>
         <w:tc>
           <w:tcPr>
-            <w:tcW w:w="229" w:type="pct"/>
+            <w:tcW w:w="419" w:type="pct"/>
+            <w:vAlign w:val="center"/>
           </w:tcPr>
           <w:p>
             <w:pPr>
-              <w:pStyle w:val="Titre3"/>
-              <w:outlineLvl w:val="2"/>
+              <w:jc w:val="center"/>
             </w:pPr>
             <w:r>
-              <w:t>?</w:t>
+              <w:t>12</w:t>
             </w:r>
           </w:p>
         </w:tc>
         <w:tc>
           <w:tcPr>
-            <w:tcW w:w="246" w:type="pct"/>
+            <w:tcW w:w="458" w:type="pct"/>
+            <w:vAlign w:val="center"/>
           </w:tcPr>
           <w:p>
             <w:pPr>
-              <w:pStyle w:val="Titre3"/>
               <w:jc w:val="center"/>
-              <w:outlineLvl w:val="2"/>
             </w:pPr>
             <w:r>
               <w:t>?</w:t>
@@ -3424,29 +3398,41 @@
         </w:tc>
         <w:tc>
           <w:tcPr>
-            <w:tcW w:w="1227" w:type="pct"/>
+            <w:tcW w:w="1026" w:type="pct"/>
+            <w:vAlign w:val="center"/>
           </w:tcPr>
           <w:p>
             <w:pPr>
-              <w:pStyle w:val="Titre3"/>
-              <w:outlineLvl w:val="2"/>
+              <w:jc w:val="center"/>
             </w:pPr>
             <w:r>
-              <w:t>Paramètre suivant…</w:t>
+              <w:t>P</w:t>
+            </w:r>
+            <w:r>
+              <w:t>aramètre</w:t>
+            </w:r>
+            <w:r>
+              <w:t>s</w:t>
             </w:r>
           </w:p>
         </w:tc>
         <w:tc>
           <w:tcPr>
-            <w:tcW w:w="3297" w:type="pct"/>
+            <w:tcW w:w="3097" w:type="pct"/>
+            <w:vAlign w:val="center"/>
           </w:tcPr>
           <w:p>
             <w:pPr>
-              <w:pStyle w:val="Titre3"/>
-              <w:outlineLvl w:val="2"/>
+              <w:jc w:val="center"/>
             </w:pPr>
             <w:r>
+              <w:t>"Nom=Valeur;</w:t>
+            </w:r>
+            <w:r>
               <w:t>…</w:t>
+            </w:r>
+            <w:r>
+              <w:t>"</w:t>
             </w:r>
           </w:p>
         </w:tc>
@@ -3455,9 +3441,85 @@
     <w:p>
       <w:pPr>
         <w:pStyle w:val="Titre3"/>
-      </w:pPr>
-      <w:r>
-        <w:t>Messages</w:t>
+        <w:rPr>
+          <w:color w:val="4F81BD" w:themeColor="accent1"/>
+          <w:sz w:val="26"/>
+          <w:szCs w:val="26"/>
+        </w:rPr>
+      </w:pPr>
+      <w:r>
+        <w:br w:type="page"/>
+      </w:r>
+    </w:p>
+    <w:p>
+      <w:pPr>
+        <w:pStyle w:val="Titre3"/>
+      </w:pPr>
+      <w:r>
+        <w:lastRenderedPageBreak/>
+        <w:t>Message de c</w:t>
+      </w:r>
+      <w:r>
+        <w:t>ommande</w:t>
+      </w:r>
+    </w:p>
+    <w:p>
+      <w:r>
+        <w:t>Une commande permet de donner une instruction formatée à un équipement.</w:t>
+      </w:r>
+    </w:p>
+    <w:p>
+      <w:r>
+        <w:t>Une commande est structuré par :</w:t>
+      </w:r>
+    </w:p>
+    <w:p>
+      <w:pPr>
+        <w:pStyle w:val="Paragraphedeliste"/>
+        <w:numPr>
+          <w:ilvl w:val="0"/>
+          <w:numId w:val="32"/>
+        </w:numPr>
+      </w:pPr>
+      <w:r>
+        <w:t>Un code commande permettant d’identifier le type de commande</w:t>
+      </w:r>
+    </w:p>
+    <w:p>
+      <w:pPr>
+        <w:pStyle w:val="Paragraphedeliste"/>
+        <w:numPr>
+          <w:ilvl w:val="0"/>
+          <w:numId w:val="32"/>
+        </w:numPr>
+      </w:pPr>
+      <w:r>
+        <w:t>Un jeu de paramètres associatifs Nom/Valeur</w:t>
+      </w:r>
+    </w:p>
+    <w:p>
+      <w:pPr>
+        <w:rPr>
+          <w:u w:val="single"/>
+        </w:rPr>
+      </w:pPr>
+      <w:r>
+        <w:rPr>
+          <w:u w:val="single"/>
+        </w:rPr>
+        <w:t xml:space="preserve">Exemples de </w:t>
+      </w:r>
+      <w:r>
+        <w:rPr>
+          <w:u w:val="single"/>
+        </w:rPr>
+        <w:t xml:space="preserve">messages de </w:t>
+      </w:r>
+      <w:r>
+        <w:rPr>
+          <w:u w:val="single"/>
+        </w:rPr>
+        <w:t>commandes :</w:t>
       </w:r>
     </w:p>
     <w:tbl>
@@ -3586,14 +3648,12 @@
                 <w:tab w:val="left" w:pos="1451"/>
               </w:tabs>
             </w:pPr>
-            <w:proofErr w:type="spellStart"/>
             <w:r>
               <w:rPr>
                 <w:b/>
               </w:rPr>
               <w:t>CodeCmd</w:t>
             </w:r>
-            <w:proofErr w:type="spellEnd"/>
             <w:r>
               <w:tab/>
               <w:t>: "DIN"</w:t>
@@ -3605,14 +3665,12 @@
                 <w:tab w:val="left" w:pos="1451"/>
               </w:tabs>
             </w:pPr>
-            <w:proofErr w:type="spellStart"/>
             <w:r>
               <w:rPr>
                 <w:b/>
               </w:rPr>
               <w:t>PinNum</w:t>
             </w:r>
-            <w:proofErr w:type="spellEnd"/>
             <w:r>
               <w:tab/>
               <w:t>: Numéro de pin</w:t>
@@ -3677,14 +3735,12 @@
                 <w:tab w:val="left" w:pos="1451"/>
               </w:tabs>
             </w:pPr>
-            <w:proofErr w:type="spellStart"/>
             <w:r>
               <w:rPr>
                 <w:b/>
               </w:rPr>
               <w:t>CodeCmd</w:t>
             </w:r>
-            <w:proofErr w:type="spellEnd"/>
             <w:r>
               <w:tab/>
               <w:t>: "DOUT"</w:t>
@@ -3696,14 +3752,12 @@
                 <w:tab w:val="left" w:pos="1451"/>
               </w:tabs>
             </w:pPr>
-            <w:proofErr w:type="spellStart"/>
             <w:r>
               <w:rPr>
                 <w:b/>
               </w:rPr>
               <w:t>PinNum</w:t>
             </w:r>
-            <w:proofErr w:type="spellEnd"/>
             <w:r>
               <w:tab/>
               <w:t>: Numéro de pin</w:t>
@@ -3785,14 +3839,12 @@
                 <w:tab w:val="left" w:pos="1451"/>
               </w:tabs>
             </w:pPr>
-            <w:proofErr w:type="spellStart"/>
             <w:r>
               <w:rPr>
                 <w:b/>
               </w:rPr>
               <w:t>CodeCmd</w:t>
             </w:r>
-            <w:proofErr w:type="spellEnd"/>
             <w:r>
               <w:tab/>
               <w:t>: "AIN"</w:t>
@@ -3804,14 +3856,12 @@
                 <w:tab w:val="left" w:pos="1451"/>
               </w:tabs>
             </w:pPr>
-            <w:proofErr w:type="spellStart"/>
             <w:r>
               <w:rPr>
                 <w:b/>
               </w:rPr>
               <w:t>PinNum</w:t>
             </w:r>
-            <w:proofErr w:type="spellEnd"/>
             <w:r>
               <w:tab/>
               <w:t>: Numéro de pin</w:t>
@@ -3879,14 +3929,12 @@
                 <w:tab w:val="left" w:pos="1451"/>
               </w:tabs>
             </w:pPr>
-            <w:proofErr w:type="spellStart"/>
             <w:r>
               <w:rPr>
                 <w:b/>
               </w:rPr>
               <w:t>CodeCmd</w:t>
             </w:r>
-            <w:proofErr w:type="spellEnd"/>
             <w:r>
               <w:tab/>
               <w:t>: "AOUT"</w:t>
@@ -3898,14 +3946,12 @@
                 <w:tab w:val="left" w:pos="1451"/>
               </w:tabs>
             </w:pPr>
-            <w:proofErr w:type="spellStart"/>
             <w:r>
               <w:rPr>
                 <w:b/>
               </w:rPr>
               <w:t>PinNum</w:t>
             </w:r>
-            <w:proofErr w:type="spellEnd"/>
             <w:r>
               <w:tab/>
               <w:t>: Numéro de pin</w:t>
@@ -3984,23 +4030,15 @@
                 <w:tab w:val="left" w:pos="1451"/>
               </w:tabs>
             </w:pPr>
-            <w:proofErr w:type="spellStart"/>
             <w:r>
               <w:rPr>
                 <w:b/>
               </w:rPr>
               <w:t>CodeCmd</w:t>
             </w:r>
-            <w:proofErr w:type="spellEnd"/>
             <w:r>
               <w:tab/>
-              <w:t>: "</w:t>
-            </w:r>
-            <w:r>
-              <w:t>LEDH</w:t>
-            </w:r>
-            <w:r>
-              <w:t>"</w:t>
+              <w:t>: "LEDH"</w:t>
             </w:r>
           </w:p>
         </w:tc>
@@ -4044,10 +4082,7 @@
           </w:tcPr>
           <w:p>
             <w:r>
-              <w:t>Désactive</w:t>
-            </w:r>
-            <w:r>
-              <w:t xml:space="preserve"> la LED interne</w:t>
+              <w:t>Désactive la LED interne</w:t>
             </w:r>
           </w:p>
         </w:tc>
@@ -4062,23 +4097,15 @@
                 <w:tab w:val="left" w:pos="1451"/>
               </w:tabs>
             </w:pPr>
-            <w:proofErr w:type="spellStart"/>
             <w:r>
               <w:rPr>
                 <w:b/>
               </w:rPr>
               <w:t>CodeCmd</w:t>
             </w:r>
-            <w:proofErr w:type="spellEnd"/>
             <w:r>
               <w:tab/>
-              <w:t>: "LED</w:t>
-            </w:r>
-            <w:r>
-              <w:t>L</w:t>
-            </w:r>
-            <w:r>
-              <w:t>"</w:t>
+              <w:t>: "LEDL"</w:t>
             </w:r>
           </w:p>
         </w:tc>
@@ -4114,7 +4141,7 @@
               <w:jc w:val="center"/>
             </w:pPr>
             <w:r>
-              <w:t>CRT</w:t>
+              <w:t>STE</w:t>
             </w:r>
           </w:p>
         </w:tc>
@@ -4156,10 +4183,7 @@
               <w:tab/>
             </w:r>
             <w:r>
-              <w:t xml:space="preserve">: </w:t>
-            </w:r>
-            <w:r>
-              <w:t xml:space="preserve">Valeur </w:t>
+              <w:t xml:space="preserve">: Valeur </w:t>
             </w:r>
           </w:p>
           <w:p>
@@ -4168,14 +4192,12 @@
                 <w:tab w:val="left" w:pos="1451"/>
               </w:tabs>
             </w:pPr>
-            <w:proofErr w:type="spellStart"/>
             <w:r>
               <w:rPr>
                 <w:b/>
               </w:rPr>
               <w:t>PinNum</w:t>
             </w:r>
-            <w:proofErr w:type="spellEnd"/>
             <w:r>
               <w:tab/>
               <w:t>: Numéro de pin</w:t>
@@ -4187,7 +4209,238 @@
     <w:p>
       <w:pPr>
         <w:pStyle w:val="Titre3"/>
+      </w:pPr>
+      <w:r>
+        <w:t>Message d’é</w:t>
+      </w:r>
+      <w:r>
+        <w:t>tat</w:t>
+      </w:r>
+    </w:p>
+    <w:p>
+      <w:r>
+        <w:t xml:space="preserve">Un état </w:t>
+      </w:r>
+      <w:r>
+        <w:t xml:space="preserve">est une propriété persistante d’un </w:t>
+      </w:r>
+      <w:r>
+        <w:t>équipement.</w:t>
+      </w:r>
+    </w:p>
+    <w:p>
+      <w:r>
+        <w:t>Un état est représenté par une valeur à un instant T.</w:t>
+      </w:r>
+    </w:p>
+    <w:p>
+      <w:r>
+        <w:t>Un identificateur unique distingue un état.</w:t>
+      </w:r>
+    </w:p>
+    <w:p>
+      <w:pPr>
         <w:rPr>
+          <w:u w:val="single"/>
+        </w:rPr>
+      </w:pPr>
+      <w:r>
+        <w:rPr>
+          <w:u w:val="single"/>
+        </w:rPr>
+        <w:t xml:space="preserve">Exemples de </w:t>
+      </w:r>
+      <w:r>
+        <w:rPr>
+          <w:u w:val="single"/>
+        </w:rPr>
+        <w:t>messages d’état</w:t>
+      </w:r>
+      <w:r>
+        <w:rPr>
+          <w:u w:val="single"/>
+        </w:rPr>
+        <w:t>:</w:t>
+      </w:r>
+    </w:p>
+    <w:tbl>
+      <w:tblPr>
+        <w:tblStyle w:val="Grilledutableau"/>
+        <w:tblW w:w="0" w:type="auto"/>
+        <w:tblLook w:val="04A0" w:firstRow="1" w:lastRow="0" w:firstColumn="1" w:lastColumn="0" w:noHBand="0" w:noVBand="1"/>
+      </w:tblPr>
+      <w:tblGrid>
+        <w:gridCol w:w="1359"/>
+        <w:gridCol w:w="1017"/>
+        <w:gridCol w:w="3261"/>
+        <w:gridCol w:w="3651"/>
+      </w:tblGrid>
+      <w:tr>
+        <w:tc>
+          <w:tcPr>
+            <w:tcW w:w="1359" w:type="dxa"/>
+          </w:tcPr>
+          <w:p>
+            <w:pPr>
+              <w:pStyle w:val="Titre3"/>
+              <w:jc w:val="center"/>
+              <w:outlineLvl w:val="2"/>
+            </w:pPr>
+            <w:r>
+              <w:t>Émetteur</w:t>
+            </w:r>
+          </w:p>
+        </w:tc>
+        <w:tc>
+          <w:tcPr>
+            <w:tcW w:w="1017" w:type="dxa"/>
+          </w:tcPr>
+          <w:p>
+            <w:pPr>
+              <w:pStyle w:val="Titre3"/>
+              <w:jc w:val="center"/>
+              <w:outlineLvl w:val="2"/>
+            </w:pPr>
+            <w:r>
+              <w:t>Code message</w:t>
+            </w:r>
+          </w:p>
+        </w:tc>
+        <w:tc>
+          <w:tcPr>
+            <w:tcW w:w="3261" w:type="dxa"/>
+          </w:tcPr>
+          <w:p>
+            <w:pPr>
+              <w:pStyle w:val="Titre3"/>
+              <w:outlineLvl w:val="2"/>
+            </w:pPr>
+            <w:r>
+              <w:t>Message</w:t>
+            </w:r>
+          </w:p>
+        </w:tc>
+        <w:tc>
+          <w:tcPr>
+            <w:tcW w:w="3651" w:type="dxa"/>
+          </w:tcPr>
+          <w:p>
+            <w:pPr>
+              <w:pStyle w:val="Titre3"/>
+              <w:outlineLvl w:val="2"/>
+            </w:pPr>
+            <w:r>
+              <w:t>Paramètres</w:t>
+            </w:r>
+          </w:p>
+        </w:tc>
+      </w:tr>
+      <w:tr>
+        <w:tc>
+          <w:tcPr>
+            <w:tcW w:w="1359" w:type="dxa"/>
+            <w:vAlign w:val="center"/>
+          </w:tcPr>
+          <w:p>
+            <w:pPr>
+              <w:jc w:val="center"/>
+            </w:pPr>
+            <w:r>
+              <w:t xml:space="preserve">Desktop </w:t>
+            </w:r>
+            <w:r>
+              <w:t>Admin</w:t>
+            </w:r>
+          </w:p>
+        </w:tc>
+        <w:tc>
+          <w:tcPr>
+            <w:tcW w:w="1017" w:type="dxa"/>
+            <w:vAlign w:val="center"/>
+          </w:tcPr>
+          <w:p>
+            <w:pPr>
+              <w:jc w:val="center"/>
+            </w:pPr>
+            <w:r>
+              <w:t>STA</w:t>
+            </w:r>
+          </w:p>
+        </w:tc>
+        <w:tc>
+          <w:tcPr>
+            <w:tcW w:w="3261" w:type="dxa"/>
+            <w:vAlign w:val="center"/>
+          </w:tcPr>
+          <w:p>
+            <w:r>
+              <w:t>Définit le mode de défilement des leds</w:t>
+            </w:r>
+          </w:p>
+        </w:tc>
+        <w:tc>
+          <w:tcPr>
+            <w:tcW w:w="3651" w:type="dxa"/>
+            <w:vAlign w:val="center"/>
+          </w:tcPr>
+          <w:p>
+            <w:pPr>
+              <w:tabs>
+                <w:tab w:val="left" w:pos="1451"/>
+              </w:tabs>
+            </w:pPr>
+            <w:r>
+              <w:rPr>
+                <w:b/>
+              </w:rPr>
+              <w:t>Code</w:t>
+            </w:r>
+            <w:r>
+              <w:rPr>
+                <w:b/>
+              </w:rPr>
+              <w:t>State</w:t>
+            </w:r>
+            <w:r>
+              <w:tab/>
+              <w:t>: "</w:t>
+            </w:r>
+            <w:r>
+              <w:t>PIN_MODE</w:t>
+            </w:r>
+            <w:r>
+              <w:t>"</w:t>
+            </w:r>
+          </w:p>
+          <w:p>
+            <w:pPr>
+              <w:tabs>
+                <w:tab w:val="left" w:pos="1451"/>
+              </w:tabs>
+            </w:pPr>
+            <w:r>
+              <w:rPr>
+                <w:b/>
+              </w:rPr>
+              <w:t>Value</w:t>
+            </w:r>
+            <w:r>
+              <w:tab/>
+              <w:t xml:space="preserve">: </w:t>
+            </w:r>
+            <w:r>
+              <w:t>Linear</w:t>
+            </w:r>
+          </w:p>
+        </w:tc>
+      </w:tr>
+    </w:tbl>
+    <w:p>
+      <w:pPr>
+        <w:rPr>
+          <w:rFonts w:asciiTheme="majorHAnsi" w:eastAsiaTheme="majorEastAsia" w:hAnsiTheme="majorHAnsi" w:cstheme="majorBidi"/>
+          <w:b/>
+          <w:bCs/>
           <w:color w:val="4F81BD" w:themeColor="accent1"/>
           <w:sz w:val="26"/>
           <w:szCs w:val="26"/>
@@ -4251,7 +4504,10 @@
         </w:numPr>
       </w:pPr>
       <w:r>
-        <w:t>Envoyer un message de commande</w:t>
+        <w:t xml:space="preserve">Envoyer un message </w:t>
+      </w:r>
+      <w:r>
+        <w:t>en réseau</w:t>
       </w:r>
     </w:p>
     <w:p>
@@ -4263,7 +4519,7 @@
         </w:numPr>
       </w:pPr>
       <w:r>
-        <w:t>Obtenir l’état d’un équipement</w:t>
+        <w:t>Lire la configuration d’un équipement</w:t>
       </w:r>
     </w:p>
     <w:p>
@@ -4275,7 +4531,16 @@
         </w:numPr>
       </w:pPr>
       <w:r>
-        <w:t>Lister les équipements</w:t>
+        <w:t>Afficher la configuration d’un</w:t>
+      </w:r>
+      <w:r>
+        <w:t xml:space="preserve"> </w:t>
+      </w:r>
+      <w:r>
+        <w:t>é</w:t>
+      </w:r>
+      <w:r>
+        <w:t>quipement</w:t>
       </w:r>
     </w:p>
     <w:p>
@@ -4340,7 +4605,10 @@
         </w:rPr>
       </w:pPr>
       <w:r>
-        <w:t>Lire un message texte sur le réseau</w:t>
+        <w:t>Recevoir</w:t>
+      </w:r>
+      <w:r>
+        <w:t xml:space="preserve"> un message sur le réseau</w:t>
       </w:r>
     </w:p>
     <w:p>
@@ -4352,7 +4620,76 @@
         </w:numPr>
       </w:pPr>
       <w:r>
-        <w:t>Ecrire un message texte sur le réseau</w:t>
+        <w:t>Envoyer</w:t>
+      </w:r>
+      <w:r>
+        <w:t xml:space="preserve"> un message sur le réseau</w:t>
+      </w:r>
+    </w:p>
+    <w:p>
+      <w:pPr>
+        <w:pStyle w:val="Paragraphedeliste"/>
+        <w:numPr>
+          <w:ilvl w:val="0"/>
+          <w:numId w:val="14"/>
+        </w:numPr>
+      </w:pPr>
+      <w:r>
+        <w:t>Lire la configuration d’un équipement</w:t>
+      </w:r>
+      <w:r>
+        <w:t xml:space="preserve"> </w:t>
+      </w:r>
+    </w:p>
+    <w:p>
+      <w:pPr>
+        <w:pStyle w:val="Paragraphedeliste"/>
+        <w:numPr>
+          <w:ilvl w:val="0"/>
+          <w:numId w:val="14"/>
+        </w:numPr>
+      </w:pPr>
+      <w:r>
+        <w:t>Ecrire</w:t>
+      </w:r>
+      <w:r>
+        <w:t xml:space="preserve"> la configuration d’un équipement</w:t>
+      </w:r>
+      <w:r>
+        <w:t xml:space="preserve"> </w:t>
+      </w:r>
+    </w:p>
+    <w:p>
+      <w:pPr>
+        <w:pStyle w:val="Paragraphedeliste"/>
+        <w:numPr>
+          <w:ilvl w:val="0"/>
+          <w:numId w:val="14"/>
+        </w:numPr>
+      </w:pPr>
+      <w:r>
+        <w:t>Modifier</w:t>
+      </w:r>
+      <w:r>
+        <w:t xml:space="preserve"> la configuration d’un équipement</w:t>
+      </w:r>
+    </w:p>
+    <w:p>
+      <w:pPr>
+        <w:pStyle w:val="Paragraphedeliste"/>
+        <w:numPr>
+          <w:ilvl w:val="0"/>
+          <w:numId w:val="14"/>
+        </w:numPr>
+      </w:pPr>
+      <w:r>
+        <w:t>Afficher la configuration d’un</w:t>
+      </w:r>
+      <w:r>
+        <w:t xml:space="preserve"> </w:t>
+      </w:r>
+      <w:r>
+        <w:t>équipement</w:t>
       </w:r>
     </w:p>
     <w:p>
@@ -4408,7 +4745,13 @@
         </w:numPr>
       </w:pPr>
       <w:r>
-        <w:t>Server</w:t>
+        <w:t>Serve</w:t>
+      </w:r>
+      <w:r>
+        <w:t>u</w:t>
+      </w:r>
+      <w:r>
+        <w:t>r</w:t>
       </w:r>
     </w:p>
     <w:p>
@@ -4425,6 +4768,32 @@
     </w:p>
     <w:p>
       <w:pPr>
+        <w:pStyle w:val="Paragraphedeliste"/>
+        <w:numPr>
+          <w:ilvl w:val="0"/>
+          <w:numId w:val="14"/>
+        </w:numPr>
+      </w:pPr>
+      <w:r>
+        <w:t>Commande</w:t>
+      </w:r>
+    </w:p>
+    <w:p>
+      <w:pPr>
+        <w:pStyle w:val="Paragraphedeliste"/>
+        <w:numPr>
+          <w:ilvl w:val="0"/>
+          <w:numId w:val="14"/>
+        </w:numPr>
+      </w:pPr>
+      <w:r>
+        <w:t>Etat</w:t>
+      </w:r>
+      <w:bookmarkStart w:id="0" w:name="_GoBack"/>
+      <w:bookmarkEnd w:id="0"/>
+    </w:p>
+    <w:p>
+      <w:pPr>
         <w:pStyle w:val="Titre3"/>
       </w:pPr>
       <w:r>
@@ -4452,10 +4821,7 @@
         </w:numPr>
       </w:pPr>
       <w:r>
-        <w:t xml:space="preserve">Créer / Modifier / Supprimer un </w:t>
-      </w:r>
-      <w:r>
-        <w:t>équipement</w:t>
+        <w:t>Créer / Modifier / Supprimer un équipement</w:t>
       </w:r>
     </w:p>
     <w:sectPr>
@@ -6166,6 +6532,119 @@
     </w:lvl>
   </w:abstractNum>
   <w:abstractNum w:abstractNumId="15">
+    <w:nsid w:val="287602DD"/>
+    <w:multiLevelType w:val="hybridMultilevel"/>
+    <w:tmpl w:val="08C49A08"/>
+    <w:lvl w:ilvl="0" w:tplc="040C0001">
+      <w:start w:val="1"/>
+      <w:numFmt w:val="bullet"/>
+      <w:lvlText w:val=""/>
+      <w:lvlJc w:val="left"/>
+      <w:pPr>
+        <w:ind w:left="720" w:hanging="360"/>
+      </w:pPr>
+      <w:rPr>
+        <w:rFonts w:ascii="Symbol" w:hAnsi="Symbol" w:hint="default"/>
+      </w:rPr>
+    </w:lvl>
+    <w:lvl w:ilvl="1" w:tplc="040C0003" w:tentative="1">
+      <w:start w:val="1"/>
+      <w:numFmt w:val="bullet"/>
+      <w:lvlText w:val="o"/>
+      <w:lvlJc w:val="left"/>
+      <w:pPr>
+        <w:ind w:left="1440" w:hanging="360"/>
+      </w:pPr>
+      <w:rPr>
+        <w:rFonts w:ascii="Courier New" w:hAnsi="Courier New" w:cs="Courier New" w:hint="default"/>
+      </w:rPr>
+    </w:lvl>
+    <w:lvl w:ilvl="2" w:tplc="040C0005" w:tentative="1">
+      <w:start w:val="1"/>
+      <w:numFmt w:val="bullet"/>
+      <w:lvlText w:val=""/>
+      <w:lvlJc w:val="left"/>
+      <w:pPr>
+        <w:ind w:left="2160" w:hanging="360"/>
+      </w:pPr>
+      <w:rPr>
+        <w:rFonts w:ascii="Wingdings" w:hAnsi="Wingdings" w:hint="default"/>
+      </w:rPr>
+    </w:lvl>
+    <w:lvl w:ilvl="3" w:tplc="040C0001" w:tentative="1">
+      <w:start w:val="1"/>
+      <w:numFmt w:val="bullet"/>
+      <w:lvlText w:val=""/>
+      <w:lvlJc w:val="left"/>
+      <w:pPr>
+        <w:ind w:left="2880" w:hanging="360"/>
+      </w:pPr>
+      <w:rPr>
+        <w:rFonts w:ascii="Symbol" w:hAnsi="Symbol" w:hint="default"/>
+      </w:rPr>
+    </w:lvl>
+    <w:lvl w:ilvl="4" w:tplc="040C0003" w:tentative="1">
+      <w:start w:val="1"/>
+      <w:numFmt w:val="bullet"/>
+      <w:lvlText w:val="o"/>
+      <w:lvlJc w:val="left"/>
+      <w:pPr>
+        <w:ind w:left="3600" w:hanging="360"/>
+      </w:pPr>
+      <w:rPr>
+        <w:rFonts w:ascii="Courier New" w:hAnsi="Courier New" w:cs="Courier New" w:hint="default"/>
+      </w:rPr>
+    </w:lvl>
+    <w:lvl w:ilvl="5" w:tplc="040C0005" w:tentative="1">
+      <w:start w:val="1"/>
+      <w:numFmt w:val="bullet"/>
+      <w:lvlText w:val=""/>
+      <w:lvlJc w:val="left"/>
+      <w:pPr>
+        <w:ind w:left="4320" w:hanging="360"/>
+      </w:pPr>
+      <w:rPr>
+        <w:rFonts w:ascii="Wingdings" w:hAnsi="Wingdings" w:hint="default"/>
+      </w:rPr>
+    </w:lvl>
+    <w:lvl w:ilvl="6" w:tplc="040C0001" w:tentative="1">
+      <w:start w:val="1"/>
+      <w:numFmt w:val="bullet"/>
+      <w:lvlText w:val=""/>
+      <w:lvlJc w:val="left"/>
+      <w:pPr>
+        <w:ind w:left="5040" w:hanging="360"/>
+      </w:pPr>
+      <w:rPr>
+        <w:rFonts w:ascii="Symbol" w:hAnsi="Symbol" w:hint="default"/>
+      </w:rPr>
+    </w:lvl>
+    <w:lvl w:ilvl="7" w:tplc="040C0003" w:tentative="1">
+      <w:start w:val="1"/>
+      <w:numFmt w:val="bullet"/>
+      <w:lvlText w:val="o"/>
+      <w:lvlJc w:val="left"/>
+      <w:pPr>
+        <w:ind w:left="5760" w:hanging="360"/>
+      </w:pPr>
+      <w:rPr>
+        <w:rFonts w:ascii="Courier New" w:hAnsi="Courier New" w:cs="Courier New" w:hint="default"/>
+      </w:rPr>
+    </w:lvl>
+    <w:lvl w:ilvl="8" w:tplc="040C0005" w:tentative="1">
+      <w:start w:val="1"/>
+      <w:numFmt w:val="bullet"/>
+      <w:lvlText w:val=""/>
+      <w:lvlJc w:val="left"/>
+      <w:pPr>
+        <w:ind w:left="6480" w:hanging="360"/>
+      </w:pPr>
+      <w:rPr>
+        <w:rFonts w:ascii="Wingdings" w:hAnsi="Wingdings" w:hint="default"/>
+      </w:rPr>
+    </w:lvl>
+  </w:abstractNum>
+  <w:abstractNum w:abstractNumId="16">
     <w:nsid w:val="29316607"/>
     <w:multiLevelType w:val="hybridMultilevel"/>
     <w:tmpl w:val="F4306CE2"/>
@@ -6278,7 +6757,7 @@
       </w:rPr>
     </w:lvl>
   </w:abstractNum>
-  <w:abstractNum w:abstractNumId="16">
+  <w:abstractNum w:abstractNumId="17">
     <w:nsid w:val="2A535FDB"/>
     <w:multiLevelType w:val="hybridMultilevel"/>
     <w:tmpl w:val="5EE63C36"/>
@@ -6391,7 +6870,7 @@
       </w:rPr>
     </w:lvl>
   </w:abstractNum>
-  <w:abstractNum w:abstractNumId="17">
+  <w:abstractNum w:abstractNumId="18">
     <w:nsid w:val="3265106A"/>
     <w:multiLevelType w:val="hybridMultilevel"/>
     <w:tmpl w:val="B372C5C2"/>
@@ -6504,7 +6983,7 @@
       </w:rPr>
     </w:lvl>
   </w:abstractNum>
-  <w:abstractNum w:abstractNumId="18">
+  <w:abstractNum w:abstractNumId="19">
     <w:nsid w:val="345E3E13"/>
     <w:multiLevelType w:val="hybridMultilevel"/>
     <w:tmpl w:val="5464E68E"/>
@@ -6617,7 +7096,7 @@
       </w:rPr>
     </w:lvl>
   </w:abstractNum>
-  <w:abstractNum w:abstractNumId="19">
+  <w:abstractNum w:abstractNumId="20">
     <w:nsid w:val="364F3D68"/>
     <w:multiLevelType w:val="hybridMultilevel"/>
     <w:tmpl w:val="FD264F98"/>
@@ -6730,7 +7209,7 @@
       </w:rPr>
     </w:lvl>
   </w:abstractNum>
-  <w:abstractNum w:abstractNumId="20">
+  <w:abstractNum w:abstractNumId="21">
     <w:nsid w:val="3B487F1E"/>
     <w:multiLevelType w:val="hybridMultilevel"/>
     <w:tmpl w:val="D64CAC26"/>
@@ -6843,7 +7322,7 @@
       </w:rPr>
     </w:lvl>
   </w:abstractNum>
-  <w:abstractNum w:abstractNumId="21">
+  <w:abstractNum w:abstractNumId="22">
     <w:nsid w:val="3BDB6F15"/>
     <w:multiLevelType w:val="hybridMultilevel"/>
     <w:tmpl w:val="9BA8EE5A"/>
@@ -6956,7 +7435,7 @@
       </w:rPr>
     </w:lvl>
   </w:abstractNum>
-  <w:abstractNum w:abstractNumId="22">
+  <w:abstractNum w:abstractNumId="23">
     <w:nsid w:val="4D1848DF"/>
     <w:multiLevelType w:val="hybridMultilevel"/>
     <w:tmpl w:val="93441F48"/>
@@ -7069,7 +7548,7 @@
       </w:rPr>
     </w:lvl>
   </w:abstractNum>
-  <w:abstractNum w:abstractNumId="23">
+  <w:abstractNum w:abstractNumId="24">
     <w:nsid w:val="50BC722D"/>
     <w:multiLevelType w:val="hybridMultilevel"/>
     <w:tmpl w:val="D82E0784"/>
@@ -7182,7 +7661,7 @@
       </w:rPr>
     </w:lvl>
   </w:abstractNum>
-  <w:abstractNum w:abstractNumId="24">
+  <w:abstractNum w:abstractNumId="25">
     <w:nsid w:val="53430A33"/>
     <w:multiLevelType w:val="hybridMultilevel"/>
     <w:tmpl w:val="02A6E466"/>
@@ -7295,7 +7774,7 @@
       </w:rPr>
     </w:lvl>
   </w:abstractNum>
-  <w:abstractNum w:abstractNumId="25">
+  <w:abstractNum w:abstractNumId="26">
     <w:nsid w:val="55A564BD"/>
     <w:multiLevelType w:val="hybridMultilevel"/>
     <w:tmpl w:val="EE640EDC"/>
@@ -7408,7 +7887,7 @@
       </w:rPr>
     </w:lvl>
   </w:abstractNum>
-  <w:abstractNum w:abstractNumId="26">
+  <w:abstractNum w:abstractNumId="27">
     <w:nsid w:val="55D802E5"/>
     <w:multiLevelType w:val="hybridMultilevel"/>
     <w:tmpl w:val="5E02CBCE"/>
@@ -7521,7 +8000,7 @@
       </w:rPr>
     </w:lvl>
   </w:abstractNum>
-  <w:abstractNum w:abstractNumId="27">
+  <w:abstractNum w:abstractNumId="28">
     <w:nsid w:val="5B92453D"/>
     <w:multiLevelType w:val="hybridMultilevel"/>
     <w:tmpl w:val="F6C46B80"/>
@@ -7634,7 +8113,7 @@
       </w:rPr>
     </w:lvl>
   </w:abstractNum>
-  <w:abstractNum w:abstractNumId="28">
+  <w:abstractNum w:abstractNumId="29">
     <w:nsid w:val="6FDE6C41"/>
     <w:multiLevelType w:val="hybridMultilevel"/>
     <w:tmpl w:val="7C36B484"/>
@@ -7747,7 +8226,7 @@
       </w:rPr>
     </w:lvl>
   </w:abstractNum>
-  <w:abstractNum w:abstractNumId="29">
+  <w:abstractNum w:abstractNumId="30">
     <w:nsid w:val="7837247D"/>
     <w:multiLevelType w:val="hybridMultilevel"/>
     <w:tmpl w:val="338E4D6A"/>
@@ -7860,10 +8339,10 @@
       </w:rPr>
     </w:lvl>
   </w:abstractNum>
-  <w:abstractNum w:abstractNumId="30">
+  <w:abstractNum w:abstractNumId="31">
     <w:nsid w:val="79226510"/>
     <w:multiLevelType w:val="hybridMultilevel"/>
-    <w:tmpl w:val="DC9E20E4"/>
+    <w:tmpl w:val="43547B96"/>
     <w:lvl w:ilvl="0" w:tplc="040C0001">
       <w:start w:val="1"/>
       <w:numFmt w:val="bullet"/>
@@ -7974,7 +8453,7 @@
     </w:lvl>
   </w:abstractNum>
   <w:num w:numId="1">
-    <w:abstractNumId w:val="29"/>
+    <w:abstractNumId w:val="30"/>
   </w:num>
   <w:num w:numId="2">
     <w:abstractNumId w:val="10"/>
@@ -7983,19 +8462,19 @@
     <w:abstractNumId w:val="6"/>
   </w:num>
   <w:num w:numId="4">
-    <w:abstractNumId w:val="19"/>
+    <w:abstractNumId w:val="20"/>
   </w:num>
   <w:num w:numId="5">
-    <w:abstractNumId w:val="24"/>
+    <w:abstractNumId w:val="25"/>
   </w:num>
   <w:num w:numId="6">
     <w:abstractNumId w:val="12"/>
   </w:num>
   <w:num w:numId="7">
-    <w:abstractNumId w:val="20"/>
+    <w:abstractNumId w:val="21"/>
   </w:num>
   <w:num w:numId="8">
-    <w:abstractNumId w:val="27"/>
+    <w:abstractNumId w:val="28"/>
   </w:num>
   <w:num w:numId="9">
     <w:abstractNumId w:val="9"/>
@@ -8004,13 +8483,13 @@
     <w:abstractNumId w:val="14"/>
   </w:num>
   <w:num w:numId="11">
-    <w:abstractNumId w:val="28"/>
+    <w:abstractNumId w:val="29"/>
   </w:num>
   <w:num w:numId="12">
-    <w:abstractNumId w:val="17"/>
+    <w:abstractNumId w:val="18"/>
   </w:num>
   <w:num w:numId="13">
-    <w:abstractNumId w:val="25"/>
+    <w:abstractNumId w:val="26"/>
   </w:num>
   <w:num w:numId="14">
     <w:abstractNumId w:val="8"/>
@@ -8025,25 +8504,25 @@
     <w:abstractNumId w:val="13"/>
   </w:num>
   <w:num w:numId="18">
-    <w:abstractNumId w:val="22"/>
+    <w:abstractNumId w:val="23"/>
   </w:num>
   <w:num w:numId="19">
     <w:abstractNumId w:val="4"/>
   </w:num>
   <w:num w:numId="20">
-    <w:abstractNumId w:val="18"/>
+    <w:abstractNumId w:val="19"/>
   </w:num>
   <w:num w:numId="21">
-    <w:abstractNumId w:val="26"/>
+    <w:abstractNumId w:val="27"/>
   </w:num>
   <w:num w:numId="22">
-    <w:abstractNumId w:val="16"/>
+    <w:abstractNumId w:val="17"/>
   </w:num>
   <w:num w:numId="23">
-    <w:abstractNumId w:val="23"/>
+    <w:abstractNumId w:val="24"/>
   </w:num>
   <w:num w:numId="24">
-    <w:abstractNumId w:val="15"/>
+    <w:abstractNumId w:val="16"/>
   </w:num>
   <w:num w:numId="25">
     <w:abstractNumId w:val="0"/>
@@ -8055,7 +8534,7 @@
     <w:abstractNumId w:val="5"/>
   </w:num>
   <w:num w:numId="28">
-    <w:abstractNumId w:val="30"/>
+    <w:abstractNumId w:val="31"/>
   </w:num>
   <w:num w:numId="29">
     <w:abstractNumId w:val="7"/>
@@ -8064,7 +8543,10 @@
     <w:abstractNumId w:val="1"/>
   </w:num>
   <w:num w:numId="31">
-    <w:abstractNumId w:val="21"/>
+    <w:abstractNumId w:val="22"/>
+  </w:num>
+  <w:num w:numId="32">
+    <w:abstractNumId w:val="15"/>
   </w:num>
 </w:numbering>
 </file>
@@ -8439,6 +8921,18 @@
       <w:spacing w:after="0" w:line="240" w:lineRule="auto"/>
     </w:pPr>
   </w:style>
+  <w:style w:type="character" w:styleId="Emphaseple">
+    <w:name w:val="Subtle Emphasis"/>
+    <w:basedOn w:val="Policepardfaut"/>
+    <w:uiPriority w:val="19"/>
+    <w:qFormat/>
+    <w:rsid w:val="00C0610F"/>
+    <w:rPr>
+      <w:i/>
+      <w:iCs/>
+      <w:color w:val="808080" w:themeColor="text1" w:themeTint="7F"/>
+    </w:rPr>
+  </w:style>
 </w:styles>
 </file>
 
@@ -8812,6 +9306,18 @@
       <w:spacing w:after="0" w:line="240" w:lineRule="auto"/>
     </w:pPr>
   </w:style>
+  <w:style w:type="character" w:styleId="Emphaseple">
+    <w:name w:val="Subtle Emphasis"/>
+    <w:basedOn w:val="Policepardfaut"/>
+    <w:uiPriority w:val="19"/>
+    <w:qFormat/>
+    <w:rsid w:val="00C0610F"/>
+    <w:rPr>
+      <w:i/>
+      <w:iCs/>
+      <w:color w:val="808080" w:themeColor="text1" w:themeTint="7F"/>
+    </w:rPr>
+  </w:style>
 </w:styles>
 </file>
 

</xml_diff>

<commit_message>
Insert la notion d'objet dans les equipements (MAJ app Arduino)
</commit_message>
<xml_diff>
--- a/Etude/Analyse Fonctionelle.docx
+++ b/Etude/Analyse Fonctionelle.docx
@@ -2603,10 +2603,7 @@
         <w:t xml:space="preserve"> nombre de</w:t>
       </w:r>
       <w:r>
-        <w:t xml:space="preserve"> connecteurs</w:t>
-      </w:r>
-      <w:r>
-        <w:t xml:space="preserve"> </w:t>
+        <w:t xml:space="preserve"> connecteurs </w:t>
       </w:r>
       <w:r>
         <w:t>en</w:t>
@@ -2791,6 +2788,130 @@
       </w:pPr>
       <w:r>
         <w:lastRenderedPageBreak/>
+        <w:t>Arduino Server</w:t>
+      </w:r>
+    </w:p>
+    <w:p>
+      <w:r>
+        <w:t>L’Arduino-Server est une carte Arduino équipée d’une interface réseau, de performances et de capacités de stockages accrues. L’Arduino-Server à la responsabilité de servir de point de communication entre les équipements et le réseau informatique (applications clientes).</w:t>
+      </w:r>
+    </w:p>
+    <w:p>
+      <w:r>
+        <w:t>L’Arduino-Server possède les mêmes propriétés qu’un équipement et de ce fait, il permet de réaliser des tâches qui lui sont propres.</w:t>
+      </w:r>
+    </w:p>
+    <w:p>
+      <w:pPr>
+        <w:pStyle w:val="Titre3"/>
+      </w:pPr>
+      <w:r>
+        <w:t>Définition</w:t>
+      </w:r>
+    </w:p>
+    <w:p>
+      <w:pPr>
+        <w:pStyle w:val="Paragraphedeliste"/>
+        <w:numPr>
+          <w:ilvl w:val="0"/>
+          <w:numId w:val="33"/>
+        </w:numPr>
+      </w:pPr>
+      <w:r>
+        <w:t>Une adresse MAC</w:t>
+      </w:r>
+    </w:p>
+    <w:p>
+      <w:pPr>
+        <w:pStyle w:val="Paragraphedeliste"/>
+        <w:numPr>
+          <w:ilvl w:val="0"/>
+          <w:numId w:val="33"/>
+        </w:numPr>
+      </w:pPr>
+      <w:r>
+        <w:t>Une adresse IP</w:t>
+      </w:r>
+    </w:p>
+    <w:p>
+      <w:pPr>
+        <w:pStyle w:val="Titre3"/>
+      </w:pPr>
+      <w:r>
+        <w:t>Fonctions</w:t>
+      </w:r>
+    </w:p>
+    <w:p>
+      <w:r>
+        <w:t>En plus des fonctions d’un équipement, l’Arduino-Serveur permet de :</w:t>
+      </w:r>
+      <w:r>
+        <w:t xml:space="preserve"> </w:t>
+      </w:r>
+    </w:p>
+    <w:p>
+      <w:pPr>
+        <w:pStyle w:val="Paragraphedeliste"/>
+        <w:numPr>
+          <w:ilvl w:val="0"/>
+          <w:numId w:val="28"/>
+        </w:numPr>
+      </w:pPr>
+      <w:r>
+        <w:t xml:space="preserve">Recevoir </w:t>
+      </w:r>
+      <w:r>
+        <w:t xml:space="preserve">un message </w:t>
+      </w:r>
+      <w:r>
+        <w:t>du</w:t>
+      </w:r>
+      <w:r>
+        <w:t xml:space="preserve"> réseau</w:t>
+      </w:r>
+    </w:p>
+    <w:p>
+      <w:pPr>
+        <w:pStyle w:val="Paragraphedeliste"/>
+        <w:numPr>
+          <w:ilvl w:val="0"/>
+          <w:numId w:val="28"/>
+        </w:numPr>
+      </w:pPr>
+      <w:r>
+        <w:t>Envoyer</w:t>
+      </w:r>
+      <w:r>
+        <w:t xml:space="preserve"> un message </w:t>
+      </w:r>
+      <w:r>
+        <w:t>sur le</w:t>
+      </w:r>
+      <w:r>
+        <w:t xml:space="preserve"> réseau</w:t>
+      </w:r>
+    </w:p>
+    <w:p>
+      <w:pPr>
+        <w:pStyle w:val="Paragraphedeliste"/>
+        <w:numPr>
+          <w:ilvl w:val="0"/>
+          <w:numId w:val="28"/>
+        </w:numPr>
+      </w:pPr>
+      <w:r>
+        <w:t>Connection au réseau</w:t>
+      </w:r>
+      <w:r>
+        <w:br w:type="page"/>
+      </w:r>
+    </w:p>
+    <w:p>
+      <w:pPr>
+        <w:pStyle w:val="Titre2"/>
+      </w:pPr>
+      <w:r>
+        <w:lastRenderedPageBreak/>
         <w:t>Equipement</w:t>
       </w:r>
     </w:p>
@@ -2817,6 +2938,26 @@
     <w:p>
       <w:r>
         <w:t>L’équipement réalise des actions qui lui sont propre dans un système fermé.</w:t>
+      </w:r>
+    </w:p>
+    <w:p>
+      <w:pPr>
+        <w:pStyle w:val="Titre3"/>
+      </w:pPr>
+      <w:r>
+        <w:t>Définition</w:t>
+      </w:r>
+    </w:p>
+    <w:p>
+      <w:pPr>
+        <w:pStyle w:val="Paragraphedeliste"/>
+        <w:numPr>
+          <w:ilvl w:val="0"/>
+          <w:numId w:val="33"/>
+        </w:numPr>
+      </w:pPr>
+      <w:r>
+        <w:t>Un identifiant</w:t>
       </w:r>
     </w:p>
     <w:p>
@@ -2952,7 +3093,13 @@
     </w:p>
     <w:p>
       <w:r>
-        <w:t xml:space="preserve">Les objets représente </w:t>
+        <w:t xml:space="preserve">Les objets </w:t>
+      </w:r>
+      <w:r>
+        <w:t>représentent</w:t>
+      </w:r>
+      <w:r>
+        <w:t xml:space="preserve"> </w:t>
       </w:r>
       <w:r>
         <w:t>l</w:t>
@@ -3049,6 +3196,38 @@
       </w:pPr>
       <w:r>
         <w:t>Des configurations</w:t>
+      </w:r>
+    </w:p>
+    <w:p>
+      <w:pPr>
+        <w:pStyle w:val="Paragraphedeliste"/>
+        <w:numPr>
+          <w:ilvl w:val="0"/>
+          <w:numId w:val="33"/>
+        </w:numPr>
+      </w:pPr>
+      <w:r>
+        <w:t>Un identifiant</w:t>
+      </w:r>
+    </w:p>
+    <w:p>
+      <w:pPr>
+        <w:pStyle w:val="Titre3"/>
+      </w:pPr>
+      <w:r>
+        <w:t>Fonctions</w:t>
+      </w:r>
+    </w:p>
+    <w:p>
+      <w:pPr>
+        <w:pStyle w:val="Paragraphedeliste"/>
+        <w:numPr>
+          <w:ilvl w:val="0"/>
+          <w:numId w:val="35"/>
+        </w:numPr>
+      </w:pPr>
+      <w:r>
+        <w:t>Evènement périodique</w:t>
       </w:r>
     </w:p>
     <w:p>
@@ -3204,78 +3383,38 @@
       </w:pPr>
       <w:r>
         <w:lastRenderedPageBreak/>
-        <w:t>Arduino Server</w:t>
-      </w:r>
-    </w:p>
-    <w:p>
-      <w:r>
-        <w:t xml:space="preserve">L’Arduino-Server est une carte </w:t>
-      </w:r>
-      <w:r>
-        <w:t xml:space="preserve">Arduino </w:t>
-      </w:r>
-      <w:r>
-        <w:t xml:space="preserve">équipée d’une interface réseau, de </w:t>
-      </w:r>
-      <w:r>
-        <w:t xml:space="preserve">performances </w:t>
-      </w:r>
-      <w:r>
-        <w:t xml:space="preserve">et de </w:t>
-      </w:r>
-      <w:r>
-        <w:t>capacités</w:t>
-      </w:r>
-      <w:r>
-        <w:t xml:space="preserve"> </w:t>
-      </w:r>
-      <w:r>
-        <w:t xml:space="preserve">de stockages accrues. </w:t>
-      </w:r>
-      <w:r>
-        <w:t>L’Arduino-Server</w:t>
-      </w:r>
-      <w:r>
-        <w:t xml:space="preserve"> à la responsabilité de servir de point de communication entre les équipements et le réseau informatique (applications clientes).</w:t>
-      </w:r>
-    </w:p>
-    <w:p>
-      <w:r>
-        <w:t xml:space="preserve">L’Arduino-Server </w:t>
-      </w:r>
-      <w:r>
-        <w:t xml:space="preserve">possède les mêmes propriétés qu’un </w:t>
-      </w:r>
-      <w:r>
-        <w:t xml:space="preserve">équipement </w:t>
-      </w:r>
-      <w:r>
-        <w:t xml:space="preserve">et </w:t>
-      </w:r>
-      <w:r>
-        <w:t>de ce fait</w:t>
-      </w:r>
-      <w:r>
-        <w:t>, il</w:t>
-      </w:r>
-      <w:r>
-        <w:t xml:space="preserve"> permet de réaliser des tâches qui lui sont propres.</w:t>
-      </w:r>
-    </w:p>
-    <w:p>
-      <w:pPr>
-        <w:pStyle w:val="Titre3"/>
-      </w:pPr>
-      <w:r>
-        <w:t>Fonctions</w:t>
-      </w:r>
-    </w:p>
-    <w:p>
-      <w:r>
-        <w:t>En plus des fonction d’un équipement standard, l’Arduino-Serveur permet de :</w:t>
-      </w:r>
-      <w:r>
-        <w:t xml:space="preserve"> </w:t>
+        <w:t>Message</w:t>
+      </w:r>
+    </w:p>
+    <w:p>
+      <w:r>
+        <w:t xml:space="preserve">La communication entre les équipements Arduino et </w:t>
+      </w:r>
+      <w:r>
+        <w:t> </w:t>
+      </w:r>
+      <w:r>
+        <w:t>les application</w:t>
+      </w:r>
+      <w:r>
+        <w:t>s</w:t>
+      </w:r>
+      <w:r>
+        <w:t xml:space="preserve"> clientes repose sur un système de message</w:t>
+      </w:r>
+      <w:r>
+        <w:t>rie</w:t>
+      </w:r>
+      <w:r>
+        <w:t>.</w:t>
+      </w:r>
+    </w:p>
+    <w:p>
+      <w:r>
+        <w:t xml:space="preserve">Un message permet l’une des actions suivantes </w:t>
+      </w:r>
+      <w:r>
+        <w:t>:</w:t>
       </w:r>
     </w:p>
     <w:p>
@@ -3287,16 +3426,13 @@
         </w:numPr>
       </w:pPr>
       <w:r>
-        <w:t xml:space="preserve">Recevoir </w:t>
-      </w:r>
-      <w:r>
-        <w:t xml:space="preserve">un message </w:t>
-      </w:r>
-      <w:r>
-        <w:t>du</w:t>
-      </w:r>
-      <w:r>
-        <w:t xml:space="preserve"> réseau</w:t>
+        <w:t>Envoyer</w:t>
+      </w:r>
+      <w:r>
+        <w:t xml:space="preserve"> une</w:t>
+      </w:r>
+      <w:r>
+        <w:t xml:space="preserve"> commande</w:t>
       </w:r>
     </w:p>
     <w:p>
@@ -3308,136 +3444,7 @@
         </w:numPr>
       </w:pPr>
       <w:r>
-        <w:t>Envoyer</w:t>
-      </w:r>
-      <w:r>
-        <w:t xml:space="preserve"> un message </w:t>
-      </w:r>
-      <w:r>
-        <w:t>sur le</w:t>
-      </w:r>
-      <w:r>
-        <w:t xml:space="preserve"> réseau</w:t>
-      </w:r>
-    </w:p>
-    <w:p>
-      <w:pPr>
-        <w:pStyle w:val="Paragraphedeliste"/>
-        <w:numPr>
-          <w:ilvl w:val="0"/>
-          <w:numId w:val="28"/>
-        </w:numPr>
-      </w:pPr>
-      <w:r>
-        <w:t xml:space="preserve">Recevoir </w:t>
-      </w:r>
-      <w:r>
-        <w:t>un message en série</w:t>
-      </w:r>
-      <w:r>
-        <w:t xml:space="preserve"> </w:t>
-      </w:r>
-      <w:r>
-        <w:t>d’</w:t>
-      </w:r>
-      <w:r>
-        <w:t>un équipement</w:t>
-      </w:r>
-    </w:p>
-    <w:p>
-      <w:pPr>
-        <w:pStyle w:val="Paragraphedeliste"/>
-        <w:numPr>
-          <w:ilvl w:val="0"/>
-          <w:numId w:val="28"/>
-        </w:numPr>
-      </w:pPr>
-      <w:r>
-        <w:t>Envoyer</w:t>
-      </w:r>
-      <w:r>
-        <w:t xml:space="preserve"> un message en série</w:t>
-      </w:r>
-      <w:r>
-        <w:t xml:space="preserve"> vers un équipement</w:t>
-      </w:r>
-    </w:p>
-    <w:p>
-      <w:r>
-        <w:br w:type="page"/>
-      </w:r>
-    </w:p>
-    <w:p>
-      <w:pPr>
-        <w:pStyle w:val="Titre2"/>
-      </w:pPr>
-      <w:r>
-        <w:lastRenderedPageBreak/>
-        <w:t>Message</w:t>
-      </w:r>
-    </w:p>
-    <w:p>
-      <w:r>
-        <w:t xml:space="preserve">La communication entre les équipements Arduino et </w:t>
-      </w:r>
-      <w:r>
-        <w:t> </w:t>
-      </w:r>
-      <w:r>
-        <w:t>les application</w:t>
-      </w:r>
-      <w:r>
-        <w:t>s</w:t>
-      </w:r>
-      <w:r>
-        <w:t xml:space="preserve"> clientes repose sur un système de message</w:t>
-      </w:r>
-      <w:r>
-        <w:t>rie</w:t>
-      </w:r>
-      <w:r>
-        <w:t>.</w:t>
-      </w:r>
-    </w:p>
-    <w:p>
-      <w:r>
-        <w:t xml:space="preserve">Un message permet l’une des actions suivantes </w:t>
-      </w:r>
-      <w:r>
-        <w:t>:</w:t>
-      </w:r>
-    </w:p>
-    <w:p>
-      <w:pPr>
-        <w:pStyle w:val="Paragraphedeliste"/>
-        <w:numPr>
-          <w:ilvl w:val="0"/>
-          <w:numId w:val="28"/>
-        </w:numPr>
-      </w:pPr>
-      <w:r>
-        <w:t>Envoyer</w:t>
-      </w:r>
-      <w:r>
-        <w:t xml:space="preserve"> une</w:t>
-      </w:r>
-      <w:r>
-        <w:t xml:space="preserve"> commande</w:t>
-      </w:r>
-    </w:p>
-    <w:p>
-      <w:pPr>
-        <w:pStyle w:val="Paragraphedeliste"/>
-        <w:numPr>
-          <w:ilvl w:val="0"/>
-          <w:numId w:val="28"/>
-        </w:numPr>
-      </w:pPr>
-      <w:r>
-        <w:t xml:space="preserve">Envoyer </w:t>
-      </w:r>
-      <w:r>
-        <w:t xml:space="preserve">/ Recevoir </w:t>
+        <w:t xml:space="preserve">Envoyer / Recevoir </w:t>
       </w:r>
       <w:r>
         <w:t>une</w:t>
@@ -4718,12 +4725,7 @@
               <w:t xml:space="preserve">: </w:t>
             </w:r>
             <w:r>
-              <w:t>"LINEAR</w:t>
-            </w:r>
-            <w:bookmarkStart w:id="0" w:name="_GoBack"/>
-            <w:bookmarkEnd w:id="0"/>
-            <w:r>
-              <w:t>"</w:t>
+              <w:t>"LINEAR"</w:t>
             </w:r>
           </w:p>
         </w:tc>
@@ -4739,7 +4741,13 @@
     </w:p>
     <w:p>
       <w:r>
-        <w:t>Un message est toujours constitué d’une en-tête définit comme ceci :</w:t>
+        <w:t>Un mess</w:t>
+      </w:r>
+      <w:r>
+        <w:t>age est toujours constitué d’un</w:t>
+      </w:r>
+      <w:r>
+        <w:t xml:space="preserve"> en-tête définit comme ceci :</w:t>
       </w:r>
     </w:p>
     <w:tbl>
@@ -4944,19 +4952,7 @@
           </w:tcPr>
           <w:p>
             <w:r>
-              <w:t>Type d</w:t>
-            </w:r>
-            <w:r>
-              <w:t>e</w:t>
-            </w:r>
-            <w:r>
-              <w:t xml:space="preserve"> message</w:t>
-            </w:r>
-            <w:r>
-              <w:t xml:space="preserve"> </w:t>
-            </w:r>
-            <w:r>
-              <w:t> :</w:t>
+              <w:t>Type de message  :</w:t>
             </w:r>
           </w:p>
           <w:p>
@@ -5031,7 +5027,7 @@
               <w:jc w:val="center"/>
             </w:pPr>
             <w:r>
-              <w:t>6</w:t>
+              <w:t>1-128</w:t>
             </w:r>
           </w:p>
         </w:tc>
@@ -5072,7 +5068,7 @@
               <w:jc w:val="center"/>
             </w:pPr>
             <w:r>
-              <w:t>12</w:t>
+              <w:t>?</w:t>
             </w:r>
           </w:p>
         </w:tc>
@@ -5086,7 +5082,7 @@
               <w:jc w:val="center"/>
             </w:pPr>
             <w:r>
-              <w:t>6</w:t>
+              <w:t>1</w:t>
             </w:r>
           </w:p>
         </w:tc>
@@ -5100,7 +5096,7 @@
               <w:jc w:val="center"/>
             </w:pPr>
             <w:r>
-              <w:t>CodeObjet</w:t>
+              <w:t>Séparateur</w:t>
             </w:r>
           </w:p>
         </w:tc>
@@ -5111,6 +5107,67 @@
           </w:tcPr>
           <w:p>
             <w:r>
+              <w:t>"</w:t>
+            </w:r>
+            <w:r>
+              <w:t> ;</w:t>
+            </w:r>
+            <w:r>
+              <w:t>"</w:t>
+            </w:r>
+          </w:p>
+        </w:tc>
+      </w:tr>
+      <w:tr>
+        <w:tc>
+          <w:tcPr>
+            <w:tcW w:w="419" w:type="pct"/>
+            <w:vAlign w:val="center"/>
+          </w:tcPr>
+          <w:p>
+            <w:pPr>
+              <w:jc w:val="center"/>
+            </w:pPr>
+            <w:r>
+              <w:t>?</w:t>
+            </w:r>
+          </w:p>
+        </w:tc>
+        <w:tc>
+          <w:tcPr>
+            <w:tcW w:w="458" w:type="pct"/>
+            <w:vAlign w:val="center"/>
+          </w:tcPr>
+          <w:p>
+            <w:pPr>
+              <w:jc w:val="center"/>
+            </w:pPr>
+            <w:r>
+              <w:t>1-128</w:t>
+            </w:r>
+          </w:p>
+        </w:tc>
+        <w:tc>
+          <w:tcPr>
+            <w:tcW w:w="860" w:type="pct"/>
+            <w:vAlign w:val="center"/>
+          </w:tcPr>
+          <w:p>
+            <w:pPr>
+              <w:jc w:val="center"/>
+            </w:pPr>
+            <w:r>
+              <w:t>CodeObjet</w:t>
+            </w:r>
+          </w:p>
+        </w:tc>
+        <w:tc>
+          <w:tcPr>
+            <w:tcW w:w="3263" w:type="pct"/>
+            <w:vAlign w:val="center"/>
+          </w:tcPr>
+          <w:p>
+            <w:r>
               <w:t xml:space="preserve">Code de </w:t>
             </w:r>
             <w:r>
@@ -5118,6 +5175,69 @@
             </w:r>
             <w:r>
               <w:t xml:space="preserve"> concerné</w:t>
+            </w:r>
+          </w:p>
+        </w:tc>
+      </w:tr>
+      <w:tr>
+        <w:tc>
+          <w:tcPr>
+            <w:tcW w:w="419" w:type="pct"/>
+            <w:vAlign w:val="center"/>
+          </w:tcPr>
+          <w:p>
+            <w:pPr>
+              <w:jc w:val="center"/>
+            </w:pPr>
+            <w:r>
+              <w:t>?</w:t>
+            </w:r>
+          </w:p>
+        </w:tc>
+        <w:tc>
+          <w:tcPr>
+            <w:tcW w:w="458" w:type="pct"/>
+            <w:vAlign w:val="center"/>
+          </w:tcPr>
+          <w:p>
+            <w:pPr>
+              <w:jc w:val="center"/>
+            </w:pPr>
+            <w:r>
+              <w:t>1</w:t>
+            </w:r>
+            <w:bookmarkStart w:id="0" w:name="_GoBack"/>
+            <w:bookmarkEnd w:id="0"/>
+          </w:p>
+        </w:tc>
+        <w:tc>
+          <w:tcPr>
+            <w:tcW w:w="860" w:type="pct"/>
+            <w:vAlign w:val="center"/>
+          </w:tcPr>
+          <w:p>
+            <w:pPr>
+              <w:jc w:val="center"/>
+            </w:pPr>
+            <w:r>
+              <w:t>Séparateur</w:t>
+            </w:r>
+          </w:p>
+        </w:tc>
+        <w:tc>
+          <w:tcPr>
+            <w:tcW w:w="3263" w:type="pct"/>
+            <w:vAlign w:val="center"/>
+          </w:tcPr>
+          <w:p>
+            <w:r>
+              <w:t>"</w:t>
+            </w:r>
+            <w:r>
+              <w:t> ;</w:t>
+            </w:r>
+            <w:r>
+              <w:t>"</w:t>
             </w:r>
           </w:p>
         </w:tc>
@@ -5313,10 +5433,7 @@
           </w:tcPr>
           <w:p>
             <w:r>
-              <w:t>Nom</w:t>
-            </w:r>
-            <w:r>
-              <w:t xml:space="preserve"> du paramètre</w:t>
+              <w:t>Nom du paramètre</w:t>
             </w:r>
           </w:p>
         </w:tc>
@@ -5498,13 +5615,7 @@
           </w:p>
           <w:p>
             <w:r>
-              <w:t>"</w:t>
-            </w:r>
-            <w:r>
-              <w:t>;</w:t>
-            </w:r>
-            <w:r>
-              <w:t>"</w:t>
+              <w:t>";"</w:t>
             </w:r>
           </w:p>
         </w:tc>
@@ -6722,6 +6833,119 @@
     </w:lvl>
   </w:abstractNum>
   <w:abstractNum w:abstractNumId="7">
+    <w:nsid w:val="129B7AC2"/>
+    <w:multiLevelType w:val="hybridMultilevel"/>
+    <w:tmpl w:val="620286BE"/>
+    <w:lvl w:ilvl="0" w:tplc="040C0001">
+      <w:start w:val="1"/>
+      <w:numFmt w:val="bullet"/>
+      <w:lvlText w:val=""/>
+      <w:lvlJc w:val="left"/>
+      <w:pPr>
+        <w:ind w:left="720" w:hanging="360"/>
+      </w:pPr>
+      <w:rPr>
+        <w:rFonts w:ascii="Symbol" w:hAnsi="Symbol" w:hint="default"/>
+      </w:rPr>
+    </w:lvl>
+    <w:lvl w:ilvl="1" w:tplc="040C0003" w:tentative="1">
+      <w:start w:val="1"/>
+      <w:numFmt w:val="bullet"/>
+      <w:lvlText w:val="o"/>
+      <w:lvlJc w:val="left"/>
+      <w:pPr>
+        <w:ind w:left="1440" w:hanging="360"/>
+      </w:pPr>
+      <w:rPr>
+        <w:rFonts w:ascii="Courier New" w:hAnsi="Courier New" w:cs="Courier New" w:hint="default"/>
+      </w:rPr>
+    </w:lvl>
+    <w:lvl w:ilvl="2" w:tplc="040C0005" w:tentative="1">
+      <w:start w:val="1"/>
+      <w:numFmt w:val="bullet"/>
+      <w:lvlText w:val=""/>
+      <w:lvlJc w:val="left"/>
+      <w:pPr>
+        <w:ind w:left="2160" w:hanging="360"/>
+      </w:pPr>
+      <w:rPr>
+        <w:rFonts w:ascii="Wingdings" w:hAnsi="Wingdings" w:hint="default"/>
+      </w:rPr>
+    </w:lvl>
+    <w:lvl w:ilvl="3" w:tplc="040C0001" w:tentative="1">
+      <w:start w:val="1"/>
+      <w:numFmt w:val="bullet"/>
+      <w:lvlText w:val=""/>
+      <w:lvlJc w:val="left"/>
+      <w:pPr>
+        <w:ind w:left="2880" w:hanging="360"/>
+      </w:pPr>
+      <w:rPr>
+        <w:rFonts w:ascii="Symbol" w:hAnsi="Symbol" w:hint="default"/>
+      </w:rPr>
+    </w:lvl>
+    <w:lvl w:ilvl="4" w:tplc="040C0003" w:tentative="1">
+      <w:start w:val="1"/>
+      <w:numFmt w:val="bullet"/>
+      <w:lvlText w:val="o"/>
+      <w:lvlJc w:val="left"/>
+      <w:pPr>
+        <w:ind w:left="3600" w:hanging="360"/>
+      </w:pPr>
+      <w:rPr>
+        <w:rFonts w:ascii="Courier New" w:hAnsi="Courier New" w:cs="Courier New" w:hint="default"/>
+      </w:rPr>
+    </w:lvl>
+    <w:lvl w:ilvl="5" w:tplc="040C0005" w:tentative="1">
+      <w:start w:val="1"/>
+      <w:numFmt w:val="bullet"/>
+      <w:lvlText w:val=""/>
+      <w:lvlJc w:val="left"/>
+      <w:pPr>
+        <w:ind w:left="4320" w:hanging="360"/>
+      </w:pPr>
+      <w:rPr>
+        <w:rFonts w:ascii="Wingdings" w:hAnsi="Wingdings" w:hint="default"/>
+      </w:rPr>
+    </w:lvl>
+    <w:lvl w:ilvl="6" w:tplc="040C0001" w:tentative="1">
+      <w:start w:val="1"/>
+      <w:numFmt w:val="bullet"/>
+      <w:lvlText w:val=""/>
+      <w:lvlJc w:val="left"/>
+      <w:pPr>
+        <w:ind w:left="5040" w:hanging="360"/>
+      </w:pPr>
+      <w:rPr>
+        <w:rFonts w:ascii="Symbol" w:hAnsi="Symbol" w:hint="default"/>
+      </w:rPr>
+    </w:lvl>
+    <w:lvl w:ilvl="7" w:tplc="040C0003" w:tentative="1">
+      <w:start w:val="1"/>
+      <w:numFmt w:val="bullet"/>
+      <w:lvlText w:val="o"/>
+      <w:lvlJc w:val="left"/>
+      <w:pPr>
+        <w:ind w:left="5760" w:hanging="360"/>
+      </w:pPr>
+      <w:rPr>
+        <w:rFonts w:ascii="Courier New" w:hAnsi="Courier New" w:cs="Courier New" w:hint="default"/>
+      </w:rPr>
+    </w:lvl>
+    <w:lvl w:ilvl="8" w:tplc="040C0005" w:tentative="1">
+      <w:start w:val="1"/>
+      <w:numFmt w:val="bullet"/>
+      <w:lvlText w:val=""/>
+      <w:lvlJc w:val="left"/>
+      <w:pPr>
+        <w:ind w:left="6480" w:hanging="360"/>
+      </w:pPr>
+      <w:rPr>
+        <w:rFonts w:ascii="Wingdings" w:hAnsi="Wingdings" w:hint="default"/>
+      </w:rPr>
+    </w:lvl>
+  </w:abstractNum>
+  <w:abstractNum w:abstractNumId="8">
     <w:nsid w:val="13375C2E"/>
     <w:multiLevelType w:val="hybridMultilevel"/>
     <w:tmpl w:val="36F47D34"/>
@@ -6834,7 +7058,7 @@
       </w:rPr>
     </w:lvl>
   </w:abstractNum>
-  <w:abstractNum w:abstractNumId="8">
+  <w:abstractNum w:abstractNumId="9">
     <w:nsid w:val="137C23D0"/>
     <w:multiLevelType w:val="hybridMultilevel"/>
     <w:tmpl w:val="D77AE456"/>
@@ -6947,7 +7171,7 @@
       </w:rPr>
     </w:lvl>
   </w:abstractNum>
-  <w:abstractNum w:abstractNumId="9">
+  <w:abstractNum w:abstractNumId="10">
     <w:nsid w:val="168F32F4"/>
     <w:multiLevelType w:val="hybridMultilevel"/>
     <w:tmpl w:val="F60E0FAC"/>
@@ -7060,7 +7284,7 @@
       </w:rPr>
     </w:lvl>
   </w:abstractNum>
-  <w:abstractNum w:abstractNumId="10">
+  <w:abstractNum w:abstractNumId="11">
     <w:nsid w:val="19807D10"/>
     <w:multiLevelType w:val="hybridMultilevel"/>
     <w:tmpl w:val="41F840F8"/>
@@ -7173,7 +7397,7 @@
       </w:rPr>
     </w:lvl>
   </w:abstractNum>
-  <w:abstractNum w:abstractNumId="11">
+  <w:abstractNum w:abstractNumId="12">
     <w:nsid w:val="1D113C79"/>
     <w:multiLevelType w:val="hybridMultilevel"/>
     <w:tmpl w:val="5FD603C2"/>
@@ -7286,7 +7510,7 @@
       </w:rPr>
     </w:lvl>
   </w:abstractNum>
-  <w:abstractNum w:abstractNumId="12">
+  <w:abstractNum w:abstractNumId="13">
     <w:nsid w:val="1DA57C18"/>
     <w:multiLevelType w:val="hybridMultilevel"/>
     <w:tmpl w:val="E0CC9D96"/>
@@ -7399,7 +7623,7 @@
       </w:rPr>
     </w:lvl>
   </w:abstractNum>
-  <w:abstractNum w:abstractNumId="13">
+  <w:abstractNum w:abstractNumId="14">
     <w:nsid w:val="2072688C"/>
     <w:multiLevelType w:val="hybridMultilevel"/>
     <w:tmpl w:val="19B23A1E"/>
@@ -7512,7 +7736,7 @@
       </w:rPr>
     </w:lvl>
   </w:abstractNum>
-  <w:abstractNum w:abstractNumId="14">
+  <w:abstractNum w:abstractNumId="15">
     <w:nsid w:val="22607B18"/>
     <w:multiLevelType w:val="hybridMultilevel"/>
     <w:tmpl w:val="57EC8014"/>
@@ -7625,7 +7849,7 @@
       </w:rPr>
     </w:lvl>
   </w:abstractNum>
-  <w:abstractNum w:abstractNumId="15">
+  <w:abstractNum w:abstractNumId="16">
     <w:nsid w:val="287602DD"/>
     <w:multiLevelType w:val="hybridMultilevel"/>
     <w:tmpl w:val="08C49A08"/>
@@ -7738,7 +7962,7 @@
       </w:rPr>
     </w:lvl>
   </w:abstractNum>
-  <w:abstractNum w:abstractNumId="16">
+  <w:abstractNum w:abstractNumId="17">
     <w:nsid w:val="293109FB"/>
     <w:multiLevelType w:val="hybridMultilevel"/>
     <w:tmpl w:val="40CEA7FE"/>
@@ -7851,7 +8075,7 @@
       </w:rPr>
     </w:lvl>
   </w:abstractNum>
-  <w:abstractNum w:abstractNumId="17">
+  <w:abstractNum w:abstractNumId="18">
     <w:nsid w:val="29316607"/>
     <w:multiLevelType w:val="hybridMultilevel"/>
     <w:tmpl w:val="F4306CE2"/>
@@ -7964,7 +8188,7 @@
       </w:rPr>
     </w:lvl>
   </w:abstractNum>
-  <w:abstractNum w:abstractNumId="18">
+  <w:abstractNum w:abstractNumId="19">
     <w:nsid w:val="2A535FDB"/>
     <w:multiLevelType w:val="hybridMultilevel"/>
     <w:tmpl w:val="5EE63C36"/>
@@ -8077,7 +8301,7 @@
       </w:rPr>
     </w:lvl>
   </w:abstractNum>
-  <w:abstractNum w:abstractNumId="19">
+  <w:abstractNum w:abstractNumId="20">
     <w:nsid w:val="2B9F1DCB"/>
     <w:multiLevelType w:val="hybridMultilevel"/>
     <w:tmpl w:val="4FA874DC"/>
@@ -8190,7 +8414,7 @@
       </w:rPr>
     </w:lvl>
   </w:abstractNum>
-  <w:abstractNum w:abstractNumId="20">
+  <w:abstractNum w:abstractNumId="21">
     <w:nsid w:val="3265106A"/>
     <w:multiLevelType w:val="hybridMultilevel"/>
     <w:tmpl w:val="B372C5C2"/>
@@ -8303,7 +8527,7 @@
       </w:rPr>
     </w:lvl>
   </w:abstractNum>
-  <w:abstractNum w:abstractNumId="21">
+  <w:abstractNum w:abstractNumId="22">
     <w:nsid w:val="345E3E13"/>
     <w:multiLevelType w:val="hybridMultilevel"/>
     <w:tmpl w:val="5464E68E"/>
@@ -8416,7 +8640,7 @@
       </w:rPr>
     </w:lvl>
   </w:abstractNum>
-  <w:abstractNum w:abstractNumId="22">
+  <w:abstractNum w:abstractNumId="23">
     <w:nsid w:val="364F3D68"/>
     <w:multiLevelType w:val="hybridMultilevel"/>
     <w:tmpl w:val="FD264F98"/>
@@ -8529,7 +8753,7 @@
       </w:rPr>
     </w:lvl>
   </w:abstractNum>
-  <w:abstractNum w:abstractNumId="23">
+  <w:abstractNum w:abstractNumId="24">
     <w:nsid w:val="3B487F1E"/>
     <w:multiLevelType w:val="hybridMultilevel"/>
     <w:tmpl w:val="D64CAC26"/>
@@ -8642,7 +8866,7 @@
       </w:rPr>
     </w:lvl>
   </w:abstractNum>
-  <w:abstractNum w:abstractNumId="24">
+  <w:abstractNum w:abstractNumId="25">
     <w:nsid w:val="3BDB6F15"/>
     <w:multiLevelType w:val="hybridMultilevel"/>
     <w:tmpl w:val="9BA8EE5A"/>
@@ -8755,7 +8979,7 @@
       </w:rPr>
     </w:lvl>
   </w:abstractNum>
-  <w:abstractNum w:abstractNumId="25">
+  <w:abstractNum w:abstractNumId="26">
     <w:nsid w:val="4D1848DF"/>
     <w:multiLevelType w:val="hybridMultilevel"/>
     <w:tmpl w:val="93441F48"/>
@@ -8868,7 +9092,7 @@
       </w:rPr>
     </w:lvl>
   </w:abstractNum>
-  <w:abstractNum w:abstractNumId="26">
+  <w:abstractNum w:abstractNumId="27">
     <w:nsid w:val="50BC722D"/>
     <w:multiLevelType w:val="hybridMultilevel"/>
     <w:tmpl w:val="D82E0784"/>
@@ -8981,7 +9205,7 @@
       </w:rPr>
     </w:lvl>
   </w:abstractNum>
-  <w:abstractNum w:abstractNumId="27">
+  <w:abstractNum w:abstractNumId="28">
     <w:nsid w:val="53430A33"/>
     <w:multiLevelType w:val="hybridMultilevel"/>
     <w:tmpl w:val="02A6E466"/>
@@ -9094,7 +9318,7 @@
       </w:rPr>
     </w:lvl>
   </w:abstractNum>
-  <w:abstractNum w:abstractNumId="28">
+  <w:abstractNum w:abstractNumId="29">
     <w:nsid w:val="55A564BD"/>
     <w:multiLevelType w:val="hybridMultilevel"/>
     <w:tmpl w:val="EE640EDC"/>
@@ -9207,7 +9431,7 @@
       </w:rPr>
     </w:lvl>
   </w:abstractNum>
-  <w:abstractNum w:abstractNumId="29">
+  <w:abstractNum w:abstractNumId="30">
     <w:nsid w:val="55D802E5"/>
     <w:multiLevelType w:val="hybridMultilevel"/>
     <w:tmpl w:val="5E02CBCE"/>
@@ -9320,7 +9544,7 @@
       </w:rPr>
     </w:lvl>
   </w:abstractNum>
-  <w:abstractNum w:abstractNumId="30">
+  <w:abstractNum w:abstractNumId="31">
     <w:nsid w:val="5B92453D"/>
     <w:multiLevelType w:val="hybridMultilevel"/>
     <w:tmpl w:val="F6C46B80"/>
@@ -9433,7 +9657,7 @@
       </w:rPr>
     </w:lvl>
   </w:abstractNum>
-  <w:abstractNum w:abstractNumId="31">
+  <w:abstractNum w:abstractNumId="32">
     <w:nsid w:val="6FDE6C41"/>
     <w:multiLevelType w:val="hybridMultilevel"/>
     <w:tmpl w:val="7C36B484"/>
@@ -9546,7 +9770,7 @@
       </w:rPr>
     </w:lvl>
   </w:abstractNum>
-  <w:abstractNum w:abstractNumId="32">
+  <w:abstractNum w:abstractNumId="33">
     <w:nsid w:val="7837247D"/>
     <w:multiLevelType w:val="hybridMultilevel"/>
     <w:tmpl w:val="338E4D6A"/>
@@ -9659,7 +9883,7 @@
       </w:rPr>
     </w:lvl>
   </w:abstractNum>
-  <w:abstractNum w:abstractNumId="33">
+  <w:abstractNum w:abstractNumId="34">
     <w:nsid w:val="79226510"/>
     <w:multiLevelType w:val="hybridMultilevel"/>
     <w:tmpl w:val="43547B96"/>
@@ -9773,46 +9997,46 @@
     </w:lvl>
   </w:abstractNum>
   <w:num w:numId="1">
-    <w:abstractNumId w:val="32"/>
+    <w:abstractNumId w:val="33"/>
   </w:num>
   <w:num w:numId="2">
-    <w:abstractNumId w:val="10"/>
+    <w:abstractNumId w:val="11"/>
   </w:num>
   <w:num w:numId="3">
     <w:abstractNumId w:val="6"/>
   </w:num>
   <w:num w:numId="4">
-    <w:abstractNumId w:val="22"/>
+    <w:abstractNumId w:val="23"/>
   </w:num>
   <w:num w:numId="5">
-    <w:abstractNumId w:val="27"/>
+    <w:abstractNumId w:val="28"/>
   </w:num>
   <w:num w:numId="6">
-    <w:abstractNumId w:val="12"/>
+    <w:abstractNumId w:val="13"/>
   </w:num>
   <w:num w:numId="7">
-    <w:abstractNumId w:val="23"/>
+    <w:abstractNumId w:val="24"/>
   </w:num>
   <w:num w:numId="8">
-    <w:abstractNumId w:val="30"/>
+    <w:abstractNumId w:val="31"/>
   </w:num>
   <w:num w:numId="9">
-    <w:abstractNumId w:val="9"/>
+    <w:abstractNumId w:val="10"/>
   </w:num>
   <w:num w:numId="10">
-    <w:abstractNumId w:val="14"/>
+    <w:abstractNumId w:val="15"/>
   </w:num>
   <w:num w:numId="11">
-    <w:abstractNumId w:val="31"/>
+    <w:abstractNumId w:val="32"/>
   </w:num>
   <w:num w:numId="12">
-    <w:abstractNumId w:val="20"/>
+    <w:abstractNumId w:val="21"/>
   </w:num>
   <w:num w:numId="13">
-    <w:abstractNumId w:val="28"/>
+    <w:abstractNumId w:val="29"/>
   </w:num>
   <w:num w:numId="14">
-    <w:abstractNumId w:val="8"/>
+    <w:abstractNumId w:val="9"/>
   </w:num>
   <w:num w:numId="15">
     <w:abstractNumId w:val="2"/>
@@ -9821,58 +10045,61 @@
     <w:abstractNumId w:val="3"/>
   </w:num>
   <w:num w:numId="17">
-    <w:abstractNumId w:val="13"/>
+    <w:abstractNumId w:val="14"/>
   </w:num>
   <w:num w:numId="18">
-    <w:abstractNumId w:val="25"/>
+    <w:abstractNumId w:val="26"/>
   </w:num>
   <w:num w:numId="19">
     <w:abstractNumId w:val="4"/>
   </w:num>
   <w:num w:numId="20">
-    <w:abstractNumId w:val="21"/>
+    <w:abstractNumId w:val="22"/>
   </w:num>
   <w:num w:numId="21">
-    <w:abstractNumId w:val="29"/>
+    <w:abstractNumId w:val="30"/>
   </w:num>
   <w:num w:numId="22">
-    <w:abstractNumId w:val="18"/>
+    <w:abstractNumId w:val="19"/>
   </w:num>
   <w:num w:numId="23">
-    <w:abstractNumId w:val="26"/>
+    <w:abstractNumId w:val="27"/>
   </w:num>
   <w:num w:numId="24">
-    <w:abstractNumId w:val="17"/>
+    <w:abstractNumId w:val="18"/>
   </w:num>
   <w:num w:numId="25">
     <w:abstractNumId w:val="0"/>
   </w:num>
   <w:num w:numId="26">
-    <w:abstractNumId w:val="11"/>
+    <w:abstractNumId w:val="12"/>
   </w:num>
   <w:num w:numId="27">
     <w:abstractNumId w:val="5"/>
   </w:num>
   <w:num w:numId="28">
-    <w:abstractNumId w:val="33"/>
+    <w:abstractNumId w:val="34"/>
   </w:num>
   <w:num w:numId="29">
-    <w:abstractNumId w:val="7"/>
+    <w:abstractNumId w:val="8"/>
   </w:num>
   <w:num w:numId="30">
     <w:abstractNumId w:val="1"/>
   </w:num>
   <w:num w:numId="31">
-    <w:abstractNumId w:val="24"/>
+    <w:abstractNumId w:val="25"/>
   </w:num>
   <w:num w:numId="32">
-    <w:abstractNumId w:val="15"/>
+    <w:abstractNumId w:val="16"/>
   </w:num>
   <w:num w:numId="33">
-    <w:abstractNumId w:val="16"/>
+    <w:abstractNumId w:val="17"/>
   </w:num>
   <w:num w:numId="34">
-    <w:abstractNumId w:val="19"/>
+    <w:abstractNumId w:val="20"/>
+  </w:num>
+  <w:num w:numId="35">
+    <w:abstractNumId w:val="7"/>
   </w:num>
 </w:numbering>
 </file>
@@ -10937,7 +11164,7 @@
 </file>
 
 <file path=customXml/itemProps1.xml><?xml version="1.0" encoding="utf-8"?>
-<ds:datastoreItem xmlns:ds="http://schemas.openxmlformats.org/officeDocument/2006/customXml" ds:itemID="{2767ACDE-293B-4F0B-B9FD-A17F7F5DF38D}">
+<ds:datastoreItem xmlns:ds="http://schemas.openxmlformats.org/officeDocument/2006/customXml" ds:itemID="{7DEB2B9A-04CF-418E-8816-979A3A014FA4}">
   <ds:schemaRefs>
     <ds:schemaRef ds:uri="http://schemas.openxmlformats.org/officeDocument/2006/bibliography"/>
   </ds:schemaRefs>

</xml_diff>

<commit_message>
Déplace les méthodes d'éxecutions de commandes, configurations et états dans la classe Objet
</commit_message>
<xml_diff>
--- a/Etude/Analyse Fonctionelle.docx
+++ b/Etude/Analyse Fonctionelle.docx
@@ -2835,6 +2835,18 @@
     </w:p>
     <w:p>
       <w:pPr>
+        <w:pStyle w:val="Paragraphedeliste"/>
+        <w:numPr>
+          <w:ilvl w:val="0"/>
+          <w:numId w:val="33"/>
+        </w:numPr>
+      </w:pPr>
+      <w:r>
+        <w:t>Une liste d’équipements</w:t>
+      </w:r>
+    </w:p>
+    <w:p>
+      <w:pPr>
         <w:pStyle w:val="Titre3"/>
       </w:pPr>
       <w:r>
@@ -2858,13 +2870,16 @@
         </w:numPr>
       </w:pPr>
       <w:r>
-        <w:t xml:space="preserve">Recevoir </w:t>
+        <w:t>Lire</w:t>
+      </w:r>
+      <w:r>
+        <w:t xml:space="preserve"> </w:t>
       </w:r>
       <w:r>
         <w:t xml:space="preserve">un message </w:t>
       </w:r>
       <w:r>
-        <w:t>du</w:t>
+        <w:t>en</w:t>
       </w:r>
       <w:r>
         <w:t xml:space="preserve"> réseau</w:t>
@@ -2879,13 +2894,13 @@
         </w:numPr>
       </w:pPr>
       <w:r>
-        <w:t>Envoyer</w:t>
+        <w:t>Ecrire</w:t>
       </w:r>
       <w:r>
         <w:t xml:space="preserve"> un message </w:t>
       </w:r>
       <w:r>
-        <w:t>sur le</w:t>
+        <w:t>en</w:t>
       </w:r>
       <w:r>
         <w:t xml:space="preserve"> réseau</w:t>
@@ -2962,28 +2977,22 @@
     </w:p>
     <w:p>
       <w:pPr>
-        <w:pStyle w:val="Titre3"/>
-      </w:pPr>
-      <w:r>
-        <w:t>Fonctions</w:t>
-      </w:r>
-    </w:p>
-    <w:p>
-      <w:pPr>
         <w:pStyle w:val="Paragraphedeliste"/>
         <w:numPr>
           <w:ilvl w:val="0"/>
-          <w:numId w:val="28"/>
+          <w:numId w:val="33"/>
         </w:numPr>
       </w:pPr>
       <w:r>
-        <w:t xml:space="preserve">Recevoir </w:t>
-      </w:r>
-      <w:r>
-        <w:t>un message en série</w:t>
-      </w:r>
-      <w:r>
-        <w:t xml:space="preserve"> d’un équipement</w:t>
+        <w:t>Une liste d’objets</w:t>
+      </w:r>
+    </w:p>
+    <w:p>
+      <w:pPr>
+        <w:pStyle w:val="Titre3"/>
+      </w:pPr>
+      <w:r>
+        <w:t>Fonctions</w:t>
       </w:r>
     </w:p>
     <w:p>
@@ -2991,17 +3000,14 @@
         <w:pStyle w:val="Paragraphedeliste"/>
         <w:numPr>
           <w:ilvl w:val="0"/>
-          <w:numId w:val="28"/>
+          <w:numId w:val="33"/>
         </w:numPr>
       </w:pPr>
       <w:r>
-        <w:t>Envoyer</w:t>
-      </w:r>
-      <w:r>
-        <w:t xml:space="preserve"> un message en série</w:t>
-      </w:r>
-      <w:r>
-        <w:t xml:space="preserve"> vers un équipement</w:t>
+        <w:t>Lire</w:t>
+      </w:r>
+      <w:r>
+        <w:t xml:space="preserve"> un message en série </w:t>
       </w:r>
     </w:p>
     <w:p>
@@ -3009,22 +3015,14 @@
         <w:pStyle w:val="Paragraphedeliste"/>
         <w:numPr>
           <w:ilvl w:val="0"/>
-          <w:numId w:val="28"/>
+          <w:numId w:val="33"/>
         </w:numPr>
-        <w:rPr>
-          <w:rFonts w:asciiTheme="majorHAnsi" w:eastAsiaTheme="majorEastAsia" w:hAnsiTheme="majorHAnsi" w:cstheme="majorBidi"/>
-          <w:b/>
-          <w:bCs/>
-          <w:color w:val="4F81BD" w:themeColor="accent1"/>
-          <w:sz w:val="26"/>
-          <w:szCs w:val="26"/>
-        </w:rPr>
-      </w:pPr>
-      <w:r>
-        <w:t>Lire</w:t>
-      </w:r>
-      <w:r>
-        <w:t xml:space="preserve"> un message texte (conversion au format machine =&gt; Commande,Configuration,etc…)</w:t>
+      </w:pPr>
+      <w:r>
+        <w:t>Ecrire</w:t>
+      </w:r>
+      <w:r>
+        <w:t xml:space="preserve"> un message en série </w:t>
       </w:r>
     </w:p>
     <w:p>
@@ -3032,27 +3030,7 @@
         <w:pStyle w:val="Paragraphedeliste"/>
         <w:numPr>
           <w:ilvl w:val="0"/>
-          <w:numId w:val="28"/>
-        </w:numPr>
-        <w:rPr>
-          <w:rFonts w:asciiTheme="majorHAnsi" w:eastAsiaTheme="majorEastAsia" w:hAnsiTheme="majorHAnsi" w:cstheme="majorBidi"/>
-          <w:b/>
-          <w:bCs/>
-          <w:color w:val="4F81BD" w:themeColor="accent1"/>
-          <w:sz w:val="26"/>
-          <w:szCs w:val="26"/>
-        </w:rPr>
-      </w:pPr>
-      <w:r>
-        <w:t>Exécuter une commande</w:t>
-      </w:r>
-    </w:p>
-    <w:p>
-      <w:pPr>
-        <w:pStyle w:val="Paragraphedeliste"/>
-        <w:numPr>
-          <w:ilvl w:val="0"/>
-          <w:numId w:val="28"/>
+          <w:numId w:val="33"/>
         </w:numPr>
         <w:rPr>
           <w:color w:val="4F81BD" w:themeColor="accent1"/>
@@ -3061,7 +3039,25 @@
         </w:rPr>
       </w:pPr>
       <w:r>
-        <w:t>Exécuter une configuration</w:t>
+        <w:t>Exécuter</w:t>
+      </w:r>
+      <w:r>
+        <w:t xml:space="preserve"> un message</w:t>
+      </w:r>
+      <w:r>
+        <w:t xml:space="preserve"> (conversion au format machine =&gt; Commande,</w:t>
+      </w:r>
+      <w:r>
+        <w:t xml:space="preserve"> </w:t>
+      </w:r>
+      <w:r>
+        <w:t>Configuration,</w:t>
+      </w:r>
+      <w:r>
+        <w:t xml:space="preserve"> </w:t>
+      </w:r>
+      <w:r>
+        <w:t>etc…)</w:t>
       </w:r>
     </w:p>
     <w:p>
@@ -3088,8 +3084,10 @@
       </w:pPr>
       <w:r>
         <w:lastRenderedPageBreak/>
-        <w:t>Objets</w:t>
-      </w:r>
+        <w:t>Objet</w:t>
+      </w:r>
+      <w:bookmarkStart w:id="0" w:name="_GoBack"/>
+      <w:bookmarkEnd w:id="0"/>
     </w:p>
     <w:p>
       <w:r>
@@ -3171,7 +3169,7 @@
         </w:numPr>
       </w:pPr>
       <w:r>
-        <w:t>Des états</w:t>
+        <w:t>Un identifiant</w:t>
       </w:r>
     </w:p>
     <w:p>
@@ -3183,7 +3181,10 @@
         </w:numPr>
       </w:pPr>
       <w:r>
-        <w:t>Des commandes</w:t>
+        <w:t>Une liste d’</w:t>
+      </w:r>
+      <w:r>
+        <w:t>états</w:t>
       </w:r>
     </w:p>
     <w:p>
@@ -3195,7 +3196,13 @@
         </w:numPr>
       </w:pPr>
       <w:r>
-        <w:t>Des configurations</w:t>
+        <w:t>Une liste de</w:t>
+      </w:r>
+      <w:r>
+        <w:t xml:space="preserve"> </w:t>
+      </w:r>
+      <w:r>
+        <w:t>commandes</w:t>
       </w:r>
     </w:p>
     <w:p>
@@ -3207,7 +3214,10 @@
         </w:numPr>
       </w:pPr>
       <w:r>
-        <w:t>Un identifiant</w:t>
+        <w:t>Une liste de</w:t>
+      </w:r>
+      <w:r>
+        <w:t xml:space="preserve"> configurations</w:t>
       </w:r>
     </w:p>
     <w:p>
@@ -3223,11 +3233,59 @@
         <w:pStyle w:val="Paragraphedeliste"/>
         <w:numPr>
           <w:ilvl w:val="0"/>
-          <w:numId w:val="35"/>
+          <w:numId w:val="37"/>
         </w:numPr>
       </w:pPr>
       <w:r>
         <w:t>Evènement périodique</w:t>
+      </w:r>
+      <w:r>
+        <w:t xml:space="preserve"> </w:t>
+      </w:r>
+    </w:p>
+    <w:p>
+      <w:pPr>
+        <w:pStyle w:val="Paragraphedeliste"/>
+        <w:numPr>
+          <w:ilvl w:val="0"/>
+          <w:numId w:val="37"/>
+        </w:numPr>
+      </w:pPr>
+      <w:r>
+        <w:t>Exécuter une commande</w:t>
+      </w:r>
+    </w:p>
+    <w:p>
+      <w:pPr>
+        <w:pStyle w:val="Paragraphedeliste"/>
+        <w:numPr>
+          <w:ilvl w:val="0"/>
+          <w:numId w:val="37"/>
+        </w:numPr>
+      </w:pPr>
+      <w:r>
+        <w:t xml:space="preserve">Exécuter </w:t>
+      </w:r>
+      <w:r>
+        <w:t>une configuration</w:t>
+      </w:r>
+      <w:r>
+        <w:t xml:space="preserve"> </w:t>
+      </w:r>
+    </w:p>
+    <w:p>
+      <w:pPr>
+        <w:pStyle w:val="Paragraphedeliste"/>
+        <w:numPr>
+          <w:ilvl w:val="0"/>
+          <w:numId w:val="37"/>
+        </w:numPr>
+      </w:pPr>
+      <w:r>
+        <w:t xml:space="preserve">Exécuter </w:t>
+      </w:r>
+      <w:r>
+        <w:t>un état</w:t>
       </w:r>
     </w:p>
     <w:p>
@@ -3383,38 +3441,25 @@
       </w:pPr>
       <w:r>
         <w:lastRenderedPageBreak/>
-        <w:t>Message</w:t>
-      </w:r>
-    </w:p>
-    <w:p>
-      <w:r>
-        <w:t xml:space="preserve">La communication entre les équipements Arduino et </w:t>
-      </w:r>
-      <w:r>
-        <w:t> </w:t>
-      </w:r>
-      <w:r>
-        <w:t>les application</w:t>
-      </w:r>
-      <w:r>
-        <w:t>s</w:t>
-      </w:r>
-      <w:r>
-        <w:t xml:space="preserve"> clientes repose sur un système de message</w:t>
-      </w:r>
-      <w:r>
-        <w:t>rie</w:t>
-      </w:r>
-      <w:r>
-        <w:t>.</w:t>
-      </w:r>
-    </w:p>
-    <w:p>
-      <w:r>
-        <w:t xml:space="preserve">Un message permet l’une des actions suivantes </w:t>
-      </w:r>
-      <w:r>
-        <w:t>:</w:t>
+        <w:t>Commande</w:t>
+      </w:r>
+    </w:p>
+    <w:p>
+      <w:r>
+        <w:t>Une commande permet de donner une instruction à un équipement.</w:t>
+      </w:r>
+    </w:p>
+    <w:p>
+      <w:pPr>
+        <w:pStyle w:val="Titre3"/>
+      </w:pPr>
+      <w:r>
+        <w:t>Définition</w:t>
+      </w:r>
+    </w:p>
+    <w:p>
+      <w:r>
+        <w:t>Un équipement définit :</w:t>
       </w:r>
     </w:p>
     <w:p>
@@ -3422,17 +3467,19 @@
         <w:pStyle w:val="Paragraphedeliste"/>
         <w:numPr>
           <w:ilvl w:val="0"/>
-          <w:numId w:val="28"/>
+          <w:numId w:val="33"/>
         </w:numPr>
       </w:pPr>
       <w:r>
-        <w:t>Envoyer</w:t>
-      </w:r>
-      <w:r>
-        <w:t xml:space="preserve"> une</w:t>
-      </w:r>
-      <w:r>
-        <w:t xml:space="preserve"> commande</w:t>
+        <w:t>Un identifiant</w:t>
+      </w:r>
+    </w:p>
+    <w:p>
+      <w:pPr>
+        <w:pStyle w:val="Titre3"/>
+      </w:pPr>
+      <w:r>
+        <w:t>Fonctions</w:t>
       </w:r>
     </w:p>
     <w:p>
@@ -3440,32 +3487,14 @@
         <w:pStyle w:val="Paragraphedeliste"/>
         <w:numPr>
           <w:ilvl w:val="0"/>
-          <w:numId w:val="28"/>
+          <w:numId w:val="37"/>
         </w:numPr>
       </w:pPr>
       <w:r>
-        <w:t xml:space="preserve">Envoyer / Recevoir </w:t>
-      </w:r>
-      <w:r>
-        <w:t>une</w:t>
-      </w:r>
-      <w:r>
-        <w:t xml:space="preserve"> configuration</w:t>
-      </w:r>
-    </w:p>
-    <w:p>
-      <w:pPr>
-        <w:pStyle w:val="Paragraphedeliste"/>
-        <w:numPr>
-          <w:ilvl w:val="0"/>
-          <w:numId w:val="28"/>
-        </w:numPr>
-      </w:pPr>
-      <w:r>
-        <w:t xml:space="preserve">Recevoir </w:t>
-      </w:r>
-      <w:r>
-        <w:t>un état</w:t>
+        <w:t>Exécuter</w:t>
+      </w:r>
+      <w:r>
+        <w:t xml:space="preserve"> </w:t>
       </w:r>
     </w:p>
     <w:p>
@@ -3473,50 +3502,7 @@
         <w:pStyle w:val="Titre3"/>
       </w:pPr>
       <w:r>
-        <w:t>C</w:t>
-      </w:r>
-      <w:r>
-        <w:t>ommande</w:t>
-      </w:r>
-    </w:p>
-    <w:p>
-      <w:r>
-        <w:t>Une commande permet de donner une instruction à un équipement.</w:t>
-      </w:r>
-    </w:p>
-    <w:p>
-      <w:r>
-        <w:t>Sa structure se définit ainsi</w:t>
-      </w:r>
-      <w:r>
-        <w:t> :</w:t>
-      </w:r>
-    </w:p>
-    <w:p>
-      <w:pPr>
-        <w:pStyle w:val="Paragraphedeliste"/>
-        <w:numPr>
-          <w:ilvl w:val="0"/>
-          <w:numId w:val="32"/>
-        </w:numPr>
-      </w:pPr>
-      <w:r>
-        <w:t xml:space="preserve">Un code commande permettant d’identifier </w:t>
-      </w:r>
-      <w:r>
-        <w:t>l’action à réaliser</w:t>
-      </w:r>
-    </w:p>
-    <w:p>
-      <w:pPr>
-        <w:pStyle w:val="Paragraphedeliste"/>
-        <w:numPr>
-          <w:ilvl w:val="0"/>
-          <w:numId w:val="32"/>
-        </w:numPr>
-      </w:pPr>
-      <w:r>
-        <w:t>Un jeu de paramètres associatifs Nom/Valeur</w:t>
+        <w:t>Exemples de messages</w:t>
       </w:r>
     </w:p>
     <w:p>
@@ -4188,42 +4174,27 @@
     </w:tbl>
     <w:p>
       <w:pPr>
-        <w:keepNext/>
-        <w:keepLines/>
-        <w:spacing w:before="200" w:after="0"/>
-        <w:outlineLvl w:val="2"/>
+        <w:pStyle w:val="Titre2"/>
+      </w:pPr>
+      <w:r>
+        <w:t>E</w:t>
+      </w:r>
+      <w:r>
+        <w:t>tat</w:t>
+      </w:r>
+    </w:p>
+    <w:p>
+      <w:r>
+        <w:t>Un état est un</w:t>
+      </w:r>
+      <w:r>
         <w:rPr>
-          <w:rFonts w:asciiTheme="majorHAnsi" w:eastAsiaTheme="majorEastAsia" w:hAnsiTheme="majorHAnsi" w:cstheme="majorBidi"/>
           <w:b/>
-          <w:bCs/>
-          <w:color w:val="000000" w:themeColor="text1"/>
-          <w:sz w:val="20"/>
         </w:rPr>
-      </w:pPr>
-      <w:r>
-        <w:rPr>
-          <w:rFonts w:asciiTheme="majorHAnsi" w:eastAsiaTheme="majorEastAsia" w:hAnsiTheme="majorHAnsi" w:cstheme="majorBidi"/>
-          <w:b/>
-          <w:bCs/>
-          <w:color w:val="000000" w:themeColor="text1"/>
-          <w:sz w:val="20"/>
-        </w:rPr>
-        <w:t>E</w:t>
-      </w:r>
-      <w:r>
-        <w:rPr>
-          <w:rFonts w:asciiTheme="majorHAnsi" w:eastAsiaTheme="majorEastAsia" w:hAnsiTheme="majorHAnsi" w:cstheme="majorBidi"/>
-          <w:b/>
-          <w:bCs/>
-          <w:color w:val="000000" w:themeColor="text1"/>
-          <w:sz w:val="20"/>
-        </w:rPr>
-        <w:t>tat</w:t>
-      </w:r>
-    </w:p>
-    <w:p>
-      <w:r>
-        <w:t xml:space="preserve">Un état est une propriété persistante </w:t>
+        <w:t>e</w:t>
+      </w:r>
+      <w:r>
+        <w:t xml:space="preserve"> propriété persistante </w:t>
       </w:r>
       <w:r>
         <w:t>définit par l’</w:t>
@@ -4232,13 +4203,63 @@
         <w:t>équipement.</w:t>
       </w:r>
       <w:r>
-        <w:t xml:space="preserve"> Elle indique un état </w:t>
-      </w:r>
-      <w:r>
-        <w:t xml:space="preserve">du système </w:t>
-      </w:r>
-      <w:r>
-        <w:t>à un temps T.</w:t>
+        <w:t xml:space="preserve"> Elle indique un état du système à un temps T.</w:t>
+      </w:r>
+    </w:p>
+    <w:p>
+      <w:pPr>
+        <w:pStyle w:val="Titre3"/>
+      </w:pPr>
+      <w:r>
+        <w:t>Définition</w:t>
+      </w:r>
+    </w:p>
+    <w:p>
+      <w:r>
+        <w:t>Un équipement définit :</w:t>
+      </w:r>
+    </w:p>
+    <w:p>
+      <w:pPr>
+        <w:pStyle w:val="Paragraphedeliste"/>
+        <w:numPr>
+          <w:ilvl w:val="0"/>
+          <w:numId w:val="33"/>
+        </w:numPr>
+      </w:pPr>
+      <w:r>
+        <w:t>Un identifiant</w:t>
+      </w:r>
+    </w:p>
+    <w:p>
+      <w:pPr>
+        <w:pStyle w:val="Titre3"/>
+      </w:pPr>
+      <w:r>
+        <w:t>Fonctions</w:t>
+      </w:r>
+    </w:p>
+    <w:p>
+      <w:pPr>
+        <w:pStyle w:val="Paragraphedeliste"/>
+        <w:numPr>
+          <w:ilvl w:val="0"/>
+          <w:numId w:val="37"/>
+        </w:numPr>
+      </w:pPr>
+      <w:r>
+        <w:t>Exécuter</w:t>
+      </w:r>
+      <w:r>
+        <w:t xml:space="preserve"> </w:t>
+      </w:r>
+    </w:p>
+    <w:p>
+      <w:pPr>
+        <w:pStyle w:val="Titre3"/>
+      </w:pPr>
+      <w:r>
+        <w:t>Exemples de messages</w:t>
       </w:r>
     </w:p>
     <w:p>
@@ -4463,45 +4484,72 @@
     </w:tbl>
     <w:p>
       <w:pPr>
+        <w:pStyle w:val="Titre2"/>
+      </w:pPr>
+      <w:r>
+        <w:lastRenderedPageBreak/>
+        <w:t>Configuration</w:t>
+      </w:r>
+    </w:p>
+    <w:p>
+      <w:r>
+        <w:t>Une configuration est une propriété persistante définit par l’utilisateur. Elle indique les consignes  de fonctionnements désirées.</w:t>
+      </w:r>
+    </w:p>
+    <w:p>
+      <w:pPr>
         <w:pStyle w:val="Titre3"/>
       </w:pPr>
       <w:r>
-        <w:t>C</w:t>
-      </w:r>
-      <w:r>
-        <w:t>onfiguration</w:t>
-      </w:r>
-    </w:p>
-    <w:p>
-      <w:r>
-        <w:t>Une configuration</w:t>
+        <w:t>Définition</w:t>
+      </w:r>
+    </w:p>
+    <w:p>
+      <w:r>
+        <w:t>Un équipement définit :</w:t>
+      </w:r>
+    </w:p>
+    <w:p>
+      <w:pPr>
+        <w:pStyle w:val="Paragraphedeliste"/>
+        <w:numPr>
+          <w:ilvl w:val="0"/>
+          <w:numId w:val="33"/>
+        </w:numPr>
+      </w:pPr>
+      <w:r>
+        <w:t>Un identifiant</w:t>
+      </w:r>
+    </w:p>
+    <w:p>
+      <w:pPr>
+        <w:pStyle w:val="Titre3"/>
+      </w:pPr>
+      <w:r>
+        <w:t>Fonctions</w:t>
+      </w:r>
+    </w:p>
+    <w:p>
+      <w:pPr>
+        <w:pStyle w:val="Paragraphedeliste"/>
+        <w:numPr>
+          <w:ilvl w:val="0"/>
+          <w:numId w:val="37"/>
+        </w:numPr>
+      </w:pPr>
+      <w:r>
+        <w:t>Exécuter</w:t>
       </w:r>
       <w:r>
         <w:t xml:space="preserve"> </w:t>
       </w:r>
-      <w:r>
-        <w:t xml:space="preserve">est une propriété persistante </w:t>
-      </w:r>
-      <w:r>
-        <w:t>définit par l’utilisateur</w:t>
-      </w:r>
-      <w:r>
-        <w:t>.</w:t>
-      </w:r>
-      <w:r>
-        <w:t xml:space="preserve"> Elle indique les consignes  de fonctionnement</w:t>
-      </w:r>
-      <w:r>
-        <w:t>s</w:t>
-      </w:r>
-      <w:r>
-        <w:t xml:space="preserve"> désiré</w:t>
-      </w:r>
-      <w:r>
-        <w:t>es</w:t>
-      </w:r>
-      <w:r>
-        <w:t>.</w:t>
+    </w:p>
+    <w:p>
+      <w:pPr>
+        <w:pStyle w:val="Titre3"/>
+      </w:pPr>
+      <w:r>
+        <w:t>Exemples de messages</w:t>
       </w:r>
     </w:p>
     <w:p>
@@ -4520,19 +4568,7 @@
         <w:rPr>
           <w:u w:val="single"/>
         </w:rPr>
-        <w:t>d’un message</w:t>
-      </w:r>
-      <w:r>
-        <w:rPr>
-          <w:u w:val="single"/>
-        </w:rPr>
-        <w:t xml:space="preserve"> d</w:t>
-      </w:r>
-      <w:r>
-        <w:rPr>
-          <w:u w:val="single"/>
-        </w:rPr>
-        <w:t>e configuration</w:t>
+        <w:t>d’un message de configuration</w:t>
       </w:r>
       <w:r>
         <w:rPr>
@@ -4573,7 +4609,6 @@
               <w:rPr>
                 <w:b/>
               </w:rPr>
-              <w:lastRenderedPageBreak/>
               <w:t>Émetteur</w:t>
             </w:r>
           </w:p>
@@ -4722,15 +4757,117 @@
             </w:r>
             <w:r>
               <w:tab/>
-              <w:t xml:space="preserve">: </w:t>
-            </w:r>
-            <w:r>
-              <w:t>"LINEAR"</w:t>
+              <w:t>: "LINEAR"</w:t>
             </w:r>
           </w:p>
         </w:tc>
       </w:tr>
     </w:tbl>
+    <w:p/>
+    <w:p>
+      <w:pPr>
+        <w:rPr>
+          <w:rFonts w:asciiTheme="majorHAnsi" w:eastAsiaTheme="majorEastAsia" w:hAnsiTheme="majorHAnsi" w:cstheme="majorBidi"/>
+          <w:color w:val="4F81BD" w:themeColor="accent1"/>
+          <w:sz w:val="26"/>
+          <w:szCs w:val="26"/>
+        </w:rPr>
+      </w:pPr>
+      <w:r>
+        <w:br w:type="page"/>
+      </w:r>
+    </w:p>
+    <w:p>
+      <w:pPr>
+        <w:pStyle w:val="Titre2"/>
+      </w:pPr>
+      <w:r>
+        <w:lastRenderedPageBreak/>
+        <w:t>Message</w:t>
+      </w:r>
+    </w:p>
+    <w:p>
+      <w:r>
+        <w:t xml:space="preserve">La communication entre les équipements Arduino et </w:t>
+      </w:r>
+      <w:r>
+        <w:t> </w:t>
+      </w:r>
+      <w:r>
+        <w:t>les application</w:t>
+      </w:r>
+      <w:r>
+        <w:t>s</w:t>
+      </w:r>
+      <w:r>
+        <w:t xml:space="preserve"> clientes repose sur un système de message</w:t>
+      </w:r>
+      <w:r>
+        <w:t>rie</w:t>
+      </w:r>
+      <w:r>
+        <w:t>.</w:t>
+      </w:r>
+    </w:p>
+    <w:p>
+      <w:r>
+        <w:t xml:space="preserve">Un message permet l’une des actions suivantes </w:t>
+      </w:r>
+      <w:r>
+        <w:t>:</w:t>
+      </w:r>
+    </w:p>
+    <w:p>
+      <w:pPr>
+        <w:pStyle w:val="Paragraphedeliste"/>
+        <w:numPr>
+          <w:ilvl w:val="0"/>
+          <w:numId w:val="28"/>
+        </w:numPr>
+      </w:pPr>
+      <w:r>
+        <w:t>Envoyer</w:t>
+      </w:r>
+      <w:r>
+        <w:t xml:space="preserve"> une</w:t>
+      </w:r>
+      <w:r>
+        <w:t xml:space="preserve"> commande</w:t>
+      </w:r>
+    </w:p>
+    <w:p>
+      <w:pPr>
+        <w:pStyle w:val="Paragraphedeliste"/>
+        <w:numPr>
+          <w:ilvl w:val="0"/>
+          <w:numId w:val="28"/>
+        </w:numPr>
+      </w:pPr>
+      <w:r>
+        <w:t xml:space="preserve">Envoyer / Recevoir </w:t>
+      </w:r>
+      <w:r>
+        <w:t>une</w:t>
+      </w:r>
+      <w:r>
+        <w:t xml:space="preserve"> configuration</w:t>
+      </w:r>
+    </w:p>
+    <w:p>
+      <w:pPr>
+        <w:pStyle w:val="Paragraphedeliste"/>
+        <w:numPr>
+          <w:ilvl w:val="0"/>
+          <w:numId w:val="28"/>
+        </w:numPr>
+      </w:pPr>
+      <w:r>
+        <w:t xml:space="preserve">Recevoir </w:t>
+      </w:r>
+      <w:r>
+        <w:t>un état</w:t>
+      </w:r>
+    </w:p>
     <w:p>
       <w:pPr>
         <w:pStyle w:val="Titre3"/>
@@ -5107,13 +5244,7 @@
           </w:tcPr>
           <w:p>
             <w:r>
-              <w:t>"</w:t>
-            </w:r>
-            <w:r>
-              <w:t> ;</w:t>
-            </w:r>
-            <w:r>
-              <w:t>"</w:t>
+              <w:t>" ;"</w:t>
             </w:r>
           </w:p>
         </w:tc>
@@ -5206,8 +5337,6 @@
             <w:r>
               <w:t>1</w:t>
             </w:r>
-            <w:bookmarkStart w:id="0" w:name="_GoBack"/>
-            <w:bookmarkEnd w:id="0"/>
           </w:p>
         </w:tc>
         <w:tc>
@@ -5231,13 +5360,7 @@
           </w:tcPr>
           <w:p>
             <w:r>
-              <w:t>"</w:t>
-            </w:r>
-            <w:r>
-              <w:t> ;</w:t>
-            </w:r>
-            <w:r>
-              <w:t>"</w:t>
+              <w:t>" ;"</w:t>
             </w:r>
           </w:p>
         </w:tc>
@@ -6607,6 +6730,119 @@
     </w:lvl>
   </w:abstractNum>
   <w:abstractNum w:abstractNumId="5">
+    <w:nsid w:val="060926A9"/>
+    <w:multiLevelType w:val="hybridMultilevel"/>
+    <w:tmpl w:val="B0D6998A"/>
+    <w:lvl w:ilvl="0" w:tplc="040C0001">
+      <w:start w:val="1"/>
+      <w:numFmt w:val="bullet"/>
+      <w:lvlText w:val=""/>
+      <w:lvlJc w:val="left"/>
+      <w:pPr>
+        <w:ind w:left="720" w:hanging="360"/>
+      </w:pPr>
+      <w:rPr>
+        <w:rFonts w:ascii="Symbol" w:hAnsi="Symbol" w:hint="default"/>
+      </w:rPr>
+    </w:lvl>
+    <w:lvl w:ilvl="1" w:tplc="040C0003" w:tentative="1">
+      <w:start w:val="1"/>
+      <w:numFmt w:val="bullet"/>
+      <w:lvlText w:val="o"/>
+      <w:lvlJc w:val="left"/>
+      <w:pPr>
+        <w:ind w:left="1440" w:hanging="360"/>
+      </w:pPr>
+      <w:rPr>
+        <w:rFonts w:ascii="Courier New" w:hAnsi="Courier New" w:cs="Courier New" w:hint="default"/>
+      </w:rPr>
+    </w:lvl>
+    <w:lvl w:ilvl="2" w:tplc="040C0005" w:tentative="1">
+      <w:start w:val="1"/>
+      <w:numFmt w:val="bullet"/>
+      <w:lvlText w:val=""/>
+      <w:lvlJc w:val="left"/>
+      <w:pPr>
+        <w:ind w:left="2160" w:hanging="360"/>
+      </w:pPr>
+      <w:rPr>
+        <w:rFonts w:ascii="Wingdings" w:hAnsi="Wingdings" w:hint="default"/>
+      </w:rPr>
+    </w:lvl>
+    <w:lvl w:ilvl="3" w:tplc="040C0001" w:tentative="1">
+      <w:start w:val="1"/>
+      <w:numFmt w:val="bullet"/>
+      <w:lvlText w:val=""/>
+      <w:lvlJc w:val="left"/>
+      <w:pPr>
+        <w:ind w:left="2880" w:hanging="360"/>
+      </w:pPr>
+      <w:rPr>
+        <w:rFonts w:ascii="Symbol" w:hAnsi="Symbol" w:hint="default"/>
+      </w:rPr>
+    </w:lvl>
+    <w:lvl w:ilvl="4" w:tplc="040C0003" w:tentative="1">
+      <w:start w:val="1"/>
+      <w:numFmt w:val="bullet"/>
+      <w:lvlText w:val="o"/>
+      <w:lvlJc w:val="left"/>
+      <w:pPr>
+        <w:ind w:left="3600" w:hanging="360"/>
+      </w:pPr>
+      <w:rPr>
+        <w:rFonts w:ascii="Courier New" w:hAnsi="Courier New" w:cs="Courier New" w:hint="default"/>
+      </w:rPr>
+    </w:lvl>
+    <w:lvl w:ilvl="5" w:tplc="040C0005" w:tentative="1">
+      <w:start w:val="1"/>
+      <w:numFmt w:val="bullet"/>
+      <w:lvlText w:val=""/>
+      <w:lvlJc w:val="left"/>
+      <w:pPr>
+        <w:ind w:left="4320" w:hanging="360"/>
+      </w:pPr>
+      <w:rPr>
+        <w:rFonts w:ascii="Wingdings" w:hAnsi="Wingdings" w:hint="default"/>
+      </w:rPr>
+    </w:lvl>
+    <w:lvl w:ilvl="6" w:tplc="040C0001" w:tentative="1">
+      <w:start w:val="1"/>
+      <w:numFmt w:val="bullet"/>
+      <w:lvlText w:val=""/>
+      <w:lvlJc w:val="left"/>
+      <w:pPr>
+        <w:ind w:left="5040" w:hanging="360"/>
+      </w:pPr>
+      <w:rPr>
+        <w:rFonts w:ascii="Symbol" w:hAnsi="Symbol" w:hint="default"/>
+      </w:rPr>
+    </w:lvl>
+    <w:lvl w:ilvl="7" w:tplc="040C0003" w:tentative="1">
+      <w:start w:val="1"/>
+      <w:numFmt w:val="bullet"/>
+      <w:lvlText w:val="o"/>
+      <w:lvlJc w:val="left"/>
+      <w:pPr>
+        <w:ind w:left="5760" w:hanging="360"/>
+      </w:pPr>
+      <w:rPr>
+        <w:rFonts w:ascii="Courier New" w:hAnsi="Courier New" w:cs="Courier New" w:hint="default"/>
+      </w:rPr>
+    </w:lvl>
+    <w:lvl w:ilvl="8" w:tplc="040C0005" w:tentative="1">
+      <w:start w:val="1"/>
+      <w:numFmt w:val="bullet"/>
+      <w:lvlText w:val=""/>
+      <w:lvlJc w:val="left"/>
+      <w:pPr>
+        <w:ind w:left="6480" w:hanging="360"/>
+      </w:pPr>
+      <w:rPr>
+        <w:rFonts w:ascii="Wingdings" w:hAnsi="Wingdings" w:hint="default"/>
+      </w:rPr>
+    </w:lvl>
+  </w:abstractNum>
+  <w:abstractNum w:abstractNumId="6">
     <w:nsid w:val="06BE53D3"/>
     <w:multiLevelType w:val="hybridMultilevel"/>
     <w:tmpl w:val="3C6A0EA6"/>
@@ -6719,7 +6955,7 @@
       </w:rPr>
     </w:lvl>
   </w:abstractNum>
-  <w:abstractNum w:abstractNumId="6">
+  <w:abstractNum w:abstractNumId="7">
     <w:nsid w:val="121F6DF4"/>
     <w:multiLevelType w:val="hybridMultilevel"/>
     <w:tmpl w:val="9C887F62"/>
@@ -6832,7 +7068,7 @@
       </w:rPr>
     </w:lvl>
   </w:abstractNum>
-  <w:abstractNum w:abstractNumId="7">
+  <w:abstractNum w:abstractNumId="8">
     <w:nsid w:val="129B7AC2"/>
     <w:multiLevelType w:val="hybridMultilevel"/>
     <w:tmpl w:val="620286BE"/>
@@ -6945,7 +7181,7 @@
       </w:rPr>
     </w:lvl>
   </w:abstractNum>
-  <w:abstractNum w:abstractNumId="8">
+  <w:abstractNum w:abstractNumId="9">
     <w:nsid w:val="13375C2E"/>
     <w:multiLevelType w:val="hybridMultilevel"/>
     <w:tmpl w:val="36F47D34"/>
@@ -7058,7 +7294,7 @@
       </w:rPr>
     </w:lvl>
   </w:abstractNum>
-  <w:abstractNum w:abstractNumId="9">
+  <w:abstractNum w:abstractNumId="10">
     <w:nsid w:val="137C23D0"/>
     <w:multiLevelType w:val="hybridMultilevel"/>
     <w:tmpl w:val="D77AE456"/>
@@ -7171,7 +7407,7 @@
       </w:rPr>
     </w:lvl>
   </w:abstractNum>
-  <w:abstractNum w:abstractNumId="10">
+  <w:abstractNum w:abstractNumId="11">
     <w:nsid w:val="168F32F4"/>
     <w:multiLevelType w:val="hybridMultilevel"/>
     <w:tmpl w:val="F60E0FAC"/>
@@ -7284,7 +7520,7 @@
       </w:rPr>
     </w:lvl>
   </w:abstractNum>
-  <w:abstractNum w:abstractNumId="11">
+  <w:abstractNum w:abstractNumId="12">
     <w:nsid w:val="19807D10"/>
     <w:multiLevelType w:val="hybridMultilevel"/>
     <w:tmpl w:val="41F840F8"/>
@@ -7397,7 +7633,7 @@
       </w:rPr>
     </w:lvl>
   </w:abstractNum>
-  <w:abstractNum w:abstractNumId="12">
+  <w:abstractNum w:abstractNumId="13">
     <w:nsid w:val="1D113C79"/>
     <w:multiLevelType w:val="hybridMultilevel"/>
     <w:tmpl w:val="5FD603C2"/>
@@ -7510,7 +7746,7 @@
       </w:rPr>
     </w:lvl>
   </w:abstractNum>
-  <w:abstractNum w:abstractNumId="13">
+  <w:abstractNum w:abstractNumId="14">
     <w:nsid w:val="1DA57C18"/>
     <w:multiLevelType w:val="hybridMultilevel"/>
     <w:tmpl w:val="E0CC9D96"/>
@@ -7623,7 +7859,7 @@
       </w:rPr>
     </w:lvl>
   </w:abstractNum>
-  <w:abstractNum w:abstractNumId="14">
+  <w:abstractNum w:abstractNumId="15">
     <w:nsid w:val="2072688C"/>
     <w:multiLevelType w:val="hybridMultilevel"/>
     <w:tmpl w:val="19B23A1E"/>
@@ -7736,7 +7972,7 @@
       </w:rPr>
     </w:lvl>
   </w:abstractNum>
-  <w:abstractNum w:abstractNumId="15">
+  <w:abstractNum w:abstractNumId="16">
     <w:nsid w:val="22607B18"/>
     <w:multiLevelType w:val="hybridMultilevel"/>
     <w:tmpl w:val="57EC8014"/>
@@ -7849,7 +8085,7 @@
       </w:rPr>
     </w:lvl>
   </w:abstractNum>
-  <w:abstractNum w:abstractNumId="16">
+  <w:abstractNum w:abstractNumId="17">
     <w:nsid w:val="287602DD"/>
     <w:multiLevelType w:val="hybridMultilevel"/>
     <w:tmpl w:val="08C49A08"/>
@@ -7962,10 +8198,10 @@
       </w:rPr>
     </w:lvl>
   </w:abstractNum>
-  <w:abstractNum w:abstractNumId="17">
+  <w:abstractNum w:abstractNumId="18">
     <w:nsid w:val="293109FB"/>
     <w:multiLevelType w:val="hybridMultilevel"/>
-    <w:tmpl w:val="40CEA7FE"/>
+    <w:tmpl w:val="ACC45CA6"/>
     <w:lvl w:ilvl="0" w:tplc="040C0001">
       <w:start w:val="1"/>
       <w:numFmt w:val="bullet"/>
@@ -8075,7 +8311,7 @@
       </w:rPr>
     </w:lvl>
   </w:abstractNum>
-  <w:abstractNum w:abstractNumId="18">
+  <w:abstractNum w:abstractNumId="19">
     <w:nsid w:val="29316607"/>
     <w:multiLevelType w:val="hybridMultilevel"/>
     <w:tmpl w:val="F4306CE2"/>
@@ -8188,7 +8424,7 @@
       </w:rPr>
     </w:lvl>
   </w:abstractNum>
-  <w:abstractNum w:abstractNumId="19">
+  <w:abstractNum w:abstractNumId="20">
     <w:nsid w:val="2A535FDB"/>
     <w:multiLevelType w:val="hybridMultilevel"/>
     <w:tmpl w:val="5EE63C36"/>
@@ -8301,7 +8537,7 @@
       </w:rPr>
     </w:lvl>
   </w:abstractNum>
-  <w:abstractNum w:abstractNumId="20">
+  <w:abstractNum w:abstractNumId="21">
     <w:nsid w:val="2B9F1DCB"/>
     <w:multiLevelType w:val="hybridMultilevel"/>
     <w:tmpl w:val="4FA874DC"/>
@@ -8414,7 +8650,7 @@
       </w:rPr>
     </w:lvl>
   </w:abstractNum>
-  <w:abstractNum w:abstractNumId="21">
+  <w:abstractNum w:abstractNumId="22">
     <w:nsid w:val="3265106A"/>
     <w:multiLevelType w:val="hybridMultilevel"/>
     <w:tmpl w:val="B372C5C2"/>
@@ -8527,7 +8763,7 @@
       </w:rPr>
     </w:lvl>
   </w:abstractNum>
-  <w:abstractNum w:abstractNumId="22">
+  <w:abstractNum w:abstractNumId="23">
     <w:nsid w:val="345E3E13"/>
     <w:multiLevelType w:val="hybridMultilevel"/>
     <w:tmpl w:val="5464E68E"/>
@@ -8640,7 +8876,7 @@
       </w:rPr>
     </w:lvl>
   </w:abstractNum>
-  <w:abstractNum w:abstractNumId="23">
+  <w:abstractNum w:abstractNumId="24">
     <w:nsid w:val="364F3D68"/>
     <w:multiLevelType w:val="hybridMultilevel"/>
     <w:tmpl w:val="FD264F98"/>
@@ -8753,7 +8989,7 @@
       </w:rPr>
     </w:lvl>
   </w:abstractNum>
-  <w:abstractNum w:abstractNumId="24">
+  <w:abstractNum w:abstractNumId="25">
     <w:nsid w:val="3B487F1E"/>
     <w:multiLevelType w:val="hybridMultilevel"/>
     <w:tmpl w:val="D64CAC26"/>
@@ -8866,7 +9102,7 @@
       </w:rPr>
     </w:lvl>
   </w:abstractNum>
-  <w:abstractNum w:abstractNumId="25">
+  <w:abstractNum w:abstractNumId="26">
     <w:nsid w:val="3BDB6F15"/>
     <w:multiLevelType w:val="hybridMultilevel"/>
     <w:tmpl w:val="9BA8EE5A"/>
@@ -8979,7 +9215,120 @@
       </w:rPr>
     </w:lvl>
   </w:abstractNum>
-  <w:abstractNum w:abstractNumId="26">
+  <w:abstractNum w:abstractNumId="27">
+    <w:nsid w:val="44A81B7F"/>
+    <w:multiLevelType w:val="hybridMultilevel"/>
+    <w:tmpl w:val="413E6612"/>
+    <w:lvl w:ilvl="0" w:tplc="040C0001">
+      <w:start w:val="1"/>
+      <w:numFmt w:val="bullet"/>
+      <w:lvlText w:val=""/>
+      <w:lvlJc w:val="left"/>
+      <w:pPr>
+        <w:ind w:left="720" w:hanging="360"/>
+      </w:pPr>
+      <w:rPr>
+        <w:rFonts w:ascii="Symbol" w:hAnsi="Symbol" w:hint="default"/>
+      </w:rPr>
+    </w:lvl>
+    <w:lvl w:ilvl="1" w:tplc="040C0003" w:tentative="1">
+      <w:start w:val="1"/>
+      <w:numFmt w:val="bullet"/>
+      <w:lvlText w:val="o"/>
+      <w:lvlJc w:val="left"/>
+      <w:pPr>
+        <w:ind w:left="1440" w:hanging="360"/>
+      </w:pPr>
+      <w:rPr>
+        <w:rFonts w:ascii="Courier New" w:hAnsi="Courier New" w:cs="Courier New" w:hint="default"/>
+      </w:rPr>
+    </w:lvl>
+    <w:lvl w:ilvl="2" w:tplc="040C0005" w:tentative="1">
+      <w:start w:val="1"/>
+      <w:numFmt w:val="bullet"/>
+      <w:lvlText w:val=""/>
+      <w:lvlJc w:val="left"/>
+      <w:pPr>
+        <w:ind w:left="2160" w:hanging="360"/>
+      </w:pPr>
+      <w:rPr>
+        <w:rFonts w:ascii="Wingdings" w:hAnsi="Wingdings" w:hint="default"/>
+      </w:rPr>
+    </w:lvl>
+    <w:lvl w:ilvl="3" w:tplc="040C0001" w:tentative="1">
+      <w:start w:val="1"/>
+      <w:numFmt w:val="bullet"/>
+      <w:lvlText w:val=""/>
+      <w:lvlJc w:val="left"/>
+      <w:pPr>
+        <w:ind w:left="2880" w:hanging="360"/>
+      </w:pPr>
+      <w:rPr>
+        <w:rFonts w:ascii="Symbol" w:hAnsi="Symbol" w:hint="default"/>
+      </w:rPr>
+    </w:lvl>
+    <w:lvl w:ilvl="4" w:tplc="040C0003" w:tentative="1">
+      <w:start w:val="1"/>
+      <w:numFmt w:val="bullet"/>
+      <w:lvlText w:val="o"/>
+      <w:lvlJc w:val="left"/>
+      <w:pPr>
+        <w:ind w:left="3600" w:hanging="360"/>
+      </w:pPr>
+      <w:rPr>
+        <w:rFonts w:ascii="Courier New" w:hAnsi="Courier New" w:cs="Courier New" w:hint="default"/>
+      </w:rPr>
+    </w:lvl>
+    <w:lvl w:ilvl="5" w:tplc="040C0005" w:tentative="1">
+      <w:start w:val="1"/>
+      <w:numFmt w:val="bullet"/>
+      <w:lvlText w:val=""/>
+      <w:lvlJc w:val="left"/>
+      <w:pPr>
+        <w:ind w:left="4320" w:hanging="360"/>
+      </w:pPr>
+      <w:rPr>
+        <w:rFonts w:ascii="Wingdings" w:hAnsi="Wingdings" w:hint="default"/>
+      </w:rPr>
+    </w:lvl>
+    <w:lvl w:ilvl="6" w:tplc="040C0001" w:tentative="1">
+      <w:start w:val="1"/>
+      <w:numFmt w:val="bullet"/>
+      <w:lvlText w:val=""/>
+      <w:lvlJc w:val="left"/>
+      <w:pPr>
+        <w:ind w:left="5040" w:hanging="360"/>
+      </w:pPr>
+      <w:rPr>
+        <w:rFonts w:ascii="Symbol" w:hAnsi="Symbol" w:hint="default"/>
+      </w:rPr>
+    </w:lvl>
+    <w:lvl w:ilvl="7" w:tplc="040C0003" w:tentative="1">
+      <w:start w:val="1"/>
+      <w:numFmt w:val="bullet"/>
+      <w:lvlText w:val="o"/>
+      <w:lvlJc w:val="left"/>
+      <w:pPr>
+        <w:ind w:left="5760" w:hanging="360"/>
+      </w:pPr>
+      <w:rPr>
+        <w:rFonts w:ascii="Courier New" w:hAnsi="Courier New" w:cs="Courier New" w:hint="default"/>
+      </w:rPr>
+    </w:lvl>
+    <w:lvl w:ilvl="8" w:tplc="040C0005" w:tentative="1">
+      <w:start w:val="1"/>
+      <w:numFmt w:val="bullet"/>
+      <w:lvlText w:val=""/>
+      <w:lvlJc w:val="left"/>
+      <w:pPr>
+        <w:ind w:left="6480" w:hanging="360"/>
+      </w:pPr>
+      <w:rPr>
+        <w:rFonts w:ascii="Wingdings" w:hAnsi="Wingdings" w:hint="default"/>
+      </w:rPr>
+    </w:lvl>
+  </w:abstractNum>
+  <w:abstractNum w:abstractNumId="28">
     <w:nsid w:val="4D1848DF"/>
     <w:multiLevelType w:val="hybridMultilevel"/>
     <w:tmpl w:val="93441F48"/>
@@ -9092,7 +9441,7 @@
       </w:rPr>
     </w:lvl>
   </w:abstractNum>
-  <w:abstractNum w:abstractNumId="27">
+  <w:abstractNum w:abstractNumId="29">
     <w:nsid w:val="50BC722D"/>
     <w:multiLevelType w:val="hybridMultilevel"/>
     <w:tmpl w:val="D82E0784"/>
@@ -9205,7 +9554,7 @@
       </w:rPr>
     </w:lvl>
   </w:abstractNum>
-  <w:abstractNum w:abstractNumId="28">
+  <w:abstractNum w:abstractNumId="30">
     <w:nsid w:val="53430A33"/>
     <w:multiLevelType w:val="hybridMultilevel"/>
     <w:tmpl w:val="02A6E466"/>
@@ -9318,7 +9667,7 @@
       </w:rPr>
     </w:lvl>
   </w:abstractNum>
-  <w:abstractNum w:abstractNumId="29">
+  <w:abstractNum w:abstractNumId="31">
     <w:nsid w:val="55A564BD"/>
     <w:multiLevelType w:val="hybridMultilevel"/>
     <w:tmpl w:val="EE640EDC"/>
@@ -9431,7 +9780,7 @@
       </w:rPr>
     </w:lvl>
   </w:abstractNum>
-  <w:abstractNum w:abstractNumId="30">
+  <w:abstractNum w:abstractNumId="32">
     <w:nsid w:val="55D802E5"/>
     <w:multiLevelType w:val="hybridMultilevel"/>
     <w:tmpl w:val="5E02CBCE"/>
@@ -9544,7 +9893,7 @@
       </w:rPr>
     </w:lvl>
   </w:abstractNum>
-  <w:abstractNum w:abstractNumId="31">
+  <w:abstractNum w:abstractNumId="33">
     <w:nsid w:val="5B92453D"/>
     <w:multiLevelType w:val="hybridMultilevel"/>
     <w:tmpl w:val="F6C46B80"/>
@@ -9657,7 +10006,7 @@
       </w:rPr>
     </w:lvl>
   </w:abstractNum>
-  <w:abstractNum w:abstractNumId="32">
+  <w:abstractNum w:abstractNumId="34">
     <w:nsid w:val="6FDE6C41"/>
     <w:multiLevelType w:val="hybridMultilevel"/>
     <w:tmpl w:val="7C36B484"/>
@@ -9770,7 +10119,7 @@
       </w:rPr>
     </w:lvl>
   </w:abstractNum>
-  <w:abstractNum w:abstractNumId="33">
+  <w:abstractNum w:abstractNumId="35">
     <w:nsid w:val="7837247D"/>
     <w:multiLevelType w:val="hybridMultilevel"/>
     <w:tmpl w:val="338E4D6A"/>
@@ -9883,7 +10232,7 @@
       </w:rPr>
     </w:lvl>
   </w:abstractNum>
-  <w:abstractNum w:abstractNumId="34">
+  <w:abstractNum w:abstractNumId="36">
     <w:nsid w:val="79226510"/>
     <w:multiLevelType w:val="hybridMultilevel"/>
     <w:tmpl w:val="43547B96"/>
@@ -9997,46 +10346,46 @@
     </w:lvl>
   </w:abstractNum>
   <w:num w:numId="1">
+    <w:abstractNumId w:val="35"/>
+  </w:num>
+  <w:num w:numId="2">
+    <w:abstractNumId w:val="12"/>
+  </w:num>
+  <w:num w:numId="3">
+    <w:abstractNumId w:val="7"/>
+  </w:num>
+  <w:num w:numId="4">
+    <w:abstractNumId w:val="24"/>
+  </w:num>
+  <w:num w:numId="5">
+    <w:abstractNumId w:val="30"/>
+  </w:num>
+  <w:num w:numId="6">
+    <w:abstractNumId w:val="14"/>
+  </w:num>
+  <w:num w:numId="7">
+    <w:abstractNumId w:val="25"/>
+  </w:num>
+  <w:num w:numId="8">
     <w:abstractNumId w:val="33"/>
   </w:num>
-  <w:num w:numId="2">
+  <w:num w:numId="9">
     <w:abstractNumId w:val="11"/>
   </w:num>
-  <w:num w:numId="3">
-    <w:abstractNumId w:val="6"/>
+  <w:num w:numId="10">
+    <w:abstractNumId w:val="16"/>
   </w:num>
-  <w:num w:numId="4">
-    <w:abstractNumId w:val="23"/>
+  <w:num w:numId="11">
+    <w:abstractNumId w:val="34"/>
   </w:num>
-  <w:num w:numId="5">
-    <w:abstractNumId w:val="28"/>
+  <w:num w:numId="12">
+    <w:abstractNumId w:val="22"/>
   </w:num>
-  <w:num w:numId="6">
-    <w:abstractNumId w:val="13"/>
-  </w:num>
-  <w:num w:numId="7">
-    <w:abstractNumId w:val="24"/>
-  </w:num>
-  <w:num w:numId="8">
+  <w:num w:numId="13">
     <w:abstractNumId w:val="31"/>
   </w:num>
-  <w:num w:numId="9">
+  <w:num w:numId="14">
     <w:abstractNumId w:val="10"/>
-  </w:num>
-  <w:num w:numId="10">
-    <w:abstractNumId w:val="15"/>
-  </w:num>
-  <w:num w:numId="11">
-    <w:abstractNumId w:val="32"/>
-  </w:num>
-  <w:num w:numId="12">
-    <w:abstractNumId w:val="21"/>
-  </w:num>
-  <w:num w:numId="13">
-    <w:abstractNumId w:val="29"/>
-  </w:num>
-  <w:num w:numId="14">
-    <w:abstractNumId w:val="9"/>
   </w:num>
   <w:num w:numId="15">
     <w:abstractNumId w:val="2"/>
@@ -10045,61 +10394,67 @@
     <w:abstractNumId w:val="3"/>
   </w:num>
   <w:num w:numId="17">
-    <w:abstractNumId w:val="14"/>
+    <w:abstractNumId w:val="15"/>
   </w:num>
   <w:num w:numId="18">
-    <w:abstractNumId w:val="26"/>
+    <w:abstractNumId w:val="28"/>
   </w:num>
   <w:num w:numId="19">
     <w:abstractNumId w:val="4"/>
   </w:num>
   <w:num w:numId="20">
-    <w:abstractNumId w:val="22"/>
+    <w:abstractNumId w:val="23"/>
   </w:num>
   <w:num w:numId="21">
-    <w:abstractNumId w:val="30"/>
+    <w:abstractNumId w:val="32"/>
   </w:num>
   <w:num w:numId="22">
-    <w:abstractNumId w:val="19"/>
+    <w:abstractNumId w:val="20"/>
   </w:num>
   <w:num w:numId="23">
-    <w:abstractNumId w:val="27"/>
+    <w:abstractNumId w:val="29"/>
   </w:num>
   <w:num w:numId="24">
-    <w:abstractNumId w:val="18"/>
+    <w:abstractNumId w:val="19"/>
   </w:num>
   <w:num w:numId="25">
     <w:abstractNumId w:val="0"/>
   </w:num>
   <w:num w:numId="26">
-    <w:abstractNumId w:val="12"/>
+    <w:abstractNumId w:val="13"/>
   </w:num>
   <w:num w:numId="27">
-    <w:abstractNumId w:val="5"/>
+    <w:abstractNumId w:val="6"/>
   </w:num>
   <w:num w:numId="28">
-    <w:abstractNumId w:val="34"/>
+    <w:abstractNumId w:val="36"/>
   </w:num>
   <w:num w:numId="29">
-    <w:abstractNumId w:val="8"/>
+    <w:abstractNumId w:val="9"/>
   </w:num>
   <w:num w:numId="30">
     <w:abstractNumId w:val="1"/>
   </w:num>
   <w:num w:numId="31">
-    <w:abstractNumId w:val="25"/>
+    <w:abstractNumId w:val="26"/>
   </w:num>
   <w:num w:numId="32">
-    <w:abstractNumId w:val="16"/>
+    <w:abstractNumId w:val="17"/>
   </w:num>
   <w:num w:numId="33">
-    <w:abstractNumId w:val="17"/>
+    <w:abstractNumId w:val="18"/>
   </w:num>
   <w:num w:numId="34">
-    <w:abstractNumId w:val="20"/>
+    <w:abstractNumId w:val="21"/>
   </w:num>
   <w:num w:numId="35">
-    <w:abstractNumId w:val="7"/>
+    <w:abstractNumId w:val="8"/>
+  </w:num>
+  <w:num w:numId="36">
+    <w:abstractNumId w:val="5"/>
+  </w:num>
+  <w:num w:numId="37">
+    <w:abstractNumId w:val="27"/>
   </w:num>
 </w:numbering>
 </file>
@@ -11164,7 +11519,7 @@
 </file>
 
 <file path=customXml/itemProps1.xml><?xml version="1.0" encoding="utf-8"?>
-<ds:datastoreItem xmlns:ds="http://schemas.openxmlformats.org/officeDocument/2006/customXml" ds:itemID="{7DEB2B9A-04CF-418E-8816-979A3A014FA4}">
+<ds:datastoreItem xmlns:ds="http://schemas.openxmlformats.org/officeDocument/2006/customXml" ds:itemID="{285B6AAE-A403-4FA5-987D-AB4E4D0E0DF6}">
   <ds:schemaRefs>
     <ds:schemaRef ds:uri="http://schemas.openxmlformats.org/officeDocument/2006/bibliography"/>
   </ds:schemaRefs>

</xml_diff>

<commit_message>
Implémente la communication série (USB)
</commit_message>
<xml_diff>
--- a/Etude/Analyse Fonctionelle.docx
+++ b/Etude/Analyse Fonctionelle.docx
@@ -441,7 +441,15 @@
         <w:t>et</w:t>
       </w:r>
       <w:r>
-        <w:t xml:space="preserve"> Fenêtre (Ouvert/Fermé) ; Chauffage (Marche/Arret) ; etc…</w:t>
+        <w:t xml:space="preserve"> Fenêtre (Ouvert/Fermé) ; Chauffage (Marche/</w:t>
+      </w:r>
+      <w:proofErr w:type="spellStart"/>
+      <w:r>
+        <w:t>Arret</w:t>
+      </w:r>
+      <w:proofErr w:type="spellEnd"/>
+      <w:r>
+        <w:t>) ; etc…</w:t>
       </w:r>
     </w:p>
     <w:p>
@@ -3086,8 +3094,6 @@
         <w:lastRenderedPageBreak/>
         <w:t>Objet</w:t>
       </w:r>
-      <w:bookmarkStart w:id="0" w:name="_GoBack"/>
-      <w:bookmarkEnd w:id="0"/>
     </w:p>
     <w:p>
       <w:r>
@@ -3691,12 +3697,14 @@
                 <w:tab w:val="left" w:pos="1451"/>
               </w:tabs>
             </w:pPr>
+            <w:proofErr w:type="spellStart"/>
             <w:r>
               <w:rPr>
                 <w:b/>
               </w:rPr>
               <w:t>CodeCmd</w:t>
             </w:r>
+            <w:proofErr w:type="spellEnd"/>
             <w:r>
               <w:tab/>
               <w:t>: "DIN"</w:t>
@@ -3708,12 +3716,14 @@
                 <w:tab w:val="left" w:pos="1451"/>
               </w:tabs>
             </w:pPr>
+            <w:proofErr w:type="spellStart"/>
             <w:r>
               <w:rPr>
                 <w:b/>
               </w:rPr>
               <w:t>PinNum</w:t>
             </w:r>
+            <w:proofErr w:type="spellEnd"/>
             <w:r>
               <w:tab/>
               <w:t>: Numéro de pin</w:t>
@@ -3784,12 +3794,14 @@
                 <w:tab w:val="left" w:pos="1451"/>
               </w:tabs>
             </w:pPr>
+            <w:proofErr w:type="spellStart"/>
             <w:r>
               <w:rPr>
                 <w:b/>
               </w:rPr>
               <w:t>CodeCmd</w:t>
             </w:r>
+            <w:proofErr w:type="spellEnd"/>
             <w:r>
               <w:tab/>
               <w:t>: "DOUT"</w:t>
@@ -3801,12 +3813,14 @@
                 <w:tab w:val="left" w:pos="1451"/>
               </w:tabs>
             </w:pPr>
+            <w:proofErr w:type="spellStart"/>
             <w:r>
               <w:rPr>
                 <w:b/>
               </w:rPr>
               <w:t>PinNum</w:t>
             </w:r>
+            <w:proofErr w:type="spellEnd"/>
             <w:r>
               <w:tab/>
               <w:t>: Numéro de pin</w:t>
@@ -3894,12 +3908,14 @@
                 <w:tab w:val="left" w:pos="1451"/>
               </w:tabs>
             </w:pPr>
+            <w:proofErr w:type="spellStart"/>
             <w:r>
               <w:rPr>
                 <w:b/>
               </w:rPr>
               <w:t>CodeCmd</w:t>
             </w:r>
+            <w:proofErr w:type="spellEnd"/>
             <w:r>
               <w:tab/>
               <w:t>: "AIN"</w:t>
@@ -3911,12 +3927,14 @@
                 <w:tab w:val="left" w:pos="1451"/>
               </w:tabs>
             </w:pPr>
+            <w:proofErr w:type="spellStart"/>
             <w:r>
               <w:rPr>
                 <w:b/>
               </w:rPr>
               <w:t>PinNum</w:t>
             </w:r>
+            <w:proofErr w:type="spellEnd"/>
             <w:r>
               <w:tab/>
               <w:t>: Numéro de pin</w:t>
@@ -3990,12 +4008,14 @@
                 <w:tab w:val="left" w:pos="1451"/>
               </w:tabs>
             </w:pPr>
+            <w:proofErr w:type="spellStart"/>
             <w:r>
               <w:rPr>
                 <w:b/>
               </w:rPr>
               <w:t>CodeCmd</w:t>
             </w:r>
+            <w:proofErr w:type="spellEnd"/>
             <w:r>
               <w:tab/>
               <w:t>: "AOUT"</w:t>
@@ -4007,12 +4027,14 @@
                 <w:tab w:val="left" w:pos="1451"/>
               </w:tabs>
             </w:pPr>
+            <w:proofErr w:type="spellStart"/>
             <w:r>
               <w:rPr>
                 <w:b/>
               </w:rPr>
               <w:t>PinNum</w:t>
             </w:r>
+            <w:proofErr w:type="spellEnd"/>
             <w:r>
               <w:tab/>
               <w:t>: Numéro de pin</w:t>
@@ -4091,12 +4113,14 @@
                 <w:tab w:val="left" w:pos="1451"/>
               </w:tabs>
             </w:pPr>
+            <w:proofErr w:type="spellStart"/>
             <w:r>
               <w:rPr>
                 <w:b/>
               </w:rPr>
               <w:t>CodeCmd</w:t>
             </w:r>
+            <w:proofErr w:type="spellEnd"/>
             <w:r>
               <w:tab/>
               <w:t>: "LEDH"</w:t>
@@ -4158,12 +4182,14 @@
                 <w:tab w:val="left" w:pos="1451"/>
               </w:tabs>
             </w:pPr>
+            <w:proofErr w:type="spellStart"/>
             <w:r>
               <w:rPr>
                 <w:b/>
               </w:rPr>
               <w:t>CodeCmd</w:t>
             </w:r>
+            <w:proofErr w:type="spellEnd"/>
             <w:r>
               <w:tab/>
               <w:t>: "LEDL"</w:t>
@@ -4468,12 +4494,14 @@
                 <w:tab w:val="left" w:pos="1451"/>
               </w:tabs>
             </w:pPr>
+            <w:proofErr w:type="spellStart"/>
             <w:r>
               <w:rPr>
                 <w:b/>
               </w:rPr>
               <w:t>PinNum</w:t>
             </w:r>
+            <w:proofErr w:type="spellEnd"/>
             <w:r>
               <w:tab/>
               <w:t>: Numéro de pin</w:t>
@@ -4711,8 +4739,13 @@
           </w:tcPr>
           <w:p>
             <w:r>
-              <w:t>Définit le mode de défilement des leds</w:t>
-            </w:r>
+              <w:t xml:space="preserve">Définit le mode de défilement des </w:t>
+            </w:r>
+            <w:proofErr w:type="spellStart"/>
+            <w:r>
+              <w:t>leds</w:t>
+            </w:r>
+            <w:proofErr w:type="spellEnd"/>
           </w:p>
         </w:tc>
         <w:tc>
@@ -4726,6 +4759,7 @@
                 <w:tab w:val="left" w:pos="1451"/>
               </w:tabs>
             </w:pPr>
+            <w:proofErr w:type="spellStart"/>
             <w:r>
               <w:rPr>
                 <w:b/>
@@ -4738,6 +4772,7 @@
               </w:rPr>
               <w:t>Cfg</w:t>
             </w:r>
+            <w:proofErr w:type="spellEnd"/>
             <w:r>
               <w:tab/>
               <w:t>: "PIN_MODE"</w:t>
@@ -5089,8 +5124,13 @@
           </w:tcPr>
           <w:p>
             <w:r>
-              <w:t>Type de message  :</w:t>
-            </w:r>
+              <w:t xml:space="preserve">Type de </w:t>
+            </w:r>
+            <w:proofErr w:type="gramStart"/>
+            <w:r>
+              <w:t>message  :</w:t>
+            </w:r>
+            <w:proofErr w:type="gramEnd"/>
           </w:p>
           <w:p>
             <w:pPr>
@@ -5177,9 +5217,11 @@
             <w:pPr>
               <w:jc w:val="center"/>
             </w:pPr>
+            <w:proofErr w:type="spellStart"/>
             <w:r>
               <w:t>CodeEquip</w:t>
             </w:r>
+            <w:proofErr w:type="spellEnd"/>
           </w:p>
         </w:tc>
         <w:tc>
@@ -5287,9 +5329,11 @@
             <w:pPr>
               <w:jc w:val="center"/>
             </w:pPr>
+            <w:proofErr w:type="spellStart"/>
             <w:r>
               <w:t>CodeObjet</w:t>
             </w:r>
+            <w:proofErr w:type="spellEnd"/>
           </w:p>
         </w:tc>
         <w:tc>
@@ -5915,6 +5959,8 @@
       <w:r>
         <w:t>Interface</w:t>
       </w:r>
+      <w:bookmarkStart w:id="0" w:name="_GoBack"/>
+      <w:bookmarkEnd w:id="0"/>
     </w:p>
     <w:p>
       <w:pPr>
@@ -11519,7 +11565,7 @@
 </file>
 
 <file path=customXml/itemProps1.xml><?xml version="1.0" encoding="utf-8"?>
-<ds:datastoreItem xmlns:ds="http://schemas.openxmlformats.org/officeDocument/2006/customXml" ds:itemID="{285B6AAE-A403-4FA5-987D-AB4E4D0E0DF6}">
+<ds:datastoreItem xmlns:ds="http://schemas.openxmlformats.org/officeDocument/2006/customXml" ds:itemID="{10DBE4DB-1C25-4E0F-BE24-E82BF7C54F9C}">
   <ds:schemaRefs>
     <ds:schemaRef ds:uri="http://schemas.openxmlformats.org/officeDocument/2006/bibliography"/>
   </ds:schemaRefs>

</xml_diff>